<commit_message>
Modif utilisation classe player + board game (displayInventory finie)
</commit_message>
<xml_diff>
--- a/Notes projetV2.docx
+++ b/Notes projetV2.docx
@@ -1,6 +1,6 @@
 
 <file path=word/document.xml><?xml version="1.0" encoding="utf-8"?>
-<w:document xmlns:wpc="http://schemas.microsoft.com/office/word/2010/wordprocessingCanvas" xmlns:cx="http://schemas.microsoft.com/office/drawing/2014/chartex" xmlns:cx1="http://schemas.microsoft.com/office/drawing/2015/9/8/chartex" xmlns:mc="http://schemas.openxmlformats.org/markup-compatibility/2006" xmlns:o="urn:schemas-microsoft-com:office:office" xmlns:r="http://schemas.openxmlformats.org/officeDocument/2006/relationships" xmlns:m="http://schemas.openxmlformats.org/officeDocument/2006/math" xmlns:v="urn:schemas-microsoft-com:vml" xmlns:wp14="http://schemas.microsoft.com/office/word/2010/wordprocessingDrawing" xmlns:wp="http://schemas.openxmlformats.org/drawingml/2006/wordprocessingDrawing" xmlns:w10="urn:schemas-microsoft-com:office:word" xmlns:w="http://schemas.openxmlformats.org/wordprocessingml/2006/main" xmlns:w14="http://schemas.microsoft.com/office/word/2010/wordml" xmlns:w15="http://schemas.microsoft.com/office/word/2012/wordml" xmlns:w16se="http://schemas.microsoft.com/office/word/2015/wordml/symex" xmlns:wpg="http://schemas.microsoft.com/office/word/2010/wordprocessingGroup" xmlns:wpi="http://schemas.microsoft.com/office/word/2010/wordprocessingInk" xmlns:wne="http://schemas.microsoft.com/office/word/2006/wordml" xmlns:wps="http://schemas.microsoft.com/office/word/2010/wordprocessingShape" mc:Ignorable="w14 w15 w16se wp14">
+<w:document xmlns:wpc="http://schemas.microsoft.com/office/word/2010/wordprocessingCanvas" xmlns:cx="http://schemas.microsoft.com/office/drawing/2014/chartex" xmlns:cx1="http://schemas.microsoft.com/office/drawing/2015/9/8/chartex" xmlns:cx2="http://schemas.microsoft.com/office/drawing/2015/10/21/chartex" xmlns:cx3="http://schemas.microsoft.com/office/drawing/2016/5/9/chartex" xmlns:cx4="http://schemas.microsoft.com/office/drawing/2016/5/10/chartex" xmlns:cx5="http://schemas.microsoft.com/office/drawing/2016/5/11/chartex" xmlns:cx6="http://schemas.microsoft.com/office/drawing/2016/5/12/chartex" xmlns:cx7="http://schemas.microsoft.com/office/drawing/2016/5/13/chartex" xmlns:cx8="http://schemas.microsoft.com/office/drawing/2016/5/14/chartex" xmlns:mc="http://schemas.openxmlformats.org/markup-compatibility/2006" xmlns:aink="http://schemas.microsoft.com/office/drawing/2016/ink" xmlns:am3d="http://schemas.microsoft.com/office/drawing/2017/model3d" xmlns:o="urn:schemas-microsoft-com:office:office" xmlns:r="http://schemas.openxmlformats.org/officeDocument/2006/relationships" xmlns:m="http://schemas.openxmlformats.org/officeDocument/2006/math" xmlns:v="urn:schemas-microsoft-com:vml" xmlns:wp14="http://schemas.microsoft.com/office/word/2010/wordprocessingDrawing" xmlns:wp="http://schemas.openxmlformats.org/drawingml/2006/wordprocessingDrawing" xmlns:w10="urn:schemas-microsoft-com:office:word" xmlns:w="http://schemas.openxmlformats.org/wordprocessingml/2006/main" xmlns:w14="http://schemas.microsoft.com/office/word/2010/wordml" xmlns:w15="http://schemas.microsoft.com/office/word/2012/wordml" xmlns:w16cex="http://schemas.microsoft.com/office/word/2018/wordml/cex" xmlns:w16cid="http://schemas.microsoft.com/office/word/2016/wordml/cid" xmlns:w16="http://schemas.microsoft.com/office/word/2018/wordml" xmlns:w16se="http://schemas.microsoft.com/office/word/2015/wordml/symex" xmlns:wpg="http://schemas.microsoft.com/office/word/2010/wordprocessingGroup" xmlns:wpi="http://schemas.microsoft.com/office/word/2010/wordprocessingInk" xmlns:wne="http://schemas.microsoft.com/office/word/2006/wordml" xmlns:wps="http://schemas.microsoft.com/office/word/2010/wordprocessingShape" mc:Ignorable="w14 w15 w16se w16cid w16 w16cex wp14">
   <w:body>
     <w:p>
       <w:r>
@@ -277,12 +277,20 @@
                               </w:rPr>
                               <w:t>-</w:t>
                             </w:r>
+                            <w:proofErr w:type="spellStart"/>
                             <w:proofErr w:type="gramStart"/>
                             <w:r>
                               <w:rPr>
                                 <w:color w:val="FFFFFF" w:themeColor="background1"/>
                               </w:rPr>
-                              <w:t>doCardEffect(</w:t>
+                              <w:t>doCardEffect</w:t>
+                            </w:r>
+                            <w:proofErr w:type="spellEnd"/>
+                            <w:r>
+                              <w:rPr>
+                                <w:color w:val="FFFFFF" w:themeColor="background1"/>
+                              </w:rPr>
+                              <w:t>(</w:t>
                             </w:r>
                             <w:proofErr w:type="gramEnd"/>
                             <w:r>
@@ -333,7 +341,7 @@
               </wp:anchor>
             </w:drawing>
           </mc:Choice>
-          <mc:Fallback xmlns:cx2="http://schemas.microsoft.com/office/drawing/2015/10/21/chartex" xmlns:cx3="http://schemas.microsoft.com/office/drawing/2016/5/9/chartex" xmlns:cx4="http://schemas.microsoft.com/office/drawing/2016/5/10/chartex" xmlns:cx5="http://schemas.microsoft.com/office/drawing/2016/5/11/chartex" xmlns:cx6="http://schemas.microsoft.com/office/drawing/2016/5/12/chartex" xmlns:cx7="http://schemas.microsoft.com/office/drawing/2016/5/13/chartex" xmlns:cx8="http://schemas.microsoft.com/office/drawing/2016/5/14/chartex" xmlns:aink="http://schemas.microsoft.com/office/drawing/2016/ink" xmlns:am3d="http://schemas.microsoft.com/office/drawing/2017/model3d" xmlns:w16cex="http://schemas.microsoft.com/office/word/2018/wordml/cex" xmlns:w16cid="http://schemas.microsoft.com/office/word/2016/wordml/cid" xmlns:w16="http://schemas.microsoft.com/office/word/2018/wordml">
+          <mc:Fallback>
             <w:pict>
               <v:shapetype w14:anchorId="30F6D200" id="_x0000_t202" coordsize="21600,21600" o:spt="202" path="m,l,21600r21600,l21600,xe">
                 <v:stroke joinstyle="miter"/>
@@ -383,7 +391,29 @@
                         <w:rPr>
                           <w:color w:val="FFFFFF" w:themeColor="background1"/>
                         </w:rPr>
-                        <w:t>-doCardEffect() </w:t>
+                        <w:t>-</w:t>
+                      </w:r>
+                      <w:proofErr w:type="spellStart"/>
+                      <w:proofErr w:type="gramStart"/>
+                      <w:r>
+                        <w:rPr>
+                          <w:color w:val="FFFFFF" w:themeColor="background1"/>
+                        </w:rPr>
+                        <w:t>doCardEffect</w:t>
+                      </w:r>
+                      <w:proofErr w:type="spellEnd"/>
+                      <w:r>
+                        <w:rPr>
+                          <w:color w:val="FFFFFF" w:themeColor="background1"/>
+                        </w:rPr>
+                        <w:t>(</w:t>
+                      </w:r>
+                      <w:proofErr w:type="gramEnd"/>
+                      <w:r>
+                        <w:rPr>
+                          <w:color w:val="FFFFFF" w:themeColor="background1"/>
+                        </w:rPr>
+                        <w:t>) </w:t>
                       </w:r>
                     </w:p>
                     <w:p>
@@ -494,6 +524,7 @@
                               </w:rPr>
                               <w:t>-</w:t>
                             </w:r>
+                            <w:proofErr w:type="spellStart"/>
                             <w:proofErr w:type="gramStart"/>
                             <w:r>
                               <w:rPr>
@@ -501,6 +532,7 @@
                               </w:rPr>
                               <w:t>playerName:String</w:t>
                             </w:r>
+                            <w:proofErr w:type="spellEnd"/>
                             <w:proofErr w:type="gramEnd"/>
                           </w:p>
                           <w:p>
@@ -536,7 +568,7 @@
               </wp:anchor>
             </w:drawing>
           </mc:Choice>
-          <mc:Fallback xmlns:cx2="http://schemas.microsoft.com/office/drawing/2015/10/21/chartex" xmlns:cx3="http://schemas.microsoft.com/office/drawing/2016/5/9/chartex" xmlns:cx4="http://schemas.microsoft.com/office/drawing/2016/5/10/chartex" xmlns:cx5="http://schemas.microsoft.com/office/drawing/2016/5/11/chartex" xmlns:cx6="http://schemas.microsoft.com/office/drawing/2016/5/12/chartex" xmlns:cx7="http://schemas.microsoft.com/office/drawing/2016/5/13/chartex" xmlns:cx8="http://schemas.microsoft.com/office/drawing/2016/5/14/chartex" xmlns:aink="http://schemas.microsoft.com/office/drawing/2016/ink" xmlns:am3d="http://schemas.microsoft.com/office/drawing/2017/model3d" xmlns:w16cex="http://schemas.microsoft.com/office/word/2018/wordml/cex" xmlns:w16cid="http://schemas.microsoft.com/office/word/2016/wordml/cid" xmlns:w16="http://schemas.microsoft.com/office/word/2018/wordml">
+          <mc:Fallback>
             <w:pict>
               <v:shape w14:anchorId="35DAAABE" id="_x0000_s1027" type="#_x0000_t202" style="position:absolute;margin-left:199.2pt;margin-top:123.55pt;width:110.4pt;height:117.6pt;z-index:251694080;visibility:visible;mso-wrap-style:square;mso-width-percent:0;mso-height-percent:0;mso-wrap-distance-left:9pt;mso-wrap-distance-top:3.6pt;mso-wrap-distance-right:9pt;mso-wrap-distance-bottom:3.6pt;mso-position-horizontal:absolute;mso-position-horizontal-relative:margin;mso-position-vertical:absolute;mso-position-vertical-relative:text;mso-width-percent:0;mso-height-percent:0;mso-width-relative:margin;mso-height-relative:margin;v-text-anchor:top" o:gfxdata="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" fillcolor="#0070c0" stroked="f">
                 <v:textbox>
@@ -566,8 +598,18 @@
                         <w:rPr>
                           <w:color w:val="FFFFFF" w:themeColor="background1"/>
                         </w:rPr>
-                        <w:t>-playerName:String</w:t>
+                        <w:t>-</w:t>
                       </w:r>
+                      <w:proofErr w:type="spellStart"/>
+                      <w:proofErr w:type="gramStart"/>
+                      <w:r>
+                        <w:rPr>
+                          <w:color w:val="FFFFFF" w:themeColor="background1"/>
+                        </w:rPr>
+                        <w:t>playerName:String</w:t>
+                      </w:r>
+                      <w:proofErr w:type="spellEnd"/>
+                      <w:proofErr w:type="gramEnd"/>
                     </w:p>
                     <w:p>
                       <w:pPr>
@@ -651,7 +693,7 @@
               </wp:anchor>
             </w:drawing>
           </mc:Choice>
-          <mc:Fallback xmlns:cx2="http://schemas.microsoft.com/office/drawing/2015/10/21/chartex" xmlns:cx3="http://schemas.microsoft.com/office/drawing/2016/5/9/chartex" xmlns:cx4="http://schemas.microsoft.com/office/drawing/2016/5/10/chartex" xmlns:cx5="http://schemas.microsoft.com/office/drawing/2016/5/11/chartex" xmlns:cx6="http://schemas.microsoft.com/office/drawing/2016/5/12/chartex" xmlns:cx7="http://schemas.microsoft.com/office/drawing/2016/5/13/chartex" xmlns:cx8="http://schemas.microsoft.com/office/drawing/2016/5/14/chartex" xmlns:aink="http://schemas.microsoft.com/office/drawing/2016/ink" xmlns:am3d="http://schemas.microsoft.com/office/drawing/2017/model3d" xmlns:w16cex="http://schemas.microsoft.com/office/word/2018/wordml/cex" xmlns:w16cid="http://schemas.microsoft.com/office/word/2016/wordml/cid" xmlns:w16="http://schemas.microsoft.com/office/word/2018/wordml">
+          <mc:Fallback>
             <w:pict>
               <v:line w14:anchorId="3FC97151" id="Connecteur droit 22" o:spid="_x0000_s1026" style="position:absolute;flip:x;z-index:251704320;visibility:visible;mso-wrap-style:square;mso-width-percent:0;mso-wrap-distance-left:9pt;mso-wrap-distance-top:0;mso-wrap-distance-right:9pt;mso-wrap-distance-bottom:0;mso-position-horizontal:absolute;mso-position-horizontal-relative:text;mso-position-vertical:absolute;mso-position-vertical-relative:text;mso-width-percent:0;mso-width-relative:margin" from="251.4pt,103.15pt" to="251.4pt,122.95pt" o:gfxdata="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" strokecolor="#4472c4 [3204]" strokeweight=".5pt">
                 <v:stroke joinstyle="miter"/>
@@ -747,13 +789,22 @@
                               </w:rPr>
                               <w:t>-</w:t>
                             </w:r>
+                            <w:proofErr w:type="spellStart"/>
                             <w:proofErr w:type="gramStart"/>
                             <w:r>
                               <w:rPr>
                                 <w:color w:val="FFFFFF" w:themeColor="background1"/>
                                 <w:lang w:val="en-US"/>
                               </w:rPr>
-                              <w:t>doCardEffect(</w:t>
+                              <w:t>doCardEffect</w:t>
+                            </w:r>
+                            <w:proofErr w:type="spellEnd"/>
+                            <w:r>
+                              <w:rPr>
+                                <w:color w:val="FFFFFF" w:themeColor="background1"/>
+                                <w:lang w:val="en-US"/>
+                              </w:rPr>
+                              <w:t>(</w:t>
                             </w:r>
                             <w:proofErr w:type="gramEnd"/>
                             <w:r>
@@ -790,7 +841,7 @@
               </wp:anchor>
             </w:drawing>
           </mc:Choice>
-          <mc:Fallback xmlns:cx2="http://schemas.microsoft.com/office/drawing/2015/10/21/chartex" xmlns:cx3="http://schemas.microsoft.com/office/drawing/2016/5/9/chartex" xmlns:cx4="http://schemas.microsoft.com/office/drawing/2016/5/10/chartex" xmlns:cx5="http://schemas.microsoft.com/office/drawing/2016/5/11/chartex" xmlns:cx6="http://schemas.microsoft.com/office/drawing/2016/5/12/chartex" xmlns:cx7="http://schemas.microsoft.com/office/drawing/2016/5/13/chartex" xmlns:cx8="http://schemas.microsoft.com/office/drawing/2016/5/14/chartex" xmlns:aink="http://schemas.microsoft.com/office/drawing/2016/ink" xmlns:am3d="http://schemas.microsoft.com/office/drawing/2017/model3d" xmlns:w16cex="http://schemas.microsoft.com/office/word/2018/wordml/cex" xmlns:w16cid="http://schemas.microsoft.com/office/word/2016/wordml/cid" xmlns:w16="http://schemas.microsoft.com/office/word/2018/wordml">
+          <mc:Fallback>
             <w:pict>
               <v:shape w14:anchorId="3F952AC8" id="_x0000_s1028" type="#_x0000_t202" style="position:absolute;margin-left:304.2pt;margin-top:334.75pt;width:96.6pt;height:135.6pt;z-index:251693056;visibility:visible;mso-wrap-style:square;mso-width-percent:0;mso-height-percent:0;mso-wrap-distance-left:9pt;mso-wrap-distance-top:3.6pt;mso-wrap-distance-right:9pt;mso-wrap-distance-bottom:3.6pt;mso-position-horizontal:absolute;mso-position-horizontal-relative:text;mso-position-vertical:absolute;mso-position-vertical-relative:text;mso-width-percent:0;mso-height-percent:0;mso-width-relative:margin;mso-height-relative:margin;v-text-anchor:top" o:gfxdata="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" fillcolor="#0070c0" stroked="f">
                 <v:textbox>
@@ -831,7 +882,32 @@
                           <w:color w:val="FFFFFF" w:themeColor="background1"/>
                           <w:lang w:val="en-US"/>
                         </w:rPr>
-                        <w:t>-doCardEffect() </w:t>
+                        <w:t>-</w:t>
+                      </w:r>
+                      <w:proofErr w:type="spellStart"/>
+                      <w:proofErr w:type="gramStart"/>
+                      <w:r>
+                        <w:rPr>
+                          <w:color w:val="FFFFFF" w:themeColor="background1"/>
+                          <w:lang w:val="en-US"/>
+                        </w:rPr>
+                        <w:t>doCardEffect</w:t>
+                      </w:r>
+                      <w:proofErr w:type="spellEnd"/>
+                      <w:r>
+                        <w:rPr>
+                          <w:color w:val="FFFFFF" w:themeColor="background1"/>
+                          <w:lang w:val="en-US"/>
+                        </w:rPr>
+                        <w:t>(</w:t>
+                      </w:r>
+                      <w:proofErr w:type="gramEnd"/>
+                      <w:r>
+                        <w:rPr>
+                          <w:color w:val="FFFFFF" w:themeColor="background1"/>
+                          <w:lang w:val="en-US"/>
+                        </w:rPr>
+                        <w:t>) </w:t>
                       </w:r>
                     </w:p>
                     <w:p>
@@ -914,7 +990,7 @@
               </wp:anchor>
             </w:drawing>
           </mc:Choice>
-          <mc:Fallback xmlns:cx2="http://schemas.microsoft.com/office/drawing/2015/10/21/chartex" xmlns:cx3="http://schemas.microsoft.com/office/drawing/2016/5/9/chartex" xmlns:cx4="http://schemas.microsoft.com/office/drawing/2016/5/10/chartex" xmlns:cx5="http://schemas.microsoft.com/office/drawing/2016/5/11/chartex" xmlns:cx6="http://schemas.microsoft.com/office/drawing/2016/5/12/chartex" xmlns:cx7="http://schemas.microsoft.com/office/drawing/2016/5/13/chartex" xmlns:cx8="http://schemas.microsoft.com/office/drawing/2016/5/14/chartex" xmlns:aink="http://schemas.microsoft.com/office/drawing/2016/ink" xmlns:am3d="http://schemas.microsoft.com/office/drawing/2017/model3d" xmlns:w16cex="http://schemas.microsoft.com/office/word/2018/wordml/cex" xmlns:w16cid="http://schemas.microsoft.com/office/word/2016/wordml/cid" xmlns:w16="http://schemas.microsoft.com/office/word/2018/wordml">
+          <mc:Fallback>
             <w:pict>
               <v:shapetype w14:anchorId="4E92F0F4" id="_x0000_t34" coordsize="21600,21600" o:spt="34" o:oned="t" adj="10800" path="m,l@0,0@0,21600,21600,21600e" filled="f">
                 <v:stroke joinstyle="miter"/>
@@ -997,7 +1073,7 @@
               </wp:anchor>
             </w:drawing>
           </mc:Choice>
-          <mc:Fallback xmlns:cx2="http://schemas.microsoft.com/office/drawing/2015/10/21/chartex" xmlns:cx3="http://schemas.microsoft.com/office/drawing/2016/5/9/chartex" xmlns:cx4="http://schemas.microsoft.com/office/drawing/2016/5/10/chartex" xmlns:cx5="http://schemas.microsoft.com/office/drawing/2016/5/11/chartex" xmlns:cx6="http://schemas.microsoft.com/office/drawing/2016/5/12/chartex" xmlns:cx7="http://schemas.microsoft.com/office/drawing/2016/5/13/chartex" xmlns:cx8="http://schemas.microsoft.com/office/drawing/2016/5/14/chartex" xmlns:aink="http://schemas.microsoft.com/office/drawing/2016/ink" xmlns:am3d="http://schemas.microsoft.com/office/drawing/2017/model3d" xmlns:w16cex="http://schemas.microsoft.com/office/word/2018/wordml/cex" xmlns:w16cid="http://schemas.microsoft.com/office/word/2016/wordml/cid" xmlns:w16="http://schemas.microsoft.com/office/word/2018/wordml">
+          <mc:Fallback>
             <w:pict>
               <v:shape w14:anchorId="140A7436" id="Connecteur : en angle 20" o:spid="_x0000_s1026" type="#_x0000_t34" style="position:absolute;margin-left:350.7pt;margin-top:199.75pt;width:15.3pt;height:135.6pt;flip:x;z-index:251702272;visibility:visible;mso-wrap-style:square;mso-width-percent:0;mso-height-percent:0;mso-wrap-distance-left:9pt;mso-wrap-distance-top:0;mso-wrap-distance-right:9pt;mso-wrap-distance-bottom:0;mso-position-horizontal:absolute;mso-position-horizontal-relative:text;mso-position-vertical:absolute;mso-position-vertical-relative:text;mso-width-percent:0;mso-height-percent:0;mso-width-relative:margin;mso-height-relative:margin" o:gfxdata="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" adj="21673" strokecolor="#4472c4 [3204]" strokeweight=".5pt"/>
             </w:pict>
@@ -1067,7 +1143,7 @@
               </wp:anchor>
             </w:drawing>
           </mc:Choice>
-          <mc:Fallback xmlns:cx2="http://schemas.microsoft.com/office/drawing/2015/10/21/chartex" xmlns:cx3="http://schemas.microsoft.com/office/drawing/2016/5/9/chartex" xmlns:cx4="http://schemas.microsoft.com/office/drawing/2016/5/10/chartex" xmlns:cx5="http://schemas.microsoft.com/office/drawing/2016/5/11/chartex" xmlns:cx6="http://schemas.microsoft.com/office/drawing/2016/5/12/chartex" xmlns:cx7="http://schemas.microsoft.com/office/drawing/2016/5/13/chartex" xmlns:cx8="http://schemas.microsoft.com/office/drawing/2016/5/14/chartex" xmlns:aink="http://schemas.microsoft.com/office/drawing/2016/ink" xmlns:am3d="http://schemas.microsoft.com/office/drawing/2017/model3d" xmlns:w16cex="http://schemas.microsoft.com/office/word/2018/wordml/cex" xmlns:w16cid="http://schemas.microsoft.com/office/word/2016/wordml/cid" xmlns:w16="http://schemas.microsoft.com/office/word/2018/wordml">
+          <mc:Fallback>
             <w:pict>
               <v:shape w14:anchorId="33344429" id="Connecteur : en angle 19" o:spid="_x0000_s1026" type="#_x0000_t34" style="position:absolute;margin-left:313.2pt;margin-top:21.55pt;width:98.4pt;height:31.8pt;z-index:251701248;visibility:visible;mso-wrap-style:square;mso-width-percent:0;mso-height-percent:0;mso-wrap-distance-left:9pt;mso-wrap-distance-top:0;mso-wrap-distance-right:9pt;mso-wrap-distance-bottom:0;mso-position-horizontal:absolute;mso-position-horizontal-relative:margin;mso-position-vertical:absolute;mso-position-vertical-relative:text;mso-width-percent:0;mso-height-percent:0;mso-width-relative:margin;mso-height-relative:margin" o:gfxdata="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" adj="21506" strokecolor="#4472c4 [3204]" strokeweight=".5pt">
                 <w10:wrap anchorx="margin"/>
@@ -1133,6 +1209,7 @@
                                 <w:lang w:val="en-US"/>
                               </w:rPr>
                             </w:pPr>
+                            <w:proofErr w:type="spellStart"/>
                             <w:r>
                               <w:rPr>
                                 <w:color w:val="FFFFFF" w:themeColor="background1"/>
@@ -1140,6 +1217,7 @@
                               </w:rPr>
                               <w:t>BonusCase</w:t>
                             </w:r>
+                            <w:proofErr w:type="spellEnd"/>
                           </w:p>
                           <w:p>
                             <w:pPr>
@@ -1164,6 +1242,8 @@
                               </w:rPr>
                               <w:t>-</w:t>
                             </w:r>
+                            <w:proofErr w:type="spellStart"/>
+                            <w:proofErr w:type="gramStart"/>
                             <w:r>
                               <w:rPr>
                                 <w:color w:val="FFFFFF" w:themeColor="background1"/>
@@ -1176,16 +1256,9 @@
                                 <w:color w:val="FFFFFF" w:themeColor="background1"/>
                                 <w:lang w:val="en-US"/>
                               </w:rPr>
-                              <w:t>ame</w:t>
+                              <w:t>ame:String</w:t>
                             </w:r>
-                            <w:proofErr w:type="gramStart"/>
-                            <w:r>
-                              <w:rPr>
-                                <w:color w:val="FFFFFF" w:themeColor="background1"/>
-                                <w:lang w:val="en-US"/>
-                              </w:rPr>
-                              <w:t>:String</w:t>
-                            </w:r>
+                            <w:proofErr w:type="spellEnd"/>
                             <w:proofErr w:type="gramEnd"/>
                           </w:p>
                           <w:p>
@@ -1210,16 +1283,18 @@
                                 <w:color w:val="FFFFFF" w:themeColor="background1"/>
                                 <w:lang w:val="en-US"/>
                               </w:rPr>
-                              <w:t>-effect</w:t>
+                              <w:t>-</w:t>
                             </w:r>
+                            <w:proofErr w:type="spellStart"/>
                             <w:proofErr w:type="gramStart"/>
                             <w:r>
                               <w:rPr>
                                 <w:color w:val="FFFFFF" w:themeColor="background1"/>
                                 <w:lang w:val="en-US"/>
                               </w:rPr>
-                              <w:t>:String</w:t>
+                              <w:t>effect:String</w:t>
                             </w:r>
+                            <w:proofErr w:type="spellEnd"/>
                             <w:proofErr w:type="gramEnd"/>
                           </w:p>
                           <w:p>
@@ -1235,16 +1310,18 @@
                                 <w:color w:val="FFFFFF" w:themeColor="background1"/>
                                 <w:lang w:val="en-US"/>
                               </w:rPr>
-                              <w:t>-kept</w:t>
+                              <w:t>-</w:t>
                             </w:r>
+                            <w:proofErr w:type="spellStart"/>
                             <w:proofErr w:type="gramStart"/>
                             <w:r>
                               <w:rPr>
                                 <w:color w:val="FFFFFF" w:themeColor="background1"/>
                                 <w:lang w:val="en-US"/>
                               </w:rPr>
-                              <w:t>:boolean</w:t>
+                              <w:t>kept:boolean</w:t>
                             </w:r>
+                            <w:proofErr w:type="spellEnd"/>
                             <w:proofErr w:type="gramEnd"/>
                           </w:p>
                         </w:txbxContent>
@@ -1264,7 +1341,7 @@
               </wp:anchor>
             </w:drawing>
           </mc:Choice>
-          <mc:Fallback xmlns:cx2="http://schemas.microsoft.com/office/drawing/2015/10/21/chartex" xmlns:cx3="http://schemas.microsoft.com/office/drawing/2016/5/9/chartex" xmlns:cx4="http://schemas.microsoft.com/office/drawing/2016/5/10/chartex" xmlns:cx5="http://schemas.microsoft.com/office/drawing/2016/5/11/chartex" xmlns:cx6="http://schemas.microsoft.com/office/drawing/2016/5/12/chartex" xmlns:cx7="http://schemas.microsoft.com/office/drawing/2016/5/13/chartex" xmlns:cx8="http://schemas.microsoft.com/office/drawing/2016/5/14/chartex" xmlns:aink="http://schemas.microsoft.com/office/drawing/2016/ink" xmlns:am3d="http://schemas.microsoft.com/office/drawing/2017/model3d" xmlns:w16cex="http://schemas.microsoft.com/office/word/2018/wordml/cex" xmlns:w16cid="http://schemas.microsoft.com/office/word/2016/wordml/cid" xmlns:w16="http://schemas.microsoft.com/office/word/2018/wordml">
+          <mc:Fallback>
             <w:pict>
               <v:shape w14:anchorId="29C1FB47" id="_x0000_s1029" type="#_x0000_t202" style="position:absolute;margin-left:342.05pt;margin-top:40.15pt;width:130.8pt;height:160.2pt;z-index:251699200;visibility:visible;mso-wrap-style:square;mso-width-percent:0;mso-height-percent:0;mso-wrap-distance-left:9pt;mso-wrap-distance-top:3.6pt;mso-wrap-distance-right:9pt;mso-wrap-distance-bottom:3.6pt;mso-position-horizontal:absolute;mso-position-horizontal-relative:margin;mso-position-vertical:absolute;mso-position-vertical-relative:text;mso-width-percent:0;mso-height-percent:0;mso-width-relative:margin;mso-height-relative:margin;v-text-anchor:top" o:gfxdata="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" fillcolor="#0070c0" stroked="f">
                 <v:textbox>
@@ -1277,6 +1354,7 @@
                           <w:lang w:val="en-US"/>
                         </w:rPr>
                       </w:pPr>
+                      <w:proofErr w:type="spellStart"/>
                       <w:r>
                         <w:rPr>
                           <w:color w:val="FFFFFF" w:themeColor="background1"/>
@@ -1284,6 +1362,7 @@
                         </w:rPr>
                         <w:t>BonusCase</w:t>
                       </w:r>
+                      <w:proofErr w:type="spellEnd"/>
                     </w:p>
                     <w:p>
                       <w:pPr>
@@ -1308,6 +1387,8 @@
                         </w:rPr>
                         <w:t>-</w:t>
                       </w:r>
+                      <w:proofErr w:type="spellStart"/>
+                      <w:proofErr w:type="gramStart"/>
                       <w:r>
                         <w:rPr>
                           <w:color w:val="FFFFFF" w:themeColor="background1"/>
@@ -1322,6 +1403,8 @@
                         </w:rPr>
                         <w:t>ame:String</w:t>
                       </w:r>
+                      <w:proofErr w:type="spellEnd"/>
+                      <w:proofErr w:type="gramEnd"/>
                     </w:p>
                     <w:p>
                       <w:pPr>
@@ -1345,8 +1428,19 @@
                           <w:color w:val="FFFFFF" w:themeColor="background1"/>
                           <w:lang w:val="en-US"/>
                         </w:rPr>
-                        <w:t>-effect:String</w:t>
+                        <w:t>-</w:t>
                       </w:r>
+                      <w:proofErr w:type="spellStart"/>
+                      <w:proofErr w:type="gramStart"/>
+                      <w:r>
+                        <w:rPr>
+                          <w:color w:val="FFFFFF" w:themeColor="background1"/>
+                          <w:lang w:val="en-US"/>
+                        </w:rPr>
+                        <w:t>effect:String</w:t>
+                      </w:r>
+                      <w:proofErr w:type="spellEnd"/>
+                      <w:proofErr w:type="gramEnd"/>
                     </w:p>
                     <w:p>
                       <w:pPr>
@@ -1361,8 +1455,19 @@
                           <w:color w:val="FFFFFF" w:themeColor="background1"/>
                           <w:lang w:val="en-US"/>
                         </w:rPr>
-                        <w:t>-kept:boolean</w:t>
+                        <w:t>-</w:t>
                       </w:r>
+                      <w:proofErr w:type="spellStart"/>
+                      <w:proofErr w:type="gramStart"/>
+                      <w:r>
+                        <w:rPr>
+                          <w:color w:val="FFFFFF" w:themeColor="background1"/>
+                          <w:lang w:val="en-US"/>
+                        </w:rPr>
+                        <w:t>kept:boolean</w:t>
+                      </w:r>
+                      <w:proofErr w:type="spellEnd"/>
+                      <w:proofErr w:type="gramEnd"/>
                     </w:p>
                   </w:txbxContent>
                 </v:textbox>
@@ -1456,6 +1561,7 @@
                               </w:rPr>
                               <w:t>-</w:t>
                             </w:r>
+                            <w:proofErr w:type="spellStart"/>
                             <w:proofErr w:type="gramStart"/>
                             <w:r>
                               <w:rPr>
@@ -1463,6 +1569,7 @@
                               </w:rPr>
                               <w:t>name:String</w:t>
                             </w:r>
+                            <w:proofErr w:type="spellEnd"/>
                             <w:proofErr w:type="gramEnd"/>
                           </w:p>
                           <w:p>
@@ -1476,8 +1583,30 @@
                               <w:rPr>
                                 <w:color w:val="FFFFFF" w:themeColor="background1"/>
                               </w:rPr>
-                              <w:t>-caseNumber :int</w:t>
+                              <w:t>-</w:t>
                             </w:r>
+                            <w:proofErr w:type="spellStart"/>
+                            <w:r>
+                              <w:rPr>
+                                <w:color w:val="FFFFFF" w:themeColor="background1"/>
+                              </w:rPr>
+                              <w:t>caseNumber</w:t>
+                            </w:r>
+                            <w:proofErr w:type="spellEnd"/>
+                            <w:r>
+                              <w:rPr>
+                                <w:color w:val="FFFFFF" w:themeColor="background1"/>
+                              </w:rPr>
+                              <w:t> :</w:t>
+                            </w:r>
+                            <w:proofErr w:type="spellStart"/>
+                            <w:r>
+                              <w:rPr>
+                                <w:color w:val="FFFFFF" w:themeColor="background1"/>
+                              </w:rPr>
+                              <w:t>int</w:t>
+                            </w:r>
+                            <w:proofErr w:type="spellEnd"/>
                           </w:p>
                         </w:txbxContent>
                       </wps:txbx>
@@ -1496,7 +1625,7 @@
               </wp:anchor>
             </w:drawing>
           </mc:Choice>
-          <mc:Fallback xmlns:cx2="http://schemas.microsoft.com/office/drawing/2015/10/21/chartex" xmlns:cx3="http://schemas.microsoft.com/office/drawing/2016/5/9/chartex" xmlns:cx4="http://schemas.microsoft.com/office/drawing/2016/5/10/chartex" xmlns:cx5="http://schemas.microsoft.com/office/drawing/2016/5/11/chartex" xmlns:cx6="http://schemas.microsoft.com/office/drawing/2016/5/12/chartex" xmlns:cx7="http://schemas.microsoft.com/office/drawing/2016/5/13/chartex" xmlns:cx8="http://schemas.microsoft.com/office/drawing/2016/5/14/chartex" xmlns:aink="http://schemas.microsoft.com/office/drawing/2016/ink" xmlns:am3d="http://schemas.microsoft.com/office/drawing/2017/model3d" xmlns:w16cex="http://schemas.microsoft.com/office/word/2018/wordml/cex" xmlns:w16cid="http://schemas.microsoft.com/office/word/2016/wordml/cid" xmlns:w16="http://schemas.microsoft.com/office/word/2018/wordml">
+          <mc:Fallback>
             <w:pict>
               <v:shape w14:anchorId="29E7DF27" id="_x0000_s1030" type="#_x0000_t202" style="position:absolute;margin-left:183.6pt;margin-top:3.6pt;width:130.8pt;height:99.6pt;z-index:251698176;visibility:visible;mso-wrap-style:square;mso-width-percent:0;mso-height-percent:0;mso-wrap-distance-left:9pt;mso-wrap-distance-top:3.6pt;mso-wrap-distance-right:9pt;mso-wrap-distance-bottom:3.6pt;mso-position-horizontal:absolute;mso-position-horizontal-relative:text;mso-position-vertical:absolute;mso-position-vertical-relative:text;mso-width-percent:0;mso-height-percent:0;mso-width-relative:margin;mso-height-relative:margin;v-text-anchor:top" o:gfxdata="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" fillcolor="#0070c0" stroked="f">
                 <v:textbox>
@@ -1534,8 +1663,18 @@
                         <w:rPr>
                           <w:color w:val="FFFFFF" w:themeColor="background1"/>
                         </w:rPr>
-                        <w:t>-name:String</w:t>
+                        <w:t>-</w:t>
                       </w:r>
+                      <w:proofErr w:type="spellStart"/>
+                      <w:proofErr w:type="gramStart"/>
+                      <w:r>
+                        <w:rPr>
+                          <w:color w:val="FFFFFF" w:themeColor="background1"/>
+                        </w:rPr>
+                        <w:t>name:String</w:t>
+                      </w:r>
+                      <w:proofErr w:type="spellEnd"/>
+                      <w:proofErr w:type="gramEnd"/>
                     </w:p>
                     <w:p>
                       <w:pPr>
@@ -1548,8 +1687,30 @@
                         <w:rPr>
                           <w:color w:val="FFFFFF" w:themeColor="background1"/>
                         </w:rPr>
-                        <w:t>-caseNumber :int</w:t>
+                        <w:t>-</w:t>
                       </w:r>
+                      <w:proofErr w:type="spellStart"/>
+                      <w:r>
+                        <w:rPr>
+                          <w:color w:val="FFFFFF" w:themeColor="background1"/>
+                        </w:rPr>
+                        <w:t>caseNumber</w:t>
+                      </w:r>
+                      <w:proofErr w:type="spellEnd"/>
+                      <w:r>
+                        <w:rPr>
+                          <w:color w:val="FFFFFF" w:themeColor="background1"/>
+                        </w:rPr>
+                        <w:t> :</w:t>
+                      </w:r>
+                      <w:proofErr w:type="spellStart"/>
+                      <w:r>
+                        <w:rPr>
+                          <w:color w:val="FFFFFF" w:themeColor="background1"/>
+                        </w:rPr>
+                        <w:t>int</w:t>
+                      </w:r>
+                      <w:proofErr w:type="spellEnd"/>
                     </w:p>
                   </w:txbxContent>
                 </v:textbox>
@@ -1627,7 +1788,7 @@
               </wp:anchor>
             </w:drawing>
           </mc:Choice>
-          <mc:Fallback xmlns:cx2="http://schemas.microsoft.com/office/drawing/2015/10/21/chartex" xmlns:cx3="http://schemas.microsoft.com/office/drawing/2016/5/9/chartex" xmlns:cx4="http://schemas.microsoft.com/office/drawing/2016/5/10/chartex" xmlns:cx5="http://schemas.microsoft.com/office/drawing/2016/5/11/chartex" xmlns:cx6="http://schemas.microsoft.com/office/drawing/2016/5/12/chartex" xmlns:cx7="http://schemas.microsoft.com/office/drawing/2016/5/13/chartex" xmlns:cx8="http://schemas.microsoft.com/office/drawing/2016/5/14/chartex" xmlns:aink="http://schemas.microsoft.com/office/drawing/2016/ink" xmlns:am3d="http://schemas.microsoft.com/office/drawing/2017/model3d" xmlns:w16cex="http://schemas.microsoft.com/office/word/2018/wordml/cex" xmlns:w16cid="http://schemas.microsoft.com/office/word/2016/wordml/cid" xmlns:w16="http://schemas.microsoft.com/office/word/2018/wordml">
+          <mc:Fallback>
             <w:pict>
               <v:shape w14:anchorId="4BF86C80" id="Connecteur : en angle 18" o:spid="_x0000_s1026" type="#_x0000_t34" style="position:absolute;margin-left:100.2pt;margin-top:44.95pt;width:84pt;height:24.6pt;flip:x;z-index:251700224;visibility:visible;mso-wrap-style:square;mso-width-percent:0;mso-height-percent:0;mso-wrap-distance-left:9pt;mso-wrap-distance-top:0;mso-wrap-distance-right:9pt;mso-wrap-distance-bottom:0;mso-position-horizontal:absolute;mso-position-horizontal-relative:text;mso-position-vertical:absolute;mso-position-vertical-relative:text;mso-width-percent:0;mso-height-percent:0;mso-width-relative:margin;mso-height-relative:margin" o:gfxdata="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" adj="22371" strokecolor="#0070c0" strokeweight=".5pt"/>
             </w:pict>
@@ -1746,7 +1907,7 @@
               </wp:anchor>
             </w:drawing>
           </mc:Choice>
-          <mc:Fallback xmlns:cx2="http://schemas.microsoft.com/office/drawing/2015/10/21/chartex" xmlns:cx3="http://schemas.microsoft.com/office/drawing/2016/5/9/chartex" xmlns:cx4="http://schemas.microsoft.com/office/drawing/2016/5/10/chartex" xmlns:cx5="http://schemas.microsoft.com/office/drawing/2016/5/11/chartex" xmlns:cx6="http://schemas.microsoft.com/office/drawing/2016/5/12/chartex" xmlns:cx7="http://schemas.microsoft.com/office/drawing/2016/5/13/chartex" xmlns:cx8="http://schemas.microsoft.com/office/drawing/2016/5/14/chartex" xmlns:aink="http://schemas.microsoft.com/office/drawing/2016/ink" xmlns:am3d="http://schemas.microsoft.com/office/drawing/2017/model3d" xmlns:w16cex="http://schemas.microsoft.com/office/word/2018/wordml/cex" xmlns:w16cid="http://schemas.microsoft.com/office/word/2016/wordml/cid" xmlns:w16="http://schemas.microsoft.com/office/word/2018/wordml">
+          <mc:Fallback>
             <w:pict>
               <v:shapetype w14:anchorId="6986C67E" id="_x0000_t32" coordsize="21600,21600" o:spt="32" o:oned="t" path="m,l21600,21600e" filled="f">
                 <v:path arrowok="t" fillok="f" o:connecttype="none"/>
@@ -1826,7 +1987,7 @@
               </wp:anchor>
             </w:drawing>
           </mc:Choice>
-          <mc:Fallback xmlns:cx2="http://schemas.microsoft.com/office/drawing/2015/10/21/chartex" xmlns:cx3="http://schemas.microsoft.com/office/drawing/2016/5/9/chartex" xmlns:cx4="http://schemas.microsoft.com/office/drawing/2016/5/10/chartex" xmlns:cx5="http://schemas.microsoft.com/office/drawing/2016/5/11/chartex" xmlns:cx6="http://schemas.microsoft.com/office/drawing/2016/5/12/chartex" xmlns:cx7="http://schemas.microsoft.com/office/drawing/2016/5/13/chartex" xmlns:cx8="http://schemas.microsoft.com/office/drawing/2016/5/14/chartex" xmlns:aink="http://schemas.microsoft.com/office/drawing/2016/ink" xmlns:am3d="http://schemas.microsoft.com/office/drawing/2017/model3d" xmlns:w16cex="http://schemas.microsoft.com/office/word/2018/wordml/cex" xmlns:w16cid="http://schemas.microsoft.com/office/word/2016/wordml/cid" xmlns:w16="http://schemas.microsoft.com/office/word/2018/wordml">
+          <mc:Fallback>
             <w:pict>
               <v:shape w14:anchorId="2133AAB5" id="Connecteur droit avec flèche 8" o:spid="_x0000_s1026" type="#_x0000_t32" style="position:absolute;margin-left:55.15pt;margin-top:229.15pt;width:45pt;height:127.2pt;z-index:251729920;visibility:visible;mso-wrap-style:square;mso-width-percent:0;mso-height-percent:0;mso-wrap-distance-left:9pt;mso-wrap-distance-top:0;mso-wrap-distance-right:9pt;mso-wrap-distance-bottom:0;mso-position-horizontal:absolute;mso-position-horizontal-relative:text;mso-position-vertical:absolute;mso-position-vertical-relative:text;mso-width-percent:0;mso-height-percent:0;mso-width-relative:margin;mso-height-relative:margin" o:gfxdata="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" strokecolor="red" strokeweight=".5pt">
                 <v:stroke endarrow="block" joinstyle="miter"/>
@@ -1899,7 +2060,7 @@
               </wp:anchor>
             </w:drawing>
           </mc:Choice>
-          <mc:Fallback xmlns:cx2="http://schemas.microsoft.com/office/drawing/2015/10/21/chartex" xmlns:cx3="http://schemas.microsoft.com/office/drawing/2016/5/9/chartex" xmlns:cx4="http://schemas.microsoft.com/office/drawing/2016/5/10/chartex" xmlns:cx5="http://schemas.microsoft.com/office/drawing/2016/5/11/chartex" xmlns:cx6="http://schemas.microsoft.com/office/drawing/2016/5/12/chartex" xmlns:cx7="http://schemas.microsoft.com/office/drawing/2016/5/13/chartex" xmlns:cx8="http://schemas.microsoft.com/office/drawing/2016/5/14/chartex" xmlns:aink="http://schemas.microsoft.com/office/drawing/2016/ink" xmlns:am3d="http://schemas.microsoft.com/office/drawing/2017/model3d" xmlns:w16cex="http://schemas.microsoft.com/office/word/2018/wordml/cex" xmlns:w16cid="http://schemas.microsoft.com/office/word/2016/wordml/cid" xmlns:w16="http://schemas.microsoft.com/office/word/2018/wordml">
+          <mc:Fallback>
             <w:pict>
               <v:shape w14:anchorId="407CA22C" id="Connecteur droit avec flèche 7" o:spid="_x0000_s1026" type="#_x0000_t32" style="position:absolute;margin-left:-25.85pt;margin-top:231.55pt;width:0;height:123.6pt;flip:x;z-index:251727872;visibility:visible;mso-wrap-style:square;mso-width-percent:0;mso-wrap-distance-left:9pt;mso-wrap-distance-top:0;mso-wrap-distance-right:9pt;mso-wrap-distance-bottom:0;mso-position-horizontal:absolute;mso-position-horizontal-relative:text;mso-position-vertical:absolute;mso-position-vertical-relative:text;mso-width-percent:0;mso-width-relative:margin" o:gfxdata="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" strokecolor="red" strokeweight=".5pt">
                 <v:stroke endarrow="block" joinstyle="miter"/>
@@ -2006,12 +2167,20 @@
                               </w:rPr>
                               <w:t>-</w:t>
                             </w:r>
+                            <w:proofErr w:type="spellStart"/>
                             <w:proofErr w:type="gramStart"/>
                             <w:r>
                               <w:rPr>
                                 <w:color w:val="FFFFFF" w:themeColor="background1"/>
                               </w:rPr>
-                              <w:t>doubleRent(</w:t>
+                              <w:t>doubleRent</w:t>
+                            </w:r>
+                            <w:proofErr w:type="spellEnd"/>
+                            <w:r>
+                              <w:rPr>
+                                <w:color w:val="FFFFFF" w:themeColor="background1"/>
+                              </w:rPr>
+                              <w:t>(</w:t>
                             </w:r>
                             <w:proofErr w:type="gramEnd"/>
                             <w:r>
@@ -2046,7 +2215,7 @@
               </wp:anchor>
             </w:drawing>
           </mc:Choice>
-          <mc:Fallback xmlns:cx2="http://schemas.microsoft.com/office/drawing/2015/10/21/chartex" xmlns:cx3="http://schemas.microsoft.com/office/drawing/2016/5/9/chartex" xmlns:cx4="http://schemas.microsoft.com/office/drawing/2016/5/10/chartex" xmlns:cx5="http://schemas.microsoft.com/office/drawing/2016/5/11/chartex" xmlns:cx6="http://schemas.microsoft.com/office/drawing/2016/5/12/chartex" xmlns:cx7="http://schemas.microsoft.com/office/drawing/2016/5/13/chartex" xmlns:cx8="http://schemas.microsoft.com/office/drawing/2016/5/14/chartex" xmlns:aink="http://schemas.microsoft.com/office/drawing/2016/ink" xmlns:am3d="http://schemas.microsoft.com/office/drawing/2017/model3d" xmlns:w16cex="http://schemas.microsoft.com/office/word/2018/wordml/cex" xmlns:w16cid="http://schemas.microsoft.com/office/word/2016/wordml/cid" xmlns:w16="http://schemas.microsoft.com/office/word/2018/wordml">
+          <mc:Fallback>
             <w:pict>
               <v:shape w14:anchorId="6F946CAF" id="_x0000_s1031" type="#_x0000_t202" style="position:absolute;margin-left:22.2pt;margin-top:91.15pt;width:110.4pt;height:141pt;z-index:251708416;visibility:visible;mso-wrap-style:square;mso-width-percent:0;mso-height-percent:0;mso-wrap-distance-left:9pt;mso-wrap-distance-top:3.6pt;mso-wrap-distance-right:9pt;mso-wrap-distance-bottom:3.6pt;mso-position-horizontal:absolute;mso-position-horizontal-relative:page;mso-position-vertical:absolute;mso-position-vertical-relative:text;mso-width-percent:0;mso-height-percent:0;mso-width-relative:margin;mso-height-relative:margin;v-text-anchor:top" o:gfxdata="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" fillcolor="#0070c0" stroked="f">
                 <v:textbox>
@@ -2098,7 +2267,29 @@
                         <w:rPr>
                           <w:color w:val="FFFFFF" w:themeColor="background1"/>
                         </w:rPr>
-                        <w:t>-doubleRent()</w:t>
+                        <w:t>-</w:t>
+                      </w:r>
+                      <w:proofErr w:type="spellStart"/>
+                      <w:proofErr w:type="gramStart"/>
+                      <w:r>
+                        <w:rPr>
+                          <w:color w:val="FFFFFF" w:themeColor="background1"/>
+                        </w:rPr>
+                        <w:t>doubleRent</w:t>
+                      </w:r>
+                      <w:proofErr w:type="spellEnd"/>
+                      <w:r>
+                        <w:rPr>
+                          <w:color w:val="FFFFFF" w:themeColor="background1"/>
+                        </w:rPr>
+                        <w:t>(</w:t>
+                      </w:r>
+                      <w:proofErr w:type="gramEnd"/>
+                      <w:r>
+                        <w:rPr>
+                          <w:color w:val="FFFFFF" w:themeColor="background1"/>
+                        </w:rPr>
+                        <w:t>)</w:t>
                       </w:r>
                     </w:p>
                     <w:p>
@@ -2180,7 +2371,7 @@
               </wp:anchor>
             </w:drawing>
           </mc:Choice>
-          <mc:Fallback xmlns:cx2="http://schemas.microsoft.com/office/drawing/2015/10/21/chartex" xmlns:cx3="http://schemas.microsoft.com/office/drawing/2016/5/9/chartex" xmlns:cx4="http://schemas.microsoft.com/office/drawing/2016/5/10/chartex" xmlns:cx5="http://schemas.microsoft.com/office/drawing/2016/5/11/chartex" xmlns:cx6="http://schemas.microsoft.com/office/drawing/2016/5/12/chartex" xmlns:cx7="http://schemas.microsoft.com/office/drawing/2016/5/13/chartex" xmlns:cx8="http://schemas.microsoft.com/office/drawing/2016/5/14/chartex" xmlns:aink="http://schemas.microsoft.com/office/drawing/2016/ink" xmlns:am3d="http://schemas.microsoft.com/office/drawing/2017/model3d" xmlns:w16cex="http://schemas.microsoft.com/office/word/2018/wordml/cex" xmlns:w16cid="http://schemas.microsoft.com/office/word/2016/wordml/cid" xmlns:w16="http://schemas.microsoft.com/office/word/2018/wordml">
+          <mc:Fallback>
             <w:pict>
               <v:shapetype w14:anchorId="44A1F901" id="_x0000_t34" coordsize="21600,21600" o:spt="34" o:oned="t" adj="10800" path="m,l@0,0@0,21600,21600,21600e" filled="f">
                 <v:stroke joinstyle="miter"/>
@@ -2261,7 +2452,7 @@
               </wp:anchor>
             </w:drawing>
           </mc:Choice>
-          <mc:Fallback xmlns:cx2="http://schemas.microsoft.com/office/drawing/2015/10/21/chartex" xmlns:cx3="http://schemas.microsoft.com/office/drawing/2016/5/9/chartex" xmlns:cx4="http://schemas.microsoft.com/office/drawing/2016/5/10/chartex" xmlns:cx5="http://schemas.microsoft.com/office/drawing/2016/5/11/chartex" xmlns:cx6="http://schemas.microsoft.com/office/drawing/2016/5/12/chartex" xmlns:cx7="http://schemas.microsoft.com/office/drawing/2016/5/13/chartex" xmlns:cx8="http://schemas.microsoft.com/office/drawing/2016/5/14/chartex" xmlns:aink="http://schemas.microsoft.com/office/drawing/2016/ink" xmlns:am3d="http://schemas.microsoft.com/office/drawing/2017/model3d" xmlns:w16cex="http://schemas.microsoft.com/office/word/2018/wordml/cex" xmlns:w16cid="http://schemas.microsoft.com/office/word/2016/wordml/cid" xmlns:w16="http://schemas.microsoft.com/office/word/2018/wordml">
+          <mc:Fallback>
             <w:pict>
               <v:shape w14:anchorId="4336D848" id="Connecteur : en angle 30" o:spid="_x0000_s1026" type="#_x0000_t34" style="position:absolute;margin-left:198.55pt;margin-top:297.55pt;width:68.4pt;height:60pt;z-index:251720704;visibility:visible;mso-wrap-style:square;mso-width-percent:0;mso-height-percent:0;mso-wrap-distance-left:9pt;mso-wrap-distance-top:0;mso-wrap-distance-right:9pt;mso-wrap-distance-bottom:0;mso-position-horizontal:absolute;mso-position-horizontal-relative:text;mso-position-vertical:absolute;mso-position-vertical-relative:text;mso-width-percent:0;mso-height-percent:0;mso-width-relative:margin;mso-height-relative:margin" o:gfxdata="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" adj="21600" strokecolor="#4472c4 [3204]" strokeweight=".5pt"/>
             </w:pict>
@@ -2323,7 +2514,7 @@
               </wp:anchor>
             </w:drawing>
           </mc:Choice>
-          <mc:Fallback xmlns:cx2="http://schemas.microsoft.com/office/drawing/2015/10/21/chartex" xmlns:cx3="http://schemas.microsoft.com/office/drawing/2016/5/9/chartex" xmlns:cx4="http://schemas.microsoft.com/office/drawing/2016/5/10/chartex" xmlns:cx5="http://schemas.microsoft.com/office/drawing/2016/5/11/chartex" xmlns:cx6="http://schemas.microsoft.com/office/drawing/2016/5/12/chartex" xmlns:cx7="http://schemas.microsoft.com/office/drawing/2016/5/13/chartex" xmlns:cx8="http://schemas.microsoft.com/office/drawing/2016/5/14/chartex" xmlns:aink="http://schemas.microsoft.com/office/drawing/2016/ink" xmlns:am3d="http://schemas.microsoft.com/office/drawing/2017/model3d" xmlns:w16cex="http://schemas.microsoft.com/office/word/2018/wordml/cex" xmlns:w16cid="http://schemas.microsoft.com/office/word/2016/wordml/cid" xmlns:w16="http://schemas.microsoft.com/office/word/2018/wordml">
+          <mc:Fallback>
             <w:pict>
               <v:line w14:anchorId="08556430" id="Connecteur droit 31" o:spid="_x0000_s1026" style="position:absolute;z-index:251721728;visibility:visible;mso-wrap-style:square;mso-wrap-distance-left:9pt;mso-wrap-distance-top:0;mso-wrap-distance-right:9pt;mso-wrap-distance-bottom:0;mso-position-horizontal:absolute;mso-position-horizontal-relative:text;mso-position-vertical:absolute;mso-position-vertical-relative:text" from="138.55pt,297.55pt" to="138.55pt,356.95pt" o:gfxdata="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" strokecolor="#4472c4 [3204]" strokeweight=".5pt">
                 <v:stroke joinstyle="miter"/>
@@ -2395,7 +2586,7 @@
               </wp:anchor>
             </w:drawing>
           </mc:Choice>
-          <mc:Fallback xmlns:cx2="http://schemas.microsoft.com/office/drawing/2015/10/21/chartex" xmlns:cx3="http://schemas.microsoft.com/office/drawing/2016/5/9/chartex" xmlns:cx4="http://schemas.microsoft.com/office/drawing/2016/5/10/chartex" xmlns:cx5="http://schemas.microsoft.com/office/drawing/2016/5/11/chartex" xmlns:cx6="http://schemas.microsoft.com/office/drawing/2016/5/12/chartex" xmlns:cx7="http://schemas.microsoft.com/office/drawing/2016/5/13/chartex" xmlns:cx8="http://schemas.microsoft.com/office/drawing/2016/5/14/chartex" xmlns:aink="http://schemas.microsoft.com/office/drawing/2016/ink" xmlns:am3d="http://schemas.microsoft.com/office/drawing/2017/model3d" xmlns:w16cex="http://schemas.microsoft.com/office/word/2018/wordml/cex" xmlns:w16cid="http://schemas.microsoft.com/office/word/2016/wordml/cid" xmlns:w16="http://schemas.microsoft.com/office/word/2018/wordml">
+          <mc:Fallback>
             <w:pict>
               <v:shape w14:anchorId="5502EEE7" id="Connecteur : en angle 29" o:spid="_x0000_s1026" type="#_x0000_t34" style="position:absolute;margin-left:10.75pt;margin-top:266.95pt;width:103.8pt;height:87.6pt;flip:x;z-index:251719680;visibility:visible;mso-wrap-style:square;mso-width-percent:0;mso-height-percent:0;mso-wrap-distance-left:9pt;mso-wrap-distance-top:0;mso-wrap-distance-right:9pt;mso-wrap-distance-bottom:0;mso-position-horizontal:absolute;mso-position-horizontal-relative:text;mso-position-vertical:absolute;mso-position-vertical-relative:text;mso-width-percent:0;mso-height-percent:0;mso-width-relative:margin;mso-height-relative:margin" o:gfxdata="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" adj="19350" strokecolor="#4472c4 [3204]" strokeweight=".5pt"/>
             </w:pict>
@@ -2459,6 +2650,7 @@
                                 <w:lang w:val="en-US"/>
                               </w:rPr>
                             </w:pPr>
+                            <w:proofErr w:type="spellStart"/>
                             <w:r>
                               <w:rPr>
                                 <w:color w:val="FFFFFF" w:themeColor="background1"/>
@@ -2466,6 +2658,7 @@
                               </w:rPr>
                               <w:t>Joueur</w:t>
                             </w:r>
+                            <w:proofErr w:type="spellEnd"/>
                             <w:r>
                               <w:rPr>
                                 <w:color w:val="FFFFFF" w:themeColor="background1"/>
@@ -2487,66 +2680,18 @@
                                 <w:color w:val="FFFFFF" w:themeColor="background1"/>
                                 <w:lang w:val="en-US"/>
                               </w:rPr>
-                              <w:t>-name</w:t>
+                              <w:t>-</w:t>
                             </w:r>
+                            <w:proofErr w:type="spellStart"/>
                             <w:proofErr w:type="gramStart"/>
                             <w:r>
                               <w:rPr>
                                 <w:color w:val="FFFFFF" w:themeColor="background1"/>
                                 <w:lang w:val="en-US"/>
                               </w:rPr>
-                              <w:t>:String</w:t>
+                              <w:t>name:String</w:t>
                             </w:r>
-                            <w:proofErr w:type="gramEnd"/>
-                          </w:p>
-                          <w:p>
-                            <w:pPr>
-                              <w:jc w:val="center"/>
-                              <w:rPr>
-                                <w:color w:val="FFFFFF" w:themeColor="background1"/>
-                                <w:lang w:val="en-US"/>
-                              </w:rPr>
-                            </w:pPr>
-                            <w:r>
-                              <w:rPr>
-                                <w:color w:val="FFFFFF" w:themeColor="background1"/>
-                                <w:lang w:val="en-US"/>
-                              </w:rPr>
-                              <w:t>-capital</w:t>
-                            </w:r>
-                            <w:proofErr w:type="gramStart"/>
-                            <w:r>
-                              <w:rPr>
-                                <w:color w:val="FFFFFF" w:themeColor="background1"/>
-                                <w:lang w:val="en-US"/>
-                              </w:rPr>
-                              <w:t>:int</w:t>
-                            </w:r>
-                            <w:proofErr w:type="gramEnd"/>
-                          </w:p>
-                          <w:p>
-                            <w:pPr>
-                              <w:jc w:val="center"/>
-                              <w:rPr>
-                                <w:color w:val="FFFFFF" w:themeColor="background1"/>
-                                <w:lang w:val="en-US"/>
-                              </w:rPr>
-                            </w:pPr>
-                            <w:r>
-                              <w:rPr>
-                                <w:color w:val="FFFFFF" w:themeColor="background1"/>
-                                <w:lang w:val="en-US"/>
-                              </w:rPr>
-                              <w:t>-numberCase</w:t>
-                            </w:r>
-                            <w:proofErr w:type="gramStart"/>
-                            <w:r>
-                              <w:rPr>
-                                <w:color w:val="FFFFFF" w:themeColor="background1"/>
-                                <w:lang w:val="en-US"/>
-                              </w:rPr>
-                              <w:t>:int</w:t>
-                            </w:r>
+                            <w:proofErr w:type="spellEnd"/>
                             <w:proofErr w:type="gramEnd"/>
                           </w:p>
                           <w:p>
@@ -2564,6 +2709,58 @@
                               </w:rPr>
                               <w:t>-</w:t>
                             </w:r>
+                            <w:proofErr w:type="spellStart"/>
+                            <w:r>
+                              <w:rPr>
+                                <w:color w:val="FFFFFF" w:themeColor="background1"/>
+                                <w:lang w:val="en-US"/>
+                              </w:rPr>
+                              <w:t>capital:int</w:t>
+                            </w:r>
+                            <w:proofErr w:type="spellEnd"/>
+                          </w:p>
+                          <w:p>
+                            <w:pPr>
+                              <w:jc w:val="center"/>
+                              <w:rPr>
+                                <w:color w:val="FFFFFF" w:themeColor="background1"/>
+                                <w:lang w:val="en-US"/>
+                              </w:rPr>
+                            </w:pPr>
+                            <w:r>
+                              <w:rPr>
+                                <w:color w:val="FFFFFF" w:themeColor="background1"/>
+                                <w:lang w:val="en-US"/>
+                              </w:rPr>
+                              <w:t>-</w:t>
+                            </w:r>
+                            <w:proofErr w:type="spellStart"/>
+                            <w:r>
+                              <w:rPr>
+                                <w:color w:val="FFFFFF" w:themeColor="background1"/>
+                                <w:lang w:val="en-US"/>
+                              </w:rPr>
+                              <w:t>numberCase:int</w:t>
+                            </w:r>
+                            <w:proofErr w:type="spellEnd"/>
+                          </w:p>
+                          <w:p>
+                            <w:pPr>
+                              <w:jc w:val="center"/>
+                              <w:rPr>
+                                <w:color w:val="FFFFFF" w:themeColor="background1"/>
+                                <w:lang w:val="en-US"/>
+                              </w:rPr>
+                            </w:pPr>
+                            <w:r>
+                              <w:rPr>
+                                <w:color w:val="FFFFFF" w:themeColor="background1"/>
+                                <w:lang w:val="en-US"/>
+                              </w:rPr>
+                              <w:t>-</w:t>
+                            </w:r>
+                            <w:proofErr w:type="spellStart"/>
+                            <w:proofErr w:type="gramStart"/>
                             <w:r>
                               <w:rPr>
                                 <w:color w:val="FFFFFF" w:themeColor="background1"/>
@@ -2583,16 +2780,9 @@
                                 <w:color w:val="FFFFFF" w:themeColor="background1"/>
                                 <w:lang w:val="en-US"/>
                               </w:rPr>
-                              <w:t>Jail</w:t>
+                              <w:t>Jail:Boolean</w:t>
                             </w:r>
-                            <w:proofErr w:type="gramStart"/>
-                            <w:r>
-                              <w:rPr>
-                                <w:color w:val="FFFFFF" w:themeColor="background1"/>
-                                <w:lang w:val="en-US"/>
-                              </w:rPr>
-                              <w:t>:Boolean</w:t>
-                            </w:r>
+                            <w:proofErr w:type="spellEnd"/>
                             <w:proofErr w:type="gramEnd"/>
                           </w:p>
                           <w:p>
@@ -2608,17 +2798,17 @@
                                 <w:color w:val="FFFFFF" w:themeColor="background1"/>
                                 <w:lang w:val="en-US"/>
                               </w:rPr>
-                              <w:t>-playerNumber</w:t>
+                              <w:t>-</w:t>
                             </w:r>
-                            <w:proofErr w:type="gramStart"/>
+                            <w:proofErr w:type="spellStart"/>
                             <w:r>
                               <w:rPr>
                                 <w:color w:val="FFFFFF" w:themeColor="background1"/>
                                 <w:lang w:val="en-US"/>
                               </w:rPr>
-                              <w:t>:int</w:t>
+                              <w:t>playerNumber:int</w:t>
                             </w:r>
-                            <w:proofErr w:type="gramEnd"/>
+                            <w:proofErr w:type="spellEnd"/>
                           </w:p>
                           <w:p>
                             <w:pPr>
@@ -2642,16 +2832,18 @@
                                 <w:color w:val="FFFFFF" w:themeColor="background1"/>
                                 <w:lang w:val="en-US"/>
                               </w:rPr>
-                              <w:t>-getters</w:t>
+                              <w:t>-</w:t>
                             </w:r>
+                            <w:proofErr w:type="spellStart"/>
                             <w:proofErr w:type="gramStart"/>
                             <w:r>
                               <w:rPr>
                                 <w:color w:val="FFFFFF" w:themeColor="background1"/>
                                 <w:lang w:val="en-US"/>
                               </w:rPr>
-                              <w:t>,setters</w:t>
+                              <w:t>getters,setters</w:t>
                             </w:r>
+                            <w:proofErr w:type="spellEnd"/>
                             <w:proofErr w:type="gramEnd"/>
                             <w:r>
                               <w:rPr>
@@ -2676,13 +2868,22 @@
                               </w:rPr>
                               <w:t>-</w:t>
                             </w:r>
+                            <w:proofErr w:type="spellStart"/>
                             <w:proofErr w:type="gramStart"/>
                             <w:r>
                               <w:rPr>
                                 <w:color w:val="FFFFFF" w:themeColor="background1"/>
                                 <w:lang w:val="en-US"/>
                               </w:rPr>
-                              <w:t>rollsDice(</w:t>
+                              <w:t>rollsDice</w:t>
+                            </w:r>
+                            <w:proofErr w:type="spellEnd"/>
+                            <w:r>
+                              <w:rPr>
+                                <w:color w:val="FFFFFF" w:themeColor="background1"/>
+                                <w:lang w:val="en-US"/>
+                              </w:rPr>
+                              <w:t>(</w:t>
                             </w:r>
                             <w:proofErr w:type="gramEnd"/>
                             <w:r>
@@ -2708,15 +2909,31 @@
                               </w:rPr>
                               <w:t>-</w:t>
                             </w:r>
+                            <w:proofErr w:type="spellStart"/>
                             <w:proofErr w:type="gramStart"/>
                             <w:r>
                               <w:rPr>
                                 <w:color w:val="FFFFFF" w:themeColor="background1"/>
                                 <w:lang w:val="en-US"/>
                               </w:rPr>
-                              <w:t>putHouse()</w:t>
+                              <w:t>putHouse</w:t>
+                            </w:r>
+                            <w:proofErr w:type="spellEnd"/>
+                            <w:r>
+                              <w:rPr>
+                                <w:color w:val="FFFFFF" w:themeColor="background1"/>
+                                <w:lang w:val="en-US"/>
+                              </w:rPr>
+                              <w:t>(</w:t>
                             </w:r>
                             <w:proofErr w:type="gramEnd"/>
+                            <w:r>
+                              <w:rPr>
+                                <w:color w:val="FFFFFF" w:themeColor="background1"/>
+                                <w:lang w:val="en-US"/>
+                              </w:rPr>
+                              <w:t>)</w:t>
+                            </w:r>
                           </w:p>
                           <w:p>
                             <w:pPr>
@@ -2733,15 +2950,31 @@
                               </w:rPr>
                               <w:t>-</w:t>
                             </w:r>
+                            <w:proofErr w:type="spellStart"/>
                             <w:proofErr w:type="gramStart"/>
                             <w:r>
                               <w:rPr>
                                 <w:color w:val="FFFFFF" w:themeColor="background1"/>
                                 <w:lang w:val="en-US"/>
                               </w:rPr>
-                              <w:t>putHotel()</w:t>
+                              <w:t>putHotel</w:t>
+                            </w:r>
+                            <w:proofErr w:type="spellEnd"/>
+                            <w:r>
+                              <w:rPr>
+                                <w:color w:val="FFFFFF" w:themeColor="background1"/>
+                                <w:lang w:val="en-US"/>
+                              </w:rPr>
+                              <w:t>(</w:t>
                             </w:r>
                             <w:proofErr w:type="gramEnd"/>
+                            <w:r>
+                              <w:rPr>
+                                <w:color w:val="FFFFFF" w:themeColor="background1"/>
+                                <w:lang w:val="en-US"/>
+                              </w:rPr>
+                              <w:t>)</w:t>
+                            </w:r>
                           </w:p>
                           <w:p>
                             <w:pPr>
@@ -2758,15 +2991,31 @@
                               </w:rPr>
                               <w:t>-</w:t>
                             </w:r>
+                            <w:proofErr w:type="spellStart"/>
                             <w:proofErr w:type="gramStart"/>
                             <w:r>
                               <w:rPr>
                                 <w:color w:val="FFFFFF" w:themeColor="background1"/>
                                 <w:lang w:val="en-US"/>
                               </w:rPr>
-                              <w:t>inJail()</w:t>
+                              <w:t>inJail</w:t>
+                            </w:r>
+                            <w:proofErr w:type="spellEnd"/>
+                            <w:r>
+                              <w:rPr>
+                                <w:color w:val="FFFFFF" w:themeColor="background1"/>
+                                <w:lang w:val="en-US"/>
+                              </w:rPr>
+                              <w:t>(</w:t>
                             </w:r>
                             <w:proofErr w:type="gramEnd"/>
+                            <w:r>
+                              <w:rPr>
+                                <w:color w:val="FFFFFF" w:themeColor="background1"/>
+                                <w:lang w:val="en-US"/>
+                              </w:rPr>
+                              <w:t>)</w:t>
+                            </w:r>
                           </w:p>
                           <w:p>
                             <w:pPr>
@@ -2812,7 +3061,7 @@
               </wp:anchor>
             </w:drawing>
           </mc:Choice>
-          <mc:Fallback xmlns:cx2="http://schemas.microsoft.com/office/drawing/2015/10/21/chartex" xmlns:cx3="http://schemas.microsoft.com/office/drawing/2016/5/9/chartex" xmlns:cx4="http://schemas.microsoft.com/office/drawing/2016/5/10/chartex" xmlns:cx5="http://schemas.microsoft.com/office/drawing/2016/5/11/chartex" xmlns:cx6="http://schemas.microsoft.com/office/drawing/2016/5/12/chartex" xmlns:cx7="http://schemas.microsoft.com/office/drawing/2016/5/13/chartex" xmlns:cx8="http://schemas.microsoft.com/office/drawing/2016/5/14/chartex" xmlns:aink="http://schemas.microsoft.com/office/drawing/2016/ink" xmlns:am3d="http://schemas.microsoft.com/office/drawing/2017/model3d" xmlns:w16cex="http://schemas.microsoft.com/office/word/2018/wordml/cex" xmlns:w16cid="http://schemas.microsoft.com/office/word/2016/wordml/cid" xmlns:w16="http://schemas.microsoft.com/office/word/2018/wordml">
+          <mc:Fallback>
             <w:pict>
               <v:shape w14:anchorId="699FF8DA" id="_x0000_s1032" type="#_x0000_t202" style="position:absolute;margin-left:114pt;margin-top:25.15pt;width:215.4pt;height:276pt;z-index:251706368;visibility:visible;mso-wrap-style:square;mso-width-percent:0;mso-height-percent:0;mso-wrap-distance-left:9pt;mso-wrap-distance-top:3.6pt;mso-wrap-distance-right:9pt;mso-wrap-distance-bottom:3.6pt;mso-position-horizontal:absolute;mso-position-horizontal-relative:margin;mso-position-vertical:absolute;mso-position-vertical-relative:text;mso-width-percent:0;mso-height-percent:0;mso-width-relative:margin;mso-height-relative:margin;v-text-anchor:top" o:gfxdata="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" fillcolor="#0070c0" stroked="f">
                 <v:textbox>
@@ -2825,6 +3074,7 @@
                           <w:lang w:val="en-US"/>
                         </w:rPr>
                       </w:pPr>
+                      <w:proofErr w:type="spellStart"/>
                       <w:r>
                         <w:rPr>
                           <w:color w:val="FFFFFF" w:themeColor="background1"/>
@@ -2832,6 +3082,7 @@
                         </w:rPr>
                         <w:t>Joueur</w:t>
                       </w:r>
+                      <w:proofErr w:type="spellEnd"/>
                       <w:r>
                         <w:rPr>
                           <w:color w:val="FFFFFF" w:themeColor="background1"/>
@@ -2853,40 +3104,19 @@
                           <w:color w:val="FFFFFF" w:themeColor="background1"/>
                           <w:lang w:val="en-US"/>
                         </w:rPr>
-                        <w:t>-name:String</w:t>
+                        <w:t>-</w:t>
                       </w:r>
-                    </w:p>
-                    <w:p>
-                      <w:pPr>
-                        <w:jc w:val="center"/>
-                        <w:rPr>
-                          <w:color w:val="FFFFFF" w:themeColor="background1"/>
-                          <w:lang w:val="en-US"/>
-                        </w:rPr>
-                      </w:pPr>
+                      <w:proofErr w:type="spellStart"/>
+                      <w:proofErr w:type="gramStart"/>
                       <w:r>
                         <w:rPr>
                           <w:color w:val="FFFFFF" w:themeColor="background1"/>
                           <w:lang w:val="en-US"/>
                         </w:rPr>
-                        <w:t>-capital:int</w:t>
+                        <w:t>name:String</w:t>
                       </w:r>
-                    </w:p>
-                    <w:p>
-                      <w:pPr>
-                        <w:jc w:val="center"/>
-                        <w:rPr>
-                          <w:color w:val="FFFFFF" w:themeColor="background1"/>
-                          <w:lang w:val="en-US"/>
-                        </w:rPr>
-                      </w:pPr>
-                      <w:r>
-                        <w:rPr>
-                          <w:color w:val="FFFFFF" w:themeColor="background1"/>
-                          <w:lang w:val="en-US"/>
-                        </w:rPr>
-                        <w:t>-numberCase:int</w:t>
-                      </w:r>
+                      <w:proofErr w:type="spellEnd"/>
+                      <w:proofErr w:type="gramEnd"/>
                     </w:p>
                     <w:p>
                       <w:pPr>
@@ -2903,6 +3133,58 @@
                         </w:rPr>
                         <w:t>-</w:t>
                       </w:r>
+                      <w:proofErr w:type="spellStart"/>
+                      <w:r>
+                        <w:rPr>
+                          <w:color w:val="FFFFFF" w:themeColor="background1"/>
+                          <w:lang w:val="en-US"/>
+                        </w:rPr>
+                        <w:t>capital:int</w:t>
+                      </w:r>
+                      <w:proofErr w:type="spellEnd"/>
+                    </w:p>
+                    <w:p>
+                      <w:pPr>
+                        <w:jc w:val="center"/>
+                        <w:rPr>
+                          <w:color w:val="FFFFFF" w:themeColor="background1"/>
+                          <w:lang w:val="en-US"/>
+                        </w:rPr>
+                      </w:pPr>
+                      <w:r>
+                        <w:rPr>
+                          <w:color w:val="FFFFFF" w:themeColor="background1"/>
+                          <w:lang w:val="en-US"/>
+                        </w:rPr>
+                        <w:t>-</w:t>
+                      </w:r>
+                      <w:proofErr w:type="spellStart"/>
+                      <w:r>
+                        <w:rPr>
+                          <w:color w:val="FFFFFF" w:themeColor="background1"/>
+                          <w:lang w:val="en-US"/>
+                        </w:rPr>
+                        <w:t>numberCase:int</w:t>
+                      </w:r>
+                      <w:proofErr w:type="spellEnd"/>
+                    </w:p>
+                    <w:p>
+                      <w:pPr>
+                        <w:jc w:val="center"/>
+                        <w:rPr>
+                          <w:color w:val="FFFFFF" w:themeColor="background1"/>
+                          <w:lang w:val="en-US"/>
+                        </w:rPr>
+                      </w:pPr>
+                      <w:r>
+                        <w:rPr>
+                          <w:color w:val="FFFFFF" w:themeColor="background1"/>
+                          <w:lang w:val="en-US"/>
+                        </w:rPr>
+                        <w:t>-</w:t>
+                      </w:r>
+                      <w:proofErr w:type="spellStart"/>
+                      <w:proofErr w:type="gramStart"/>
                       <w:r>
                         <w:rPr>
                           <w:color w:val="FFFFFF" w:themeColor="background1"/>
@@ -2924,6 +3206,8 @@
                         </w:rPr>
                         <w:t>Jail:Boolean</w:t>
                       </w:r>
+                      <w:proofErr w:type="spellEnd"/>
+                      <w:proofErr w:type="gramEnd"/>
                     </w:p>
                     <w:p>
                       <w:pPr>
@@ -2938,8 +3222,17 @@
                           <w:color w:val="FFFFFF" w:themeColor="background1"/>
                           <w:lang w:val="en-US"/>
                         </w:rPr>
-                        <w:t>-playerNumber:int</w:t>
+                        <w:t>-</w:t>
                       </w:r>
+                      <w:proofErr w:type="spellStart"/>
+                      <w:r>
+                        <w:rPr>
+                          <w:color w:val="FFFFFF" w:themeColor="background1"/>
+                          <w:lang w:val="en-US"/>
+                        </w:rPr>
+                        <w:t>playerNumber:int</w:t>
+                      </w:r>
+                      <w:proofErr w:type="spellEnd"/>
                     </w:p>
                     <w:p>
                       <w:pPr>
@@ -2963,7 +3256,25 @@
                           <w:color w:val="FFFFFF" w:themeColor="background1"/>
                           <w:lang w:val="en-US"/>
                         </w:rPr>
-                        <w:t>-getters,setters…</w:t>
+                        <w:t>-</w:t>
+                      </w:r>
+                      <w:proofErr w:type="spellStart"/>
+                      <w:proofErr w:type="gramStart"/>
+                      <w:r>
+                        <w:rPr>
+                          <w:color w:val="FFFFFF" w:themeColor="background1"/>
+                          <w:lang w:val="en-US"/>
+                        </w:rPr>
+                        <w:t>getters,setters</w:t>
+                      </w:r>
+                      <w:proofErr w:type="spellEnd"/>
+                      <w:proofErr w:type="gramEnd"/>
+                      <w:r>
+                        <w:rPr>
+                          <w:color w:val="FFFFFF" w:themeColor="background1"/>
+                          <w:lang w:val="en-US"/>
+                        </w:rPr>
+                        <w:t>…</w:t>
                       </w:r>
                     </w:p>
                     <w:p>
@@ -2979,7 +3290,32 @@
                           <w:color w:val="FFFFFF" w:themeColor="background1"/>
                           <w:lang w:val="en-US"/>
                         </w:rPr>
-                        <w:t>-rollsDice():int</w:t>
+                        <w:t>-</w:t>
+                      </w:r>
+                      <w:proofErr w:type="spellStart"/>
+                      <w:proofErr w:type="gramStart"/>
+                      <w:r>
+                        <w:rPr>
+                          <w:color w:val="FFFFFF" w:themeColor="background1"/>
+                          <w:lang w:val="en-US"/>
+                        </w:rPr>
+                        <w:t>rollsDice</w:t>
+                      </w:r>
+                      <w:proofErr w:type="spellEnd"/>
+                      <w:r>
+                        <w:rPr>
+                          <w:color w:val="FFFFFF" w:themeColor="background1"/>
+                          <w:lang w:val="en-US"/>
+                        </w:rPr>
+                        <w:t>(</w:t>
+                      </w:r>
+                      <w:proofErr w:type="gramEnd"/>
+                      <w:r>
+                        <w:rPr>
+                          <w:color w:val="FFFFFF" w:themeColor="background1"/>
+                          <w:lang w:val="en-US"/>
+                        </w:rPr>
+                        <w:t>):int</w:t>
                       </w:r>
                     </w:p>
                     <w:p>
@@ -2995,7 +3331,32 @@
                           <w:color w:val="FFFFFF" w:themeColor="background1"/>
                           <w:lang w:val="en-US"/>
                         </w:rPr>
-                        <w:t>-putHouse()</w:t>
+                        <w:t>-</w:t>
+                      </w:r>
+                      <w:proofErr w:type="spellStart"/>
+                      <w:proofErr w:type="gramStart"/>
+                      <w:r>
+                        <w:rPr>
+                          <w:color w:val="FFFFFF" w:themeColor="background1"/>
+                          <w:lang w:val="en-US"/>
+                        </w:rPr>
+                        <w:t>putHouse</w:t>
+                      </w:r>
+                      <w:proofErr w:type="spellEnd"/>
+                      <w:r>
+                        <w:rPr>
+                          <w:color w:val="FFFFFF" w:themeColor="background1"/>
+                          <w:lang w:val="en-US"/>
+                        </w:rPr>
+                        <w:t>(</w:t>
+                      </w:r>
+                      <w:proofErr w:type="gramEnd"/>
+                      <w:r>
+                        <w:rPr>
+                          <w:color w:val="FFFFFF" w:themeColor="background1"/>
+                          <w:lang w:val="en-US"/>
+                        </w:rPr>
+                        <w:t>)</w:t>
                       </w:r>
                     </w:p>
                     <w:p>
@@ -3011,7 +3372,32 @@
                           <w:color w:val="FFFFFF" w:themeColor="background1"/>
                           <w:lang w:val="en-US"/>
                         </w:rPr>
-                        <w:t>-putHotel()</w:t>
+                        <w:t>-</w:t>
+                      </w:r>
+                      <w:proofErr w:type="spellStart"/>
+                      <w:proofErr w:type="gramStart"/>
+                      <w:r>
+                        <w:rPr>
+                          <w:color w:val="FFFFFF" w:themeColor="background1"/>
+                          <w:lang w:val="en-US"/>
+                        </w:rPr>
+                        <w:t>putHotel</w:t>
+                      </w:r>
+                      <w:proofErr w:type="spellEnd"/>
+                      <w:r>
+                        <w:rPr>
+                          <w:color w:val="FFFFFF" w:themeColor="background1"/>
+                          <w:lang w:val="en-US"/>
+                        </w:rPr>
+                        <w:t>(</w:t>
+                      </w:r>
+                      <w:proofErr w:type="gramEnd"/>
+                      <w:r>
+                        <w:rPr>
+                          <w:color w:val="FFFFFF" w:themeColor="background1"/>
+                          <w:lang w:val="en-US"/>
+                        </w:rPr>
+                        <w:t>)</w:t>
                       </w:r>
                     </w:p>
                     <w:p>
@@ -3027,7 +3413,32 @@
                           <w:color w:val="FFFFFF" w:themeColor="background1"/>
                           <w:lang w:val="en-US"/>
                         </w:rPr>
-                        <w:t>-inJail()</w:t>
+                        <w:t>-</w:t>
+                      </w:r>
+                      <w:proofErr w:type="spellStart"/>
+                      <w:proofErr w:type="gramStart"/>
+                      <w:r>
+                        <w:rPr>
+                          <w:color w:val="FFFFFF" w:themeColor="background1"/>
+                          <w:lang w:val="en-US"/>
+                        </w:rPr>
+                        <w:t>inJail</w:t>
+                      </w:r>
+                      <w:proofErr w:type="spellEnd"/>
+                      <w:r>
+                        <w:rPr>
+                          <w:color w:val="FFFFFF" w:themeColor="background1"/>
+                          <w:lang w:val="en-US"/>
+                        </w:rPr>
+                        <w:t>(</w:t>
+                      </w:r>
+                      <w:proofErr w:type="gramEnd"/>
+                      <w:r>
+                        <w:rPr>
+                          <w:color w:val="FFFFFF" w:themeColor="background1"/>
+                          <w:lang w:val="en-US"/>
+                        </w:rPr>
+                        <w:t>)</w:t>
                       </w:r>
                     </w:p>
                     <w:p>
@@ -3156,15 +3567,31 @@
                               </w:rPr>
                               <w:t>-</w:t>
                             </w:r>
+                            <w:proofErr w:type="spellStart"/>
                             <w:proofErr w:type="gramStart"/>
                             <w:r>
                               <w:rPr>
                                 <w:color w:val="FFFFFF" w:themeColor="background1"/>
                                 <w:lang w:val="en-US"/>
                               </w:rPr>
-                              <w:t>makeProfits()</w:t>
+                              <w:t>makeProfits</w:t>
+                            </w:r>
+                            <w:proofErr w:type="spellEnd"/>
+                            <w:r>
+                              <w:rPr>
+                                <w:color w:val="FFFFFF" w:themeColor="background1"/>
+                                <w:lang w:val="en-US"/>
+                              </w:rPr>
+                              <w:t>(</w:t>
                             </w:r>
                             <w:proofErr w:type="gramEnd"/>
+                            <w:r>
+                              <w:rPr>
+                                <w:color w:val="FFFFFF" w:themeColor="background1"/>
+                                <w:lang w:val="en-US"/>
+                              </w:rPr>
+                              <w:t>)</w:t>
+                            </w:r>
                           </w:p>
                           <w:p>
                             <w:pPr>
@@ -3181,6 +3608,7 @@
                               </w:rPr>
                               <w:t>-</w:t>
                             </w:r>
+                            <w:proofErr w:type="spellStart"/>
                             <w:proofErr w:type="gramStart"/>
                             <w:r>
                               <w:rPr>
@@ -3196,14 +3624,22 @@
                               </w:rPr>
                               <w:t>Hotel</w:t>
                             </w:r>
+                            <w:proofErr w:type="spellEnd"/>
                             <w:r>
                               <w:rPr>
                                 <w:color w:val="FFFFFF" w:themeColor="background1"/>
                                 <w:lang w:val="en-US"/>
                               </w:rPr>
-                              <w:t>()</w:t>
+                              <w:t>(</w:t>
                             </w:r>
                             <w:proofErr w:type="gramEnd"/>
+                            <w:r>
+                              <w:rPr>
+                                <w:color w:val="FFFFFF" w:themeColor="background1"/>
+                                <w:lang w:val="en-US"/>
+                              </w:rPr>
+                              <w:t>)</w:t>
+                            </w:r>
                           </w:p>
                         </w:txbxContent>
                       </wps:txbx>
@@ -3222,7 +3658,7 @@
               </wp:anchor>
             </w:drawing>
           </mc:Choice>
-          <mc:Fallback xmlns:cx2="http://schemas.microsoft.com/office/drawing/2015/10/21/chartex" xmlns:cx3="http://schemas.microsoft.com/office/drawing/2016/5/9/chartex" xmlns:cx4="http://schemas.microsoft.com/office/drawing/2016/5/10/chartex" xmlns:cx5="http://schemas.microsoft.com/office/drawing/2016/5/11/chartex" xmlns:cx6="http://schemas.microsoft.com/office/drawing/2016/5/12/chartex" xmlns:cx7="http://schemas.microsoft.com/office/drawing/2016/5/13/chartex" xmlns:cx8="http://schemas.microsoft.com/office/drawing/2016/5/14/chartex" xmlns:aink="http://schemas.microsoft.com/office/drawing/2016/ink" xmlns:am3d="http://schemas.microsoft.com/office/drawing/2017/model3d" xmlns:w16cex="http://schemas.microsoft.com/office/word/2018/wordml/cex" xmlns:w16cid="http://schemas.microsoft.com/office/word/2016/wordml/cid" xmlns:w16="http://schemas.microsoft.com/office/word/2018/wordml">
+          <mc:Fallback>
             <w:pict>
               <v:shape w14:anchorId="2BAB65C1" id="_x0000_s1033" type="#_x0000_t202" style="position:absolute;margin-left:445.9pt;margin-top:335.3pt;width:110.4pt;height:117.6pt;z-index:251724800;visibility:visible;mso-wrap-style:square;mso-width-percent:0;mso-height-percent:0;mso-wrap-distance-left:9pt;mso-wrap-distance-top:3.6pt;mso-wrap-distance-right:9pt;mso-wrap-distance-bottom:3.6pt;mso-position-horizontal:absolute;mso-position-horizontal-relative:page;mso-position-vertical:absolute;mso-position-vertical-relative:text;mso-width-percent:0;mso-height-percent:0;mso-width-relative:margin;mso-height-relative:margin;v-text-anchor:top" o:gfxdata="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" fillcolor="#0070c0" stroked="f">
                 <v:textbox>
@@ -3267,12 +3703,30 @@
                         </w:rPr>
                         <w:t>-</w:t>
                       </w:r>
+                      <w:proofErr w:type="spellStart"/>
+                      <w:proofErr w:type="gramStart"/>
                       <w:r>
                         <w:rPr>
                           <w:color w:val="FFFFFF" w:themeColor="background1"/>
                           <w:lang w:val="en-US"/>
                         </w:rPr>
-                        <w:t>makeProfits()</w:t>
+                        <w:t>makeProfits</w:t>
+                      </w:r>
+                      <w:proofErr w:type="spellEnd"/>
+                      <w:r>
+                        <w:rPr>
+                          <w:color w:val="FFFFFF" w:themeColor="background1"/>
+                          <w:lang w:val="en-US"/>
+                        </w:rPr>
+                        <w:t>(</w:t>
+                      </w:r>
+                      <w:proofErr w:type="gramEnd"/>
+                      <w:r>
+                        <w:rPr>
+                          <w:color w:val="FFFFFF" w:themeColor="background1"/>
+                          <w:lang w:val="en-US"/>
+                        </w:rPr>
+                        <w:t>)</w:t>
                       </w:r>
                     </w:p>
                     <w:p>
@@ -3290,6 +3744,8 @@
                         </w:rPr>
                         <w:t>-</w:t>
                       </w:r>
+                      <w:proofErr w:type="spellStart"/>
+                      <w:proofErr w:type="gramStart"/>
                       <w:r>
                         <w:rPr>
                           <w:color w:val="FFFFFF" w:themeColor="background1"/>
@@ -3304,12 +3760,21 @@
                         </w:rPr>
                         <w:t>Hotel</w:t>
                       </w:r>
+                      <w:proofErr w:type="spellEnd"/>
                       <w:r>
                         <w:rPr>
                           <w:color w:val="FFFFFF" w:themeColor="background1"/>
                           <w:lang w:val="en-US"/>
                         </w:rPr>
-                        <w:t>()</w:t>
+                        <w:t>(</w:t>
+                      </w:r>
+                      <w:proofErr w:type="gramEnd"/>
+                      <w:r>
+                        <w:rPr>
+                          <w:color w:val="FFFFFF" w:themeColor="background1"/>
+                          <w:lang w:val="en-US"/>
+                        </w:rPr>
+                        <w:t>)</w:t>
                       </w:r>
                     </w:p>
                   </w:txbxContent>
@@ -3409,15 +3874,31 @@
                               </w:rPr>
                               <w:t>-</w:t>
                             </w:r>
+                            <w:proofErr w:type="spellStart"/>
                             <w:proofErr w:type="gramStart"/>
                             <w:r>
                               <w:rPr>
                                 <w:color w:val="FFFFFF" w:themeColor="background1"/>
                                 <w:lang w:val="en-US"/>
                               </w:rPr>
-                              <w:t>moveTo()</w:t>
+                              <w:t>moveTo</w:t>
+                            </w:r>
+                            <w:proofErr w:type="spellEnd"/>
+                            <w:r>
+                              <w:rPr>
+                                <w:color w:val="FFFFFF" w:themeColor="background1"/>
+                                <w:lang w:val="en-US"/>
+                              </w:rPr>
+                              <w:t>(</w:t>
                             </w:r>
                             <w:proofErr w:type="gramEnd"/>
+                            <w:r>
+                              <w:rPr>
+                                <w:color w:val="FFFFFF" w:themeColor="background1"/>
+                                <w:lang w:val="en-US"/>
+                              </w:rPr>
+                              <w:t>)</w:t>
+                            </w:r>
                           </w:p>
                         </w:txbxContent>
                       </wps:txbx>
@@ -3436,7 +3917,7 @@
               </wp:anchor>
             </w:drawing>
           </mc:Choice>
-          <mc:Fallback xmlns:cx2="http://schemas.microsoft.com/office/drawing/2015/10/21/chartex" xmlns:cx3="http://schemas.microsoft.com/office/drawing/2016/5/9/chartex" xmlns:cx4="http://schemas.microsoft.com/office/drawing/2016/5/10/chartex" xmlns:cx5="http://schemas.microsoft.com/office/drawing/2016/5/11/chartex" xmlns:cx6="http://schemas.microsoft.com/office/drawing/2016/5/12/chartex" xmlns:cx7="http://schemas.microsoft.com/office/drawing/2016/5/13/chartex" xmlns:cx8="http://schemas.microsoft.com/office/drawing/2016/5/14/chartex" xmlns:aink="http://schemas.microsoft.com/office/drawing/2016/ink" xmlns:am3d="http://schemas.microsoft.com/office/drawing/2017/model3d" xmlns:w16cex="http://schemas.microsoft.com/office/word/2018/wordml/cex" xmlns:w16cid="http://schemas.microsoft.com/office/word/2016/wordml/cid" xmlns:w16="http://schemas.microsoft.com/office/word/2018/wordml">
+          <mc:Fallback>
             <w:pict>
               <v:shape w14:anchorId="0D7CAF0B" id="_x0000_s1034" type="#_x0000_t202" style="position:absolute;margin-left:221.4pt;margin-top:334.1pt;width:110.4pt;height:117.6pt;z-index:251718656;visibility:visible;mso-wrap-style:square;mso-width-percent:0;mso-height-percent:0;mso-wrap-distance-left:9pt;mso-wrap-distance-top:3.6pt;mso-wrap-distance-right:9pt;mso-wrap-distance-bottom:3.6pt;mso-position-horizontal:absolute;mso-position-horizontal-relative:margin;mso-position-vertical:absolute;mso-position-vertical-relative:text;mso-width-percent:0;mso-height-percent:0;mso-width-relative:margin;mso-height-relative:margin;v-text-anchor:top" o:gfxdata="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" fillcolor="#0070c0" stroked="f">
                 <v:textbox>
@@ -3479,7 +3960,32 @@
                           <w:color w:val="FFFFFF" w:themeColor="background1"/>
                           <w:lang w:val="en-US"/>
                         </w:rPr>
-                        <w:t>-moveTo()</w:t>
+                        <w:t>-</w:t>
+                      </w:r>
+                      <w:proofErr w:type="spellStart"/>
+                      <w:proofErr w:type="gramStart"/>
+                      <w:r>
+                        <w:rPr>
+                          <w:color w:val="FFFFFF" w:themeColor="background1"/>
+                          <w:lang w:val="en-US"/>
+                        </w:rPr>
+                        <w:t>moveTo</w:t>
+                      </w:r>
+                      <w:proofErr w:type="spellEnd"/>
+                      <w:r>
+                        <w:rPr>
+                          <w:color w:val="FFFFFF" w:themeColor="background1"/>
+                          <w:lang w:val="en-US"/>
+                        </w:rPr>
+                        <w:t>(</w:t>
+                      </w:r>
+                      <w:proofErr w:type="gramEnd"/>
+                      <w:r>
+                        <w:rPr>
+                          <w:color w:val="FFFFFF" w:themeColor="background1"/>
+                          <w:lang w:val="en-US"/>
+                        </w:rPr>
+                        <w:t>)</w:t>
                       </w:r>
                     </w:p>
                   </w:txbxContent>
@@ -3585,9 +4091,16 @@
                                 <w:color w:val="FFFFFF" w:themeColor="background1"/>
                                 <w:lang w:val="en-US"/>
                               </w:rPr>
-                              <w:t>shoot()</w:t>
+                              <w:t>shoot(</w:t>
                             </w:r>
                             <w:proofErr w:type="gramEnd"/>
+                            <w:r>
+                              <w:rPr>
+                                <w:color w:val="FFFFFF" w:themeColor="background1"/>
+                                <w:lang w:val="en-US"/>
+                              </w:rPr>
+                              <w:t>)</w:t>
+                            </w:r>
                           </w:p>
                         </w:txbxContent>
                       </wps:txbx>
@@ -3606,7 +4119,7 @@
               </wp:anchor>
             </w:drawing>
           </mc:Choice>
-          <mc:Fallback xmlns:cx2="http://schemas.microsoft.com/office/drawing/2015/10/21/chartex" xmlns:cx3="http://schemas.microsoft.com/office/drawing/2016/5/9/chartex" xmlns:cx4="http://schemas.microsoft.com/office/drawing/2016/5/10/chartex" xmlns:cx5="http://schemas.microsoft.com/office/drawing/2016/5/11/chartex" xmlns:cx6="http://schemas.microsoft.com/office/drawing/2016/5/12/chartex" xmlns:cx7="http://schemas.microsoft.com/office/drawing/2016/5/13/chartex" xmlns:cx8="http://schemas.microsoft.com/office/drawing/2016/5/14/chartex" xmlns:aink="http://schemas.microsoft.com/office/drawing/2016/ink" xmlns:am3d="http://schemas.microsoft.com/office/drawing/2017/model3d" xmlns:w16cex="http://schemas.microsoft.com/office/word/2018/wordml/cex" xmlns:w16cid="http://schemas.microsoft.com/office/word/2016/wordml/cid" xmlns:w16="http://schemas.microsoft.com/office/word/2018/wordml">
+          <mc:Fallback>
             <w:pict>
               <v:shape w14:anchorId="148C889C" id="_x0000_s1035" type="#_x0000_t202" style="position:absolute;margin-left:81.3pt;margin-top:334.7pt;width:110.4pt;height:117.6pt;z-index:251716608;visibility:visible;mso-wrap-style:square;mso-width-percent:0;mso-height-percent:0;mso-wrap-distance-left:9pt;mso-wrap-distance-top:3.6pt;mso-wrap-distance-right:9pt;mso-wrap-distance-bottom:3.6pt;mso-position-horizontal:absolute;mso-position-horizontal-relative:margin;mso-position-vertical:absolute;mso-position-vertical-relative:text;mso-width-percent:0;mso-height-percent:0;mso-width-relative:margin;mso-height-relative:margin;v-text-anchor:top" o:gfxdata="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" fillcolor="#0070c0" stroked="f">
                 <v:textbox>
@@ -3649,7 +4162,23 @@
                           <w:color w:val="FFFFFF" w:themeColor="background1"/>
                           <w:lang w:val="en-US"/>
                         </w:rPr>
-                        <w:t>-shoot()</w:t>
+                        <w:t>-</w:t>
+                      </w:r>
+                      <w:proofErr w:type="gramStart"/>
+                      <w:r>
+                        <w:rPr>
+                          <w:color w:val="FFFFFF" w:themeColor="background1"/>
+                          <w:lang w:val="en-US"/>
+                        </w:rPr>
+                        <w:t>shoot(</w:t>
+                      </w:r>
+                      <w:proofErr w:type="gramEnd"/>
+                      <w:r>
+                        <w:rPr>
+                          <w:color w:val="FFFFFF" w:themeColor="background1"/>
+                          <w:lang w:val="en-US"/>
+                        </w:rPr>
+                        <w:t>)</w:t>
                       </w:r>
                     </w:p>
                   </w:txbxContent>
@@ -3744,12 +4273,20 @@
                               </w:rPr>
                               <w:t>-</w:t>
                             </w:r>
+                            <w:proofErr w:type="spellStart"/>
                             <w:proofErr w:type="gramStart"/>
                             <w:r>
                               <w:rPr>
                                 <w:color w:val="FFFFFF" w:themeColor="background1"/>
                               </w:rPr>
-                              <w:t>reduc(</w:t>
+                              <w:t>reduc</w:t>
+                            </w:r>
+                            <w:proofErr w:type="spellEnd"/>
+                            <w:r>
+                              <w:rPr>
+                                <w:color w:val="FFFFFF" w:themeColor="background1"/>
+                              </w:rPr>
+                              <w:t>(</w:t>
                             </w:r>
                             <w:proofErr w:type="gramEnd"/>
                             <w:r>
@@ -3784,7 +4321,7 @@
               </wp:anchor>
             </w:drawing>
           </mc:Choice>
-          <mc:Fallback xmlns:cx2="http://schemas.microsoft.com/office/drawing/2015/10/21/chartex" xmlns:cx3="http://schemas.microsoft.com/office/drawing/2016/5/9/chartex" xmlns:cx4="http://schemas.microsoft.com/office/drawing/2016/5/10/chartex" xmlns:cx5="http://schemas.microsoft.com/office/drawing/2016/5/11/chartex" xmlns:cx6="http://schemas.microsoft.com/office/drawing/2016/5/12/chartex" xmlns:cx7="http://schemas.microsoft.com/office/drawing/2016/5/13/chartex" xmlns:cx8="http://schemas.microsoft.com/office/drawing/2016/5/14/chartex" xmlns:aink="http://schemas.microsoft.com/office/drawing/2016/ink" xmlns:am3d="http://schemas.microsoft.com/office/drawing/2017/model3d" xmlns:w16cex="http://schemas.microsoft.com/office/word/2018/wordml/cex" xmlns:w16cid="http://schemas.microsoft.com/office/word/2016/wordml/cid" xmlns:w16="http://schemas.microsoft.com/office/word/2018/wordml">
+          <mc:Fallback>
             <w:pict>
               <v:shape w14:anchorId="1778C091" id="_x0000_s1036" type="#_x0000_t202" style="position:absolute;margin-left:-51pt;margin-top:332.3pt;width:110.4pt;height:117.6pt;z-index:251714560;visibility:visible;mso-wrap-style:square;mso-width-percent:0;mso-height-percent:0;mso-wrap-distance-left:9pt;mso-wrap-distance-top:3.6pt;mso-wrap-distance-right:9pt;mso-wrap-distance-bottom:3.6pt;mso-position-horizontal:absolute;mso-position-horizontal-relative:margin;mso-position-vertical:absolute;mso-position-vertical-relative:text;mso-width-percent:0;mso-height-percent:0;mso-width-relative:margin;mso-height-relative:margin;v-text-anchor:top" o:gfxdata="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" fillcolor="#0070c0" stroked="f">
                 <v:textbox>
@@ -3822,7 +4359,29 @@
                         <w:rPr>
                           <w:color w:val="FFFFFF" w:themeColor="background1"/>
                         </w:rPr>
-                        <w:t>-reduc()</w:t>
+                        <w:t>-</w:t>
+                      </w:r>
+                      <w:proofErr w:type="spellStart"/>
+                      <w:proofErr w:type="gramStart"/>
+                      <w:r>
+                        <w:rPr>
+                          <w:color w:val="FFFFFF" w:themeColor="background1"/>
+                        </w:rPr>
+                        <w:t>reduc</w:t>
+                      </w:r>
+                      <w:proofErr w:type="spellEnd"/>
+                      <w:r>
+                        <w:rPr>
+                          <w:color w:val="FFFFFF" w:themeColor="background1"/>
+                        </w:rPr>
+                        <w:t>(</w:t>
+                      </w:r>
+                      <w:proofErr w:type="gramEnd"/>
+                      <w:r>
+                        <w:rPr>
+                          <w:color w:val="FFFFFF" w:themeColor="background1"/>
+                        </w:rPr>
+                        <w:t>)</w:t>
                       </w:r>
                     </w:p>
                     <w:p>
@@ -3919,12 +4478,14 @@
       <w:r>
         <w:sym w:font="Wingdings" w:char="F0E0"/>
       </w:r>
+      <w:proofErr w:type="spellStart"/>
       <w:r>
         <w:t>build</w:t>
       </w:r>
       <w:r>
         <w:t>Hotel</w:t>
       </w:r>
+      <w:proofErr w:type="spellEnd"/>
       <w:r>
         <w:t xml:space="preserve"> </w:t>
       </w:r>
@@ -3937,9 +4498,11 @@
       <w:r>
         <w:sym w:font="Wingdings" w:char="F0E0"/>
       </w:r>
+      <w:proofErr w:type="spellStart"/>
       <w:r>
         <w:t>makeProfits</w:t>
       </w:r>
+      <w:proofErr w:type="spellEnd"/>
       <w:r>
         <w:t>.</w:t>
       </w:r>
@@ -3995,7 +4558,15 @@
         </w:numPr>
       </w:pPr>
       <w:r>
-        <w:t>Un joueur random doit vendre son terrain</w:t>
+        <w:t xml:space="preserve">Un joueur </w:t>
+      </w:r>
+      <w:proofErr w:type="spellStart"/>
+      <w:r>
+        <w:t>random</w:t>
+      </w:r>
+      <w:proofErr w:type="spellEnd"/>
+      <w:r>
+        <w:t xml:space="preserve"> doit vendre son terrain</w:t>
       </w:r>
     </w:p>
     <w:p>
@@ -4083,14 +4654,27 @@
           <w:numId w:val="3"/>
         </w:numPr>
       </w:pPr>
-      <w:r>
-        <w:t>Covid/confinement</w:t>
+      <w:proofErr w:type="spellStart"/>
+      <w:r>
+        <w:t>Covid</w:t>
+      </w:r>
+      <w:proofErr w:type="spellEnd"/>
+      <w:r>
+        <w:t>/confinement</w:t>
       </w:r>
       <w:r>
         <w:sym w:font="Wingdings" w:char="F0E0"/>
       </w:r>
       <w:r>
-        <w:t>les hôtels ferment pour une durée de tour random (si un joueur passe dessus, aucun loyer à payer)</w:t>
+        <w:t xml:space="preserve">les hôtels ferment pour une durée de tour </w:t>
+      </w:r>
+      <w:proofErr w:type="spellStart"/>
+      <w:r>
+        <w:t>random</w:t>
+      </w:r>
+      <w:proofErr w:type="spellEnd"/>
+      <w:r>
+        <w:t xml:space="preserve"> (si un joueur passe dessus, aucun loyer à payer)</w:t>
       </w:r>
     </w:p>
     <w:p>
@@ -4108,8 +4692,13 @@
         <w:sym w:font="Wingdings" w:char="F0E0"/>
       </w:r>
       <w:r>
-        <w:t xml:space="preserve"> gares fermées + compagnies pour une durée de tour random</w:t>
-      </w:r>
+        <w:t xml:space="preserve"> gares fermées + compagnies pour une durée de tour </w:t>
+      </w:r>
+      <w:proofErr w:type="spellStart"/>
+      <w:r>
+        <w:t>random</w:t>
+      </w:r>
+      <w:proofErr w:type="spellEnd"/>
     </w:p>
     <w:p/>
     <w:p/>
@@ -4143,12 +4732,22 @@
     </w:p>
     <w:p/>
     <w:p>
-      <w:r>
-        <w:t>Initialize : message de bienvenue, nombre + noms des joueurs</w:t>
-      </w:r>
-      <w:r>
-        <w:t>, définit l’ordre de manière random</w:t>
-      </w:r>
+      <w:proofErr w:type="spellStart"/>
+      <w:r>
+        <w:t>Initialize</w:t>
+      </w:r>
+      <w:proofErr w:type="spellEnd"/>
+      <w:r>
+        <w:t> : message de bienvenue, nombre + noms des joueurs</w:t>
+      </w:r>
+      <w:r>
+        <w:t xml:space="preserve">, définit l’ordre de manière </w:t>
+      </w:r>
+      <w:proofErr w:type="spellStart"/>
+      <w:r>
+        <w:t>random</w:t>
+      </w:r>
+      <w:proofErr w:type="spellEnd"/>
       <w:r>
         <w:t>, initialise le capital de chaque joueur</w:t>
       </w:r>
@@ -4190,17 +4789,38 @@
     </w:p>
     <w:p>
       <w:r>
-        <w:t>2 : boulevard de belleville marron 60€</w:t>
+        <w:t xml:space="preserve">2 : boulevard de </w:t>
+      </w:r>
+      <w:proofErr w:type="spellStart"/>
+      <w:r>
+        <w:t>belleville</w:t>
+      </w:r>
+      <w:proofErr w:type="spellEnd"/>
+      <w:r>
+        <w:t xml:space="preserve"> marron 60€</w:t>
       </w:r>
     </w:p>
     <w:p>
       <w:r>
-        <w:t>3 : caisse de commu</w:t>
-      </w:r>
+        <w:t xml:space="preserve">3 : caisse de </w:t>
+      </w:r>
+      <w:proofErr w:type="spellStart"/>
+      <w:r>
+        <w:t>commu</w:t>
+      </w:r>
+      <w:proofErr w:type="spellEnd"/>
     </w:p>
     <w:p>
       <w:r>
-        <w:t>4 : rue lecourbe marron 60€</w:t>
+        <w:t xml:space="preserve">4 : rue </w:t>
+      </w:r>
+      <w:proofErr w:type="spellStart"/>
+      <w:r>
+        <w:t>lecourbe</w:t>
+      </w:r>
+      <w:proofErr w:type="spellEnd"/>
+      <w:r>
+        <w:t xml:space="preserve"> marron 60€</w:t>
       </w:r>
     </w:p>
     <w:p>
@@ -4213,12 +4833,28 @@
     </w:p>
     <w:p>
       <w:r>
-        <w:t>6 : gare montparnasse 200 €</w:t>
+        <w:t xml:space="preserve">6 : gare </w:t>
+      </w:r>
+      <w:proofErr w:type="spellStart"/>
+      <w:r>
+        <w:t>montparnasse</w:t>
+      </w:r>
+      <w:proofErr w:type="spellEnd"/>
+      <w:r>
+        <w:t xml:space="preserve"> 200 €</w:t>
       </w:r>
     </w:p>
     <w:p>
       <w:r>
-        <w:t xml:space="preserve">7 : rue vaugirard </w:t>
+        <w:t xml:space="preserve">7 : rue </w:t>
+      </w:r>
+      <w:proofErr w:type="spellStart"/>
+      <w:r>
+        <w:t>vaugirard</w:t>
+      </w:r>
+      <w:proofErr w:type="spellEnd"/>
+      <w:r>
+        <w:t xml:space="preserve"> </w:t>
       </w:r>
       <w:r>
         <w:t>bleu ciel 100 €</w:t>
@@ -4231,7 +4867,15 @@
     </w:p>
     <w:p>
       <w:r>
-        <w:t>9 : rue de courcelles bleu ciel 100€</w:t>
+        <w:t xml:space="preserve">9 : rue de </w:t>
+      </w:r>
+      <w:proofErr w:type="spellStart"/>
+      <w:r>
+        <w:t>courcelles</w:t>
+      </w:r>
+      <w:proofErr w:type="spellEnd"/>
+      <w:r>
+        <w:t xml:space="preserve"> bleu ciel 100€</w:t>
       </w:r>
     </w:p>
     <w:p>
@@ -4259,7 +4903,15 @@
         <w:t xml:space="preserve">14 : </w:t>
       </w:r>
       <w:r>
-        <w:t>avenue de neuilly rose 140€</w:t>
+        <w:t xml:space="preserve">avenue de </w:t>
+      </w:r>
+      <w:proofErr w:type="spellStart"/>
+      <w:r>
+        <w:t>neuilly</w:t>
+      </w:r>
+      <w:proofErr w:type="spellEnd"/>
+      <w:r>
+        <w:t xml:space="preserve"> rose 140€</w:t>
       </w:r>
     </w:p>
     <w:p>
@@ -4281,18 +4933,39 @@
         <w:t xml:space="preserve"> </w:t>
       </w:r>
       <w:r>
-        <w:t>gare de lyon 200€</w:t>
+        <w:t xml:space="preserve">gare de </w:t>
+      </w:r>
+      <w:proofErr w:type="spellStart"/>
+      <w:r>
+        <w:t>lyon</w:t>
+      </w:r>
+      <w:proofErr w:type="spellEnd"/>
+      <w:r>
+        <w:t xml:space="preserve"> 200€</w:t>
       </w:r>
     </w:p>
     <w:p>
       <w:r>
-        <w:t>17 : avenue mozart orange 180€</w:t>
+        <w:t xml:space="preserve">17 : avenue </w:t>
+      </w:r>
+      <w:proofErr w:type="spellStart"/>
+      <w:r>
+        <w:t>mozart</w:t>
+      </w:r>
+      <w:proofErr w:type="spellEnd"/>
+      <w:r>
+        <w:t xml:space="preserve"> orange 180€</w:t>
       </w:r>
     </w:p>
     <w:p>
       <w:r>
-        <w:t>18 : caisse de commu</w:t>
-      </w:r>
+        <w:t xml:space="preserve">18 : caisse de </w:t>
+      </w:r>
+      <w:proofErr w:type="spellStart"/>
+      <w:r>
+        <w:t>commu</w:t>
+      </w:r>
+      <w:proofErr w:type="spellEnd"/>
     </w:p>
     <w:p>
       <w:r>
@@ -4301,7 +4974,15 @@
     </w:p>
     <w:p>
       <w:r>
-        <w:t>20 : place pigalle orange 200€</w:t>
+        <w:t xml:space="preserve">20 : place </w:t>
+      </w:r>
+      <w:proofErr w:type="spellStart"/>
+      <w:r>
+        <w:t>pigalle</w:t>
+      </w:r>
+      <w:proofErr w:type="spellEnd"/>
+      <w:r>
+        <w:t xml:space="preserve"> orange 200€</w:t>
       </w:r>
     </w:p>
     <w:p>
@@ -4314,7 +4995,15 @@
         <w:t>22 :</w:t>
       </w:r>
       <w:r>
-        <w:t xml:space="preserve"> avenue matignon rouge 220€</w:t>
+        <w:t xml:space="preserve"> avenue </w:t>
+      </w:r>
+      <w:proofErr w:type="spellStart"/>
+      <w:r>
+        <w:t>matignon</w:t>
+      </w:r>
+      <w:proofErr w:type="spellEnd"/>
+      <w:r>
+        <w:t xml:space="preserve"> rouge 220€</w:t>
       </w:r>
     </w:p>
     <w:p>
@@ -4324,8 +5013,13 @@
     </w:p>
     <w:p>
       <w:r>
-        <w:t>24 : boulevard malaisherbes</w:t>
-      </w:r>
+        <w:t xml:space="preserve">24 : boulevard </w:t>
+      </w:r>
+      <w:proofErr w:type="spellStart"/>
+      <w:r>
+        <w:t>malaisherbes</w:t>
+      </w:r>
+      <w:proofErr w:type="spellEnd"/>
       <w:r>
         <w:t xml:space="preserve"> rouge 220€</w:t>
       </w:r>
@@ -4383,18 +5077,39 @@
         <w:t>32 :</w:t>
       </w:r>
       <w:r>
-        <w:t xml:space="preserve"> avenue de breuteuil vert 300 €</w:t>
+        <w:t xml:space="preserve"> avenue de </w:t>
+      </w:r>
+      <w:proofErr w:type="spellStart"/>
+      <w:r>
+        <w:t>breuteuil</w:t>
+      </w:r>
+      <w:proofErr w:type="spellEnd"/>
+      <w:r>
+        <w:t xml:space="preserve"> vert 300 €</w:t>
       </w:r>
     </w:p>
     <w:p>
       <w:r>
-        <w:t>33 : avenue foch vert 300€</w:t>
+        <w:t xml:space="preserve">33 : avenue </w:t>
+      </w:r>
+      <w:proofErr w:type="spellStart"/>
+      <w:r>
+        <w:t>foch</w:t>
+      </w:r>
+      <w:proofErr w:type="spellEnd"/>
+      <w:r>
+        <w:t xml:space="preserve"> vert 300€</w:t>
       </w:r>
     </w:p>
     <w:p>
       <w:r>
-        <w:t>34 : caisse de commu</w:t>
-      </w:r>
+        <w:t xml:space="preserve">34 : caisse de </w:t>
+      </w:r>
+      <w:proofErr w:type="spellStart"/>
+      <w:r>
+        <w:t>commu</w:t>
+      </w:r>
+      <w:proofErr w:type="spellEnd"/>
     </w:p>
     <w:p>
       <w:r>
@@ -4403,7 +5118,15 @@
     </w:p>
     <w:p>
       <w:r>
-        <w:t>36 : gare saint lazarre 200€</w:t>
+        <w:t xml:space="preserve">36 : gare saint </w:t>
+      </w:r>
+      <w:proofErr w:type="spellStart"/>
+      <w:r>
+        <w:t>lazarre</w:t>
+      </w:r>
+      <w:proofErr w:type="spellEnd"/>
+      <w:r>
+        <w:t xml:space="preserve"> 200€</w:t>
       </w:r>
     </w:p>
     <w:p>
@@ -4445,7 +5168,23 @@
           <w:b/>
           <w:bCs/>
         </w:rPr>
-        <w:t>Propriété/attaques/event abstract ?</w:t>
+        <w:t>Propriété/attaques/</w:t>
+      </w:r>
+      <w:proofErr w:type="spellStart"/>
+      <w:r>
+        <w:rPr>
+          <w:b/>
+          <w:bCs/>
+        </w:rPr>
+        <w:t>event</w:t>
+      </w:r>
+      <w:proofErr w:type="spellEnd"/>
+      <w:r>
+        <w:rPr>
+          <w:b/>
+          <w:bCs/>
+        </w:rPr>
+        <w:t xml:space="preserve"> abstract ?</w:t>
       </w:r>
     </w:p>
     <w:p/>
@@ -4492,10 +5231,26 @@
     <w:p/>
     <w:p>
       <w:r>
-        <w:t xml:space="preserve">Chances/CommunityChests : </w:t>
-      </w:r>
-      <w:r>
-        <w:t>ajouter génération random d’un des types de cartes</w:t>
+        <w:t>Chances/</w:t>
+      </w:r>
+      <w:proofErr w:type="spellStart"/>
+      <w:r>
+        <w:t>CommunityChests</w:t>
+      </w:r>
+      <w:proofErr w:type="spellEnd"/>
+      <w:r>
+        <w:t xml:space="preserve"> : </w:t>
+      </w:r>
+      <w:r>
+        <w:t xml:space="preserve">ajouter génération </w:t>
+      </w:r>
+      <w:proofErr w:type="spellStart"/>
+      <w:r>
+        <w:t>random</w:t>
+      </w:r>
+      <w:proofErr w:type="spellEnd"/>
+      <w:r>
+        <w:t xml:space="preserve"> d’un des types de cartes</w:t>
       </w:r>
     </w:p>
     <w:p>
@@ -4508,8 +5263,16 @@
         <w:rPr>
           <w:lang w:val="en-US"/>
         </w:rPr>
-        <w:t>Chances : earn, pay, move, goInJail</w:t>
-      </w:r>
+        <w:t xml:space="preserve">Chances : earn, pay, move, </w:t>
+      </w:r>
+      <w:proofErr w:type="spellStart"/>
+      <w:r>
+        <w:rPr>
+          <w:lang w:val="en-US"/>
+        </w:rPr>
+        <w:t>goInJail</w:t>
+      </w:r>
+      <w:proofErr w:type="spellEnd"/>
     </w:p>
     <w:p>
       <w:pPr>
@@ -4527,12 +5290,42 @@
         <w:rPr>
           <w:lang w:val="en-US"/>
         </w:rPr>
-        <w:t xml:space="preserve"> earn, pay, goInJail, free</w:t>
+        <w:t xml:space="preserve"> earn, pay, </w:t>
+      </w:r>
+      <w:proofErr w:type="spellStart"/>
+      <w:r>
+        <w:rPr>
+          <w:lang w:val="en-US"/>
+        </w:rPr>
+        <w:t>goInJail</w:t>
+      </w:r>
+      <w:proofErr w:type="spellEnd"/>
+      <w:r>
+        <w:rPr>
+          <w:lang w:val="en-US"/>
+        </w:rPr>
+        <w:t>, free</w:t>
       </w:r>
     </w:p>
     <w:p>
       <w:r>
-        <w:t>Chances et community chest regroupés en bonus : condition selon le nom de la case</w:t>
+        <w:t xml:space="preserve">Chances et </w:t>
+      </w:r>
+      <w:proofErr w:type="spellStart"/>
+      <w:r>
+        <w:t>community</w:t>
+      </w:r>
+      <w:proofErr w:type="spellEnd"/>
+      <w:r>
+        <w:t xml:space="preserve"> </w:t>
+      </w:r>
+      <w:proofErr w:type="spellStart"/>
+      <w:r>
+        <w:t>chest</w:t>
+      </w:r>
+      <w:proofErr w:type="spellEnd"/>
+      <w:r>
+        <w:t xml:space="preserve"> regroupés en bonus : condition selon le nom de la case</w:t>
       </w:r>
     </w:p>
     <w:p/>
@@ -4570,23 +5363,54 @@
         <w:sym w:font="Wingdings" w:char="F0E0"/>
       </w:r>
       <w:r>
-        <w:t>Fonctions tour et displayInventory de la classe boardgame</w:t>
-      </w:r>
+        <w:t xml:space="preserve">Fonctions tour et </w:t>
+      </w:r>
+      <w:proofErr w:type="spellStart"/>
+      <w:r>
+        <w:t>displayInventory</w:t>
+      </w:r>
+      <w:proofErr w:type="spellEnd"/>
+      <w:r>
+        <w:t xml:space="preserve"> de la classe </w:t>
+      </w:r>
+      <w:proofErr w:type="spellStart"/>
+      <w:r>
+        <w:t>boardgame</w:t>
+      </w:r>
+      <w:proofErr w:type="spellEnd"/>
     </w:p>
     <w:p>
       <w:r>
         <w:sym w:font="Wingdings" w:char="F0E0"/>
       </w:r>
-      <w:r>
-        <w:t>Railroads/companies</w:t>
-      </w:r>
+      <w:proofErr w:type="spellStart"/>
+      <w:r>
+        <w:t>Railroads</w:t>
+      </w:r>
+      <w:proofErr w:type="spellEnd"/>
+      <w:r>
+        <w:t>/</w:t>
+      </w:r>
+      <w:proofErr w:type="spellStart"/>
+      <w:r>
+        <w:t>companies</w:t>
+      </w:r>
+      <w:proofErr w:type="spellEnd"/>
     </w:p>
     <w:p>
       <w:r>
         <w:sym w:font="Wingdings" w:char="F0E0"/>
       </w:r>
       <w:r>
-        <w:t>Ajouter l’action à effectueraprès un éventuel déplacement dû à une carte chance</w:t>
+        <w:t xml:space="preserve">Ajouter l’action à </w:t>
+      </w:r>
+      <w:proofErr w:type="spellStart"/>
+      <w:r>
+        <w:t>effectueraprès</w:t>
+      </w:r>
+      <w:proofErr w:type="spellEnd"/>
+      <w:r>
+        <w:t xml:space="preserve"> un éventuel déplacement dû à une carte chance</w:t>
       </w:r>
       <w:r>
         <w:t xml:space="preserve"> </w:t>
@@ -4602,8 +5426,6 @@
         </w:rPr>
         <w:t>Cartes attaques et évènements</w:t>
       </w:r>
-      <w:bookmarkStart w:id="0" w:name="_GoBack"/>
-      <w:bookmarkEnd w:id="0"/>
     </w:p>
     <w:p>
       <w:r>
@@ -4625,6 +5447,65 @@
         <w:t>/hypothèque</w:t>
       </w:r>
     </w:p>
+    <w:p/>
+    <w:p/>
+    <w:p/>
+    <w:p/>
+    <w:p>
+      <w:r>
+        <w:sym w:font="Wingdings" w:char="F0E0"/>
+      </w:r>
+      <w:r>
+        <w:rPr>
+          <w:strike/>
+        </w:rPr>
+        <w:t>Attaques</w:t>
+      </w:r>
+    </w:p>
+    <w:p>
+      <w:pPr>
+        <w:rPr>
+          <w:strike/>
+        </w:rPr>
+      </w:pPr>
+      <w:r>
+        <w:sym w:font="Wingdings" w:char="F0E0"/>
+      </w:r>
+      <w:r>
+        <w:rPr>
+          <w:strike/>
+        </w:rPr>
+        <w:t>Event</w:t>
+      </w:r>
+    </w:p>
+    <w:p>
+      <w:r>
+        <w:rPr>
+          <w:strike/>
+        </w:rPr>
+        <w:sym w:font="Wingdings" w:char="F0E0"/>
+      </w:r>
+      <w:r>
+        <w:t>Interface dans les pions</w:t>
+      </w:r>
+    </w:p>
+    <w:p>
+      <w:r>
+        <w:sym w:font="Wingdings" w:char="F0E0"/>
+      </w:r>
+      <w:r>
+        <w:t xml:space="preserve">Choix dans </w:t>
+      </w:r>
+      <w:proofErr w:type="spellStart"/>
+      <w:r>
+        <w:t>boardgame</w:t>
+      </w:r>
+      <w:proofErr w:type="spellEnd"/>
+      <w:r>
+        <w:t xml:space="preserve"> + gérer les tours</w:t>
+      </w:r>
+    </w:p>
+    <w:p/>
     <w:sectPr>
       <w:pgSz w:w="11906" w:h="16838"/>
       <w:pgMar w:top="1417" w:right="1417" w:bottom="1417" w:left="1417" w:header="708" w:footer="708" w:gutter="0"/>
@@ -4636,7 +5517,7 @@
 </file>
 
 <file path=word/numbering.xml><?xml version="1.0" encoding="utf-8"?>
-<w:numbering xmlns:wpc="http://schemas.microsoft.com/office/word/2010/wordprocessingCanvas" xmlns:cx="http://schemas.microsoft.com/office/drawing/2014/chartex" xmlns:cx1="http://schemas.microsoft.com/office/drawing/2015/9/8/chartex" xmlns:mc="http://schemas.openxmlformats.org/markup-compatibility/2006" xmlns:o="urn:schemas-microsoft-com:office:office" xmlns:r="http://schemas.openxmlformats.org/officeDocument/2006/relationships" xmlns:m="http://schemas.openxmlformats.org/officeDocument/2006/math" xmlns:v="urn:schemas-microsoft-com:vml" xmlns:wp14="http://schemas.microsoft.com/office/word/2010/wordprocessingDrawing" xmlns:wp="http://schemas.openxmlformats.org/drawingml/2006/wordprocessingDrawing" xmlns:w10="urn:schemas-microsoft-com:office:word" xmlns:w="http://schemas.openxmlformats.org/wordprocessingml/2006/main" xmlns:w14="http://schemas.microsoft.com/office/word/2010/wordml" xmlns:w15="http://schemas.microsoft.com/office/word/2012/wordml" xmlns:w16se="http://schemas.microsoft.com/office/word/2015/wordml/symex" xmlns:wpg="http://schemas.microsoft.com/office/word/2010/wordprocessingGroup" xmlns:wpi="http://schemas.microsoft.com/office/word/2010/wordprocessingInk" xmlns:wne="http://schemas.microsoft.com/office/word/2006/wordml" xmlns:wps="http://schemas.microsoft.com/office/word/2010/wordprocessingShape" mc:Ignorable="w14 w15 w16se wp14">
+<w:numbering xmlns:wpc="http://schemas.microsoft.com/office/word/2010/wordprocessingCanvas" xmlns:cx="http://schemas.microsoft.com/office/drawing/2014/chartex" xmlns:cx1="http://schemas.microsoft.com/office/drawing/2015/9/8/chartex" xmlns:cx2="http://schemas.microsoft.com/office/drawing/2015/10/21/chartex" xmlns:cx3="http://schemas.microsoft.com/office/drawing/2016/5/9/chartex" xmlns:cx4="http://schemas.microsoft.com/office/drawing/2016/5/10/chartex" xmlns:cx5="http://schemas.microsoft.com/office/drawing/2016/5/11/chartex" xmlns:cx6="http://schemas.microsoft.com/office/drawing/2016/5/12/chartex" xmlns:cx7="http://schemas.microsoft.com/office/drawing/2016/5/13/chartex" xmlns:cx8="http://schemas.microsoft.com/office/drawing/2016/5/14/chartex" xmlns:mc="http://schemas.openxmlformats.org/markup-compatibility/2006" xmlns:aink="http://schemas.microsoft.com/office/drawing/2016/ink" xmlns:am3d="http://schemas.microsoft.com/office/drawing/2017/model3d" xmlns:o="urn:schemas-microsoft-com:office:office" xmlns:r="http://schemas.openxmlformats.org/officeDocument/2006/relationships" xmlns:m="http://schemas.openxmlformats.org/officeDocument/2006/math" xmlns:v="urn:schemas-microsoft-com:vml" xmlns:wp14="http://schemas.microsoft.com/office/word/2010/wordprocessingDrawing" xmlns:wp="http://schemas.openxmlformats.org/drawingml/2006/wordprocessingDrawing" xmlns:w10="urn:schemas-microsoft-com:office:word" xmlns:w="http://schemas.openxmlformats.org/wordprocessingml/2006/main" xmlns:w14="http://schemas.microsoft.com/office/word/2010/wordml" xmlns:w15="http://schemas.microsoft.com/office/word/2012/wordml" xmlns:w16cex="http://schemas.microsoft.com/office/word/2018/wordml/cex" xmlns:w16cid="http://schemas.microsoft.com/office/word/2016/wordml/cid" xmlns:w16="http://schemas.microsoft.com/office/word/2018/wordml" xmlns:w16se="http://schemas.microsoft.com/office/word/2015/wordml/symex" xmlns:wpg="http://schemas.microsoft.com/office/word/2010/wordprocessingGroup" xmlns:wpi="http://schemas.microsoft.com/office/word/2010/wordprocessingInk" xmlns:wne="http://schemas.microsoft.com/office/word/2006/wordml" xmlns:wps="http://schemas.microsoft.com/office/word/2010/wordprocessingShape" mc:Ignorable="w14 w15 w16se w16cid w16 w16cex wp14">
   <w:abstractNum w:abstractNumId="0" w15:restartNumberingAfterBreak="0">
     <w:nsid w:val="28602DB6"/>
     <w:multiLevelType w:val="hybridMultilevel"/>
@@ -5131,7 +6012,7 @@
 </file>
 
 <file path=word/styles.xml><?xml version="1.0" encoding="utf-8"?>
-<w:styles xmlns:mc="http://schemas.openxmlformats.org/markup-compatibility/2006" xmlns:r="http://schemas.openxmlformats.org/officeDocument/2006/relationships" xmlns:w="http://schemas.openxmlformats.org/wordprocessingml/2006/main" xmlns:w14="http://schemas.microsoft.com/office/word/2010/wordml" xmlns:w15="http://schemas.microsoft.com/office/word/2012/wordml" xmlns:w16se="http://schemas.microsoft.com/office/word/2015/wordml/symex" mc:Ignorable="w14 w15 w16se">
+<w:styles xmlns:mc="http://schemas.openxmlformats.org/markup-compatibility/2006" xmlns:r="http://schemas.openxmlformats.org/officeDocument/2006/relationships" xmlns:w="http://schemas.openxmlformats.org/wordprocessingml/2006/main" xmlns:w14="http://schemas.microsoft.com/office/word/2010/wordml" xmlns:w15="http://schemas.microsoft.com/office/word/2012/wordml" xmlns:w16cex="http://schemas.microsoft.com/office/word/2018/wordml/cex" xmlns:w16cid="http://schemas.microsoft.com/office/word/2016/wordml/cid" xmlns:w16="http://schemas.microsoft.com/office/word/2018/wordml" xmlns:w16se="http://schemas.microsoft.com/office/word/2015/wordml/symex" mc:Ignorable="w14 w15 w16se w16cid w16 w16cex">
   <w:docDefaults>
     <w:rPrDefault>
       <w:rPr>
@@ -5147,7 +6028,7 @@
       </w:pPr>
     </w:pPrDefault>
   </w:docDefaults>
-  <w:latentStyles w:defLockedState="0" w:defUIPriority="99" w:defSemiHidden="0" w:defUnhideWhenUsed="0" w:defQFormat="0" w:count="371">
+  <w:latentStyles w:defLockedState="0" w:defUIPriority="99" w:defSemiHidden="0" w:defUnhideWhenUsed="0" w:defQFormat="0" w:count="376">
     <w:lsdException w:name="Normal" w:uiPriority="0" w:qFormat="1"/>
     <w:lsdException w:name="heading 1" w:uiPriority="9" w:qFormat="1"/>
     <w:lsdException w:name="heading 2" w:semiHidden="1" w:uiPriority="9" w:unhideWhenUsed="1" w:qFormat="1"/>
@@ -5253,7 +6134,6 @@
     <w:lsdException w:name="HTML Sample" w:semiHidden="1" w:unhideWhenUsed="1"/>
     <w:lsdException w:name="HTML Typewriter" w:semiHidden="1" w:unhideWhenUsed="1"/>
     <w:lsdException w:name="HTML Variable" w:semiHidden="1" w:unhideWhenUsed="1"/>
-    <w:lsdException w:name="Normal Table" w:semiHidden="1" w:unhideWhenUsed="1"/>
     <w:lsdException w:name="annotation subject" w:semiHidden="1" w:unhideWhenUsed="1"/>
     <w:lsdException w:name="No List" w:semiHidden="1" w:unhideWhenUsed="1"/>
     <w:lsdException w:name="Outline List 1" w:semiHidden="1" w:unhideWhenUsed="1"/>
@@ -5296,11 +6176,8 @@
     <w:lsdException w:name="Table Contemporary" w:semiHidden="1" w:unhideWhenUsed="1"/>
     <w:lsdException w:name="Table Elegant" w:semiHidden="1" w:unhideWhenUsed="1"/>
     <w:lsdException w:name="Table Professional" w:semiHidden="1" w:unhideWhenUsed="1"/>
-    <w:lsdException w:name="Table Subtle 1" w:semiHidden="1" w:unhideWhenUsed="1"/>
     <w:lsdException w:name="Table Subtle 2" w:semiHidden="1" w:unhideWhenUsed="1"/>
     <w:lsdException w:name="Table Web 1" w:semiHidden="1" w:unhideWhenUsed="1"/>
-    <w:lsdException w:name="Table Web 2" w:semiHidden="1" w:unhideWhenUsed="1"/>
-    <w:lsdException w:name="Table Web 3" w:semiHidden="1" w:unhideWhenUsed="1"/>
     <w:lsdException w:name="Balloon Text" w:semiHidden="1" w:unhideWhenUsed="1"/>
     <w:lsdException w:name="Table Grid" w:uiPriority="39"/>
     <w:lsdException w:name="Table Theme" w:semiHidden="1" w:unhideWhenUsed="1"/>
@@ -5519,6 +6396,11 @@
     <w:lsdException w:name="List Table 5 Dark Accent 6" w:uiPriority="50"/>
     <w:lsdException w:name="List Table 6 Colorful Accent 6" w:uiPriority="51"/>
     <w:lsdException w:name="List Table 7 Colorful Accent 6" w:uiPriority="52"/>
+    <w:lsdException w:name="Mention" w:semiHidden="1" w:unhideWhenUsed="1"/>
+    <w:lsdException w:name="Smart Hyperlink" w:semiHidden="1" w:unhideWhenUsed="1"/>
+    <w:lsdException w:name="Hashtag" w:semiHidden="1" w:unhideWhenUsed="1"/>
+    <w:lsdException w:name="Unresolved Mention" w:semiHidden="1" w:unhideWhenUsed="1"/>
+    <w:lsdException w:name="Smart Link" w:semiHidden="1" w:unhideWhenUsed="1"/>
   </w:latentStyles>
   <w:style w:type="paragraph" w:default="1" w:styleId="Normal">
     <w:name w:val="Normal"/>
@@ -8828,13 +9710,6 @@
         </dgm:presLayoutVars>
       </dgm:prSet>
       <dgm:spPr/>
-      <dgm:t>
-        <a:bodyPr/>
-        <a:lstStyle/>
-        <a:p>
-          <a:endParaRPr lang="fr-FR"/>
-        </a:p>
-      </dgm:t>
     </dgm:pt>
     <dgm:pt modelId="{27DB2099-0DC7-416C-92DB-0E31DCEE716F}" type="pres">
       <dgm:prSet presAssocID="{08EF4287-A804-4EB9-8CB2-CD4A26C27CF6}" presName="hierRoot1" presStyleCnt="0">
@@ -8855,24 +9730,10 @@
         </dgm:presLayoutVars>
       </dgm:prSet>
       <dgm:spPr/>
-      <dgm:t>
-        <a:bodyPr/>
-        <a:lstStyle/>
-        <a:p>
-          <a:endParaRPr lang="fr-FR"/>
-        </a:p>
-      </dgm:t>
     </dgm:pt>
     <dgm:pt modelId="{F3E1B70F-5943-4AF2-B370-15AAAAF494D2}" type="pres">
       <dgm:prSet presAssocID="{08EF4287-A804-4EB9-8CB2-CD4A26C27CF6}" presName="rootConnector1" presStyleLbl="node1" presStyleIdx="0" presStyleCnt="0"/>
       <dgm:spPr/>
-      <dgm:t>
-        <a:bodyPr/>
-        <a:lstStyle/>
-        <a:p>
-          <a:endParaRPr lang="fr-FR"/>
-        </a:p>
-      </dgm:t>
     </dgm:pt>
     <dgm:pt modelId="{AB22415B-7876-4264-A093-F0C10A387568}" type="pres">
       <dgm:prSet presAssocID="{08EF4287-A804-4EB9-8CB2-CD4A26C27CF6}" presName="hierChild2" presStyleCnt="0"/>
@@ -8881,13 +9742,6 @@
     <dgm:pt modelId="{085FAFEA-8C26-4A8D-80D7-374DC8C81E77}" type="pres">
       <dgm:prSet presAssocID="{0503A645-4FFB-4D7F-9129-F4CA60EA02FE}" presName="Name37" presStyleLbl="parChTrans1D2" presStyleIdx="0" presStyleCnt="2"/>
       <dgm:spPr/>
-      <dgm:t>
-        <a:bodyPr/>
-        <a:lstStyle/>
-        <a:p>
-          <a:endParaRPr lang="fr-FR"/>
-        </a:p>
-      </dgm:t>
     </dgm:pt>
     <dgm:pt modelId="{74E4DED2-7240-4707-81F3-821362169482}" type="pres">
       <dgm:prSet presAssocID="{A8D3CB7E-5D6C-4C3F-BB74-03E56BF220CA}" presName="hierRoot2" presStyleCnt="0">
@@ -8908,24 +9762,10 @@
         </dgm:presLayoutVars>
       </dgm:prSet>
       <dgm:spPr/>
-      <dgm:t>
-        <a:bodyPr/>
-        <a:lstStyle/>
-        <a:p>
-          <a:endParaRPr lang="fr-FR"/>
-        </a:p>
-      </dgm:t>
     </dgm:pt>
     <dgm:pt modelId="{295A3AEF-97DC-40C6-9DEA-1D63FF4BB66C}" type="pres">
       <dgm:prSet presAssocID="{A8D3CB7E-5D6C-4C3F-BB74-03E56BF220CA}" presName="rootConnector" presStyleLbl="node2" presStyleIdx="0" presStyleCnt="2"/>
       <dgm:spPr/>
-      <dgm:t>
-        <a:bodyPr/>
-        <a:lstStyle/>
-        <a:p>
-          <a:endParaRPr lang="fr-FR"/>
-        </a:p>
-      </dgm:t>
     </dgm:pt>
     <dgm:pt modelId="{F36BD2D2-80FA-400F-BF85-A11B60640AA4}" type="pres">
       <dgm:prSet presAssocID="{A8D3CB7E-5D6C-4C3F-BB74-03E56BF220CA}" presName="hierChild4" presStyleCnt="0"/>
@@ -8938,13 +9778,6 @@
     <dgm:pt modelId="{A192426A-BA75-48BB-8FDE-1F9E591839D5}" type="pres">
       <dgm:prSet presAssocID="{3C73A5E3-68C5-4A7D-96E0-6CB9E1DA5E8E}" presName="Name37" presStyleLbl="parChTrans1D2" presStyleIdx="1" presStyleCnt="2"/>
       <dgm:spPr/>
-      <dgm:t>
-        <a:bodyPr/>
-        <a:lstStyle/>
-        <a:p>
-          <a:endParaRPr lang="fr-FR"/>
-        </a:p>
-      </dgm:t>
     </dgm:pt>
     <dgm:pt modelId="{5D5BD83B-EE57-4CDF-85EA-EF77C279E5B9}" type="pres">
       <dgm:prSet presAssocID="{D7A6944B-3C82-4218-AAE1-10F866349EF9}" presName="hierRoot2" presStyleCnt="0">
@@ -8965,24 +9798,10 @@
         </dgm:presLayoutVars>
       </dgm:prSet>
       <dgm:spPr/>
-      <dgm:t>
-        <a:bodyPr/>
-        <a:lstStyle/>
-        <a:p>
-          <a:endParaRPr lang="fr-FR"/>
-        </a:p>
-      </dgm:t>
     </dgm:pt>
     <dgm:pt modelId="{BCB7E2B7-7B93-46B4-AF26-104C55422D4F}" type="pres">
       <dgm:prSet presAssocID="{D7A6944B-3C82-4218-AAE1-10F866349EF9}" presName="rootConnector" presStyleLbl="node2" presStyleIdx="1" presStyleCnt="2"/>
       <dgm:spPr/>
-      <dgm:t>
-        <a:bodyPr/>
-        <a:lstStyle/>
-        <a:p>
-          <a:endParaRPr lang="fr-FR"/>
-        </a:p>
-      </dgm:t>
     </dgm:pt>
     <dgm:pt modelId="{E74A69F6-BA64-421E-9CE3-2A2DD4D0F4DB}" type="pres">
       <dgm:prSet presAssocID="{D7A6944B-3C82-4218-AAE1-10F866349EF9}" presName="hierChild4" presStyleCnt="0"/>
@@ -8998,18 +9817,18 @@
     </dgm:pt>
   </dgm:ptLst>
   <dgm:cxnLst>
-    <dgm:cxn modelId="{E0703575-BDC2-40C6-BF5C-A2BBBAEABD33}" type="presOf" srcId="{0503A645-4FFB-4D7F-9129-F4CA60EA02FE}" destId="{085FAFEA-8C26-4A8D-80D7-374DC8C81E77}" srcOrd="0" destOrd="0" presId="urn:microsoft.com/office/officeart/2005/8/layout/orgChart1"/>
-    <dgm:cxn modelId="{3111877E-279A-4B59-B8C3-64E576EAE9ED}" type="presOf" srcId="{3C73A5E3-68C5-4A7D-96E0-6CB9E1DA5E8E}" destId="{A192426A-BA75-48BB-8FDE-1F9E591839D5}" srcOrd="0" destOrd="0" presId="urn:microsoft.com/office/officeart/2005/8/layout/orgChart1"/>
     <dgm:cxn modelId="{BC89CD29-0357-4E93-8197-1BE92303D3B0}" type="presOf" srcId="{D7A6944B-3C82-4218-AAE1-10F866349EF9}" destId="{E3194EBE-94BB-461D-8B0B-15C35BDB1A02}" srcOrd="0" destOrd="0" presId="urn:microsoft.com/office/officeart/2005/8/layout/orgChart1"/>
     <dgm:cxn modelId="{43DC9D4A-FB50-4972-BD99-00E551AE2D75}" srcId="{08EF4287-A804-4EB9-8CB2-CD4A26C27CF6}" destId="{D7A6944B-3C82-4218-AAE1-10F866349EF9}" srcOrd="1" destOrd="0" parTransId="{3C73A5E3-68C5-4A7D-96E0-6CB9E1DA5E8E}" sibTransId="{8180E9BA-C1C3-40BC-9067-2B088D4EF2E9}"/>
+    <dgm:cxn modelId="{AA4AD94D-00C5-422A-87CE-3483C0AE6BB3}" type="presOf" srcId="{D7A6944B-3C82-4218-AAE1-10F866349EF9}" destId="{BCB7E2B7-7B93-46B4-AF26-104C55422D4F}" srcOrd="1" destOrd="0" presId="urn:microsoft.com/office/officeart/2005/8/layout/orgChart1"/>
+    <dgm:cxn modelId="{E2518B73-57C1-4D55-993C-36D637CDAEF8}" type="presOf" srcId="{08EF4287-A804-4EB9-8CB2-CD4A26C27CF6}" destId="{F3E1B70F-5943-4AF2-B370-15AAAAF494D2}" srcOrd="1" destOrd="0" presId="urn:microsoft.com/office/officeart/2005/8/layout/orgChart1"/>
+    <dgm:cxn modelId="{D9D3B554-A222-427E-803E-49F25FB5D2AE}" type="presOf" srcId="{698834AE-D76B-47F1-9A75-BFA076ACA268}" destId="{74FD8672-3D05-43B1-AD66-6B95088179D9}" srcOrd="0" destOrd="0" presId="urn:microsoft.com/office/officeart/2005/8/layout/orgChart1"/>
+    <dgm:cxn modelId="{E0703575-BDC2-40C6-BF5C-A2BBBAEABD33}" type="presOf" srcId="{0503A645-4FFB-4D7F-9129-F4CA60EA02FE}" destId="{085FAFEA-8C26-4A8D-80D7-374DC8C81E77}" srcOrd="0" destOrd="0" presId="urn:microsoft.com/office/officeart/2005/8/layout/orgChart1"/>
     <dgm:cxn modelId="{CA7BF257-A8BC-48BD-B13D-E97C090C5273}" type="presOf" srcId="{A8D3CB7E-5D6C-4C3F-BB74-03E56BF220CA}" destId="{3013740C-722E-49F4-B2CD-7E50E8815786}" srcOrd="0" destOrd="0" presId="urn:microsoft.com/office/officeart/2005/8/layout/orgChart1"/>
-    <dgm:cxn modelId="{E2518B73-57C1-4D55-993C-36D637CDAEF8}" type="presOf" srcId="{08EF4287-A804-4EB9-8CB2-CD4A26C27CF6}" destId="{F3E1B70F-5943-4AF2-B370-15AAAAF494D2}" srcOrd="1" destOrd="0" presId="urn:microsoft.com/office/officeart/2005/8/layout/orgChart1"/>
+    <dgm:cxn modelId="{3111877E-279A-4B59-B8C3-64E576EAE9ED}" type="presOf" srcId="{3C73A5E3-68C5-4A7D-96E0-6CB9E1DA5E8E}" destId="{A192426A-BA75-48BB-8FDE-1F9E591839D5}" srcOrd="0" destOrd="0" presId="urn:microsoft.com/office/officeart/2005/8/layout/orgChart1"/>
     <dgm:cxn modelId="{A98DB28F-4330-40C7-9907-6E0C75A3C9CA}" type="presOf" srcId="{A8D3CB7E-5D6C-4C3F-BB74-03E56BF220CA}" destId="{295A3AEF-97DC-40C6-9DEA-1D63FF4BB66C}" srcOrd="1" destOrd="0" presId="urn:microsoft.com/office/officeart/2005/8/layout/orgChart1"/>
-    <dgm:cxn modelId="{D9D3B554-A222-427E-803E-49F25FB5D2AE}" type="presOf" srcId="{698834AE-D76B-47F1-9A75-BFA076ACA268}" destId="{74FD8672-3D05-43B1-AD66-6B95088179D9}" srcOrd="0" destOrd="0" presId="urn:microsoft.com/office/officeart/2005/8/layout/orgChart1"/>
     <dgm:cxn modelId="{915321C9-A075-4B71-BA38-52E882C81522}" srcId="{698834AE-D76B-47F1-9A75-BFA076ACA268}" destId="{08EF4287-A804-4EB9-8CB2-CD4A26C27CF6}" srcOrd="0" destOrd="0" parTransId="{4A3F79D5-6170-4A10-8FCE-742F09CEC6B3}" sibTransId="{C41F9938-4C0E-4AE6-B235-C688D5E3B80C}"/>
+    <dgm:cxn modelId="{290D2EEC-D891-4576-893A-BC5448FF7AC3}" type="presOf" srcId="{08EF4287-A804-4EB9-8CB2-CD4A26C27CF6}" destId="{CCDECD44-A65C-4674-A607-073E77CE9375}" srcOrd="0" destOrd="0" presId="urn:microsoft.com/office/officeart/2005/8/layout/orgChart1"/>
     <dgm:cxn modelId="{E9CF92F9-CADC-40AA-A0EC-53E13784C390}" srcId="{08EF4287-A804-4EB9-8CB2-CD4A26C27CF6}" destId="{A8D3CB7E-5D6C-4C3F-BB74-03E56BF220CA}" srcOrd="0" destOrd="0" parTransId="{0503A645-4FFB-4D7F-9129-F4CA60EA02FE}" sibTransId="{B2CEF196-F23B-46A1-B355-016351B64795}"/>
-    <dgm:cxn modelId="{290D2EEC-D891-4576-893A-BC5448FF7AC3}" type="presOf" srcId="{08EF4287-A804-4EB9-8CB2-CD4A26C27CF6}" destId="{CCDECD44-A65C-4674-A607-073E77CE9375}" srcOrd="0" destOrd="0" presId="urn:microsoft.com/office/officeart/2005/8/layout/orgChart1"/>
-    <dgm:cxn modelId="{AA4AD94D-00C5-422A-87CE-3483C0AE6BB3}" type="presOf" srcId="{D7A6944B-3C82-4218-AAE1-10F866349EF9}" destId="{BCB7E2B7-7B93-46B4-AF26-104C55422D4F}" srcOrd="1" destOrd="0" presId="urn:microsoft.com/office/officeart/2005/8/layout/orgChart1"/>
     <dgm:cxn modelId="{3736DA23-E473-4D13-A054-3249085F48D3}" type="presParOf" srcId="{74FD8672-3D05-43B1-AD66-6B95088179D9}" destId="{27DB2099-0DC7-416C-92DB-0E31DCEE716F}" srcOrd="0" destOrd="0" presId="urn:microsoft.com/office/officeart/2005/8/layout/orgChart1"/>
     <dgm:cxn modelId="{6F6315DD-27BA-4ECE-AA0C-ABB729E1114F}" type="presParOf" srcId="{27DB2099-0DC7-416C-92DB-0E31DCEE716F}" destId="{41383471-BE13-440C-BBAD-69A218820868}" srcOrd="0" destOrd="0" presId="urn:microsoft.com/office/officeart/2005/8/layout/orgChart1"/>
     <dgm:cxn modelId="{59EEAD66-F30B-46C1-9184-A8D09BD2B6F1}" type="presParOf" srcId="{41383471-BE13-440C-BBAD-69A218820868}" destId="{CCDECD44-A65C-4674-A607-073E77CE9375}" srcOrd="0" destOrd="0" presId="urn:microsoft.com/office/officeart/2005/8/layout/orgChart1"/>
@@ -9127,13 +9946,6 @@
         </dgm:presLayoutVars>
       </dgm:prSet>
       <dgm:spPr/>
-      <dgm:t>
-        <a:bodyPr/>
-        <a:lstStyle/>
-        <a:p>
-          <a:endParaRPr lang="fr-FR"/>
-        </a:p>
-      </dgm:t>
     </dgm:pt>
     <dgm:pt modelId="{27DB2099-0DC7-416C-92DB-0E31DCEE716F}" type="pres">
       <dgm:prSet presAssocID="{08EF4287-A804-4EB9-8CB2-CD4A26C27CF6}" presName="hierRoot1" presStyleCnt="0">
@@ -9154,24 +9966,10 @@
         </dgm:presLayoutVars>
       </dgm:prSet>
       <dgm:spPr/>
-      <dgm:t>
-        <a:bodyPr/>
-        <a:lstStyle/>
-        <a:p>
-          <a:endParaRPr lang="fr-FR"/>
-        </a:p>
-      </dgm:t>
     </dgm:pt>
     <dgm:pt modelId="{F3E1B70F-5943-4AF2-B370-15AAAAF494D2}" type="pres">
       <dgm:prSet presAssocID="{08EF4287-A804-4EB9-8CB2-CD4A26C27CF6}" presName="rootConnector1" presStyleLbl="node1" presStyleIdx="0" presStyleCnt="0"/>
       <dgm:spPr/>
-      <dgm:t>
-        <a:bodyPr/>
-        <a:lstStyle/>
-        <a:p>
-          <a:endParaRPr lang="fr-FR"/>
-        </a:p>
-      </dgm:t>
     </dgm:pt>
     <dgm:pt modelId="{AB22415B-7876-4264-A093-F0C10A387568}" type="pres">
       <dgm:prSet presAssocID="{08EF4287-A804-4EB9-8CB2-CD4A26C27CF6}" presName="hierChild2" presStyleCnt="0"/>
@@ -9183,10 +9981,10 @@
     </dgm:pt>
   </dgm:ptLst>
   <dgm:cxnLst>
+    <dgm:cxn modelId="{E2518B73-57C1-4D55-993C-36D637CDAEF8}" type="presOf" srcId="{08EF4287-A804-4EB9-8CB2-CD4A26C27CF6}" destId="{F3E1B70F-5943-4AF2-B370-15AAAAF494D2}" srcOrd="1" destOrd="0" presId="urn:microsoft.com/office/officeart/2005/8/layout/orgChart1"/>
+    <dgm:cxn modelId="{D9D3B554-A222-427E-803E-49F25FB5D2AE}" type="presOf" srcId="{698834AE-D76B-47F1-9A75-BFA076ACA268}" destId="{74FD8672-3D05-43B1-AD66-6B95088179D9}" srcOrd="0" destOrd="0" presId="urn:microsoft.com/office/officeart/2005/8/layout/orgChart1"/>
     <dgm:cxn modelId="{915321C9-A075-4B71-BA38-52E882C81522}" srcId="{698834AE-D76B-47F1-9A75-BFA076ACA268}" destId="{08EF4287-A804-4EB9-8CB2-CD4A26C27CF6}" srcOrd="0" destOrd="0" parTransId="{4A3F79D5-6170-4A10-8FCE-742F09CEC6B3}" sibTransId="{C41F9938-4C0E-4AE6-B235-C688D5E3B80C}"/>
-    <dgm:cxn modelId="{E2518B73-57C1-4D55-993C-36D637CDAEF8}" type="presOf" srcId="{08EF4287-A804-4EB9-8CB2-CD4A26C27CF6}" destId="{F3E1B70F-5943-4AF2-B370-15AAAAF494D2}" srcOrd="1" destOrd="0" presId="urn:microsoft.com/office/officeart/2005/8/layout/orgChart1"/>
     <dgm:cxn modelId="{290D2EEC-D891-4576-893A-BC5448FF7AC3}" type="presOf" srcId="{08EF4287-A804-4EB9-8CB2-CD4A26C27CF6}" destId="{CCDECD44-A65C-4674-A607-073E77CE9375}" srcOrd="0" destOrd="0" presId="urn:microsoft.com/office/officeart/2005/8/layout/orgChart1"/>
-    <dgm:cxn modelId="{D9D3B554-A222-427E-803E-49F25FB5D2AE}" type="presOf" srcId="{698834AE-D76B-47F1-9A75-BFA076ACA268}" destId="{74FD8672-3D05-43B1-AD66-6B95088179D9}" srcOrd="0" destOrd="0" presId="urn:microsoft.com/office/officeart/2005/8/layout/orgChart1"/>
     <dgm:cxn modelId="{3736DA23-E473-4D13-A054-3249085F48D3}" type="presParOf" srcId="{74FD8672-3D05-43B1-AD66-6B95088179D9}" destId="{27DB2099-0DC7-416C-92DB-0E31DCEE716F}" srcOrd="0" destOrd="0" presId="urn:microsoft.com/office/officeart/2005/8/layout/orgChart1"/>
     <dgm:cxn modelId="{6F6315DD-27BA-4ECE-AA0C-ABB729E1114F}" type="presParOf" srcId="{27DB2099-0DC7-416C-92DB-0E31DCEE716F}" destId="{41383471-BE13-440C-BBAD-69A218820868}" srcOrd="0" destOrd="0" presId="urn:microsoft.com/office/officeart/2005/8/layout/orgChart1"/>
     <dgm:cxn modelId="{59EEAD66-F30B-46C1-9184-A8D09BD2B6F1}" type="presParOf" srcId="{41383471-BE13-440C-BBAD-69A218820868}" destId="{CCDECD44-A65C-4674-A607-073E77CE9375}" srcOrd="0" destOrd="0" presId="urn:microsoft.com/office/officeart/2005/8/layout/orgChart1"/>
@@ -9293,13 +10091,6 @@
         </dgm:presLayoutVars>
       </dgm:prSet>
       <dgm:spPr/>
-      <dgm:t>
-        <a:bodyPr/>
-        <a:lstStyle/>
-        <a:p>
-          <a:endParaRPr lang="fr-FR"/>
-        </a:p>
-      </dgm:t>
     </dgm:pt>
     <dgm:pt modelId="{27DB2099-0DC7-416C-92DB-0E31DCEE716F}" type="pres">
       <dgm:prSet presAssocID="{08EF4287-A804-4EB9-8CB2-CD4A26C27CF6}" presName="hierRoot1" presStyleCnt="0">
@@ -9320,24 +10111,10 @@
         </dgm:presLayoutVars>
       </dgm:prSet>
       <dgm:spPr/>
-      <dgm:t>
-        <a:bodyPr/>
-        <a:lstStyle/>
-        <a:p>
-          <a:endParaRPr lang="fr-FR"/>
-        </a:p>
-      </dgm:t>
     </dgm:pt>
     <dgm:pt modelId="{F3E1B70F-5943-4AF2-B370-15AAAAF494D2}" type="pres">
       <dgm:prSet presAssocID="{08EF4287-A804-4EB9-8CB2-CD4A26C27CF6}" presName="rootConnector1" presStyleLbl="node1" presStyleIdx="0" presStyleCnt="0"/>
       <dgm:spPr/>
-      <dgm:t>
-        <a:bodyPr/>
-        <a:lstStyle/>
-        <a:p>
-          <a:endParaRPr lang="fr-FR"/>
-        </a:p>
-      </dgm:t>
     </dgm:pt>
     <dgm:pt modelId="{AB22415B-7876-4264-A093-F0C10A387568}" type="pres">
       <dgm:prSet presAssocID="{08EF4287-A804-4EB9-8CB2-CD4A26C27CF6}" presName="hierChild2" presStyleCnt="0"/>
@@ -9349,10 +10126,10 @@
     </dgm:pt>
   </dgm:ptLst>
   <dgm:cxnLst>
+    <dgm:cxn modelId="{E2518B73-57C1-4D55-993C-36D637CDAEF8}" type="presOf" srcId="{08EF4287-A804-4EB9-8CB2-CD4A26C27CF6}" destId="{F3E1B70F-5943-4AF2-B370-15AAAAF494D2}" srcOrd="1" destOrd="0" presId="urn:microsoft.com/office/officeart/2005/8/layout/orgChart1"/>
+    <dgm:cxn modelId="{D9D3B554-A222-427E-803E-49F25FB5D2AE}" type="presOf" srcId="{698834AE-D76B-47F1-9A75-BFA076ACA268}" destId="{74FD8672-3D05-43B1-AD66-6B95088179D9}" srcOrd="0" destOrd="0" presId="urn:microsoft.com/office/officeart/2005/8/layout/orgChart1"/>
     <dgm:cxn modelId="{915321C9-A075-4B71-BA38-52E882C81522}" srcId="{698834AE-D76B-47F1-9A75-BFA076ACA268}" destId="{08EF4287-A804-4EB9-8CB2-CD4A26C27CF6}" srcOrd="0" destOrd="0" parTransId="{4A3F79D5-6170-4A10-8FCE-742F09CEC6B3}" sibTransId="{C41F9938-4C0E-4AE6-B235-C688D5E3B80C}"/>
-    <dgm:cxn modelId="{E2518B73-57C1-4D55-993C-36D637CDAEF8}" type="presOf" srcId="{08EF4287-A804-4EB9-8CB2-CD4A26C27CF6}" destId="{F3E1B70F-5943-4AF2-B370-15AAAAF494D2}" srcOrd="1" destOrd="0" presId="urn:microsoft.com/office/officeart/2005/8/layout/orgChart1"/>
     <dgm:cxn modelId="{290D2EEC-D891-4576-893A-BC5448FF7AC3}" type="presOf" srcId="{08EF4287-A804-4EB9-8CB2-CD4A26C27CF6}" destId="{CCDECD44-A65C-4674-A607-073E77CE9375}" srcOrd="0" destOrd="0" presId="urn:microsoft.com/office/officeart/2005/8/layout/orgChart1"/>
-    <dgm:cxn modelId="{D9D3B554-A222-427E-803E-49F25FB5D2AE}" type="presOf" srcId="{698834AE-D76B-47F1-9A75-BFA076ACA268}" destId="{74FD8672-3D05-43B1-AD66-6B95088179D9}" srcOrd="0" destOrd="0" presId="urn:microsoft.com/office/officeart/2005/8/layout/orgChart1"/>
     <dgm:cxn modelId="{3736DA23-E473-4D13-A054-3249085F48D3}" type="presParOf" srcId="{74FD8672-3D05-43B1-AD66-6B95088179D9}" destId="{27DB2099-0DC7-416C-92DB-0E31DCEE716F}" srcOrd="0" destOrd="0" presId="urn:microsoft.com/office/officeart/2005/8/layout/orgChart1"/>
     <dgm:cxn modelId="{6F6315DD-27BA-4ECE-AA0C-ABB729E1114F}" type="presParOf" srcId="{27DB2099-0DC7-416C-92DB-0E31DCEE716F}" destId="{41383471-BE13-440C-BBAD-69A218820868}" srcOrd="0" destOrd="0" presId="urn:microsoft.com/office/officeart/2005/8/layout/orgChart1"/>
     <dgm:cxn modelId="{59EEAD66-F30B-46C1-9184-A8D09BD2B6F1}" type="presParOf" srcId="{41383471-BE13-440C-BBAD-69A218820868}" destId="{CCDECD44-A65C-4674-A607-073E77CE9375}" srcOrd="0" destOrd="0" presId="urn:microsoft.com/office/officeart/2005/8/layout/orgChart1"/>
@@ -9666,13 +10443,6 @@
         </dgm:presLayoutVars>
       </dgm:prSet>
       <dgm:spPr/>
-      <dgm:t>
-        <a:bodyPr/>
-        <a:lstStyle/>
-        <a:p>
-          <a:endParaRPr lang="fr-FR"/>
-        </a:p>
-      </dgm:t>
     </dgm:pt>
     <dgm:pt modelId="{3DB13AA0-B4A1-478E-AED9-0201D5F844B5}" type="pres">
       <dgm:prSet presAssocID="{95ADBA4B-572E-429F-B3AA-A4F5D3A53F11}" presName="hierRoot1" presStyleCnt="0">
@@ -9693,24 +10463,10 @@
         </dgm:presLayoutVars>
       </dgm:prSet>
       <dgm:spPr/>
-      <dgm:t>
-        <a:bodyPr/>
-        <a:lstStyle/>
-        <a:p>
-          <a:endParaRPr lang="fr-FR"/>
-        </a:p>
-      </dgm:t>
     </dgm:pt>
     <dgm:pt modelId="{099BA425-FB7D-475C-97CB-45CC816A4F11}" type="pres">
       <dgm:prSet presAssocID="{95ADBA4B-572E-429F-B3AA-A4F5D3A53F11}" presName="rootConnector1" presStyleLbl="node1" presStyleIdx="0" presStyleCnt="0"/>
       <dgm:spPr/>
-      <dgm:t>
-        <a:bodyPr/>
-        <a:lstStyle/>
-        <a:p>
-          <a:endParaRPr lang="fr-FR"/>
-        </a:p>
-      </dgm:t>
     </dgm:pt>
     <dgm:pt modelId="{875CE3CA-A2B8-4A35-8CA1-4E3F4B5A9C22}" type="pres">
       <dgm:prSet presAssocID="{95ADBA4B-572E-429F-B3AA-A4F5D3A53F11}" presName="hierChild2" presStyleCnt="0"/>
@@ -9719,13 +10475,6 @@
     <dgm:pt modelId="{DACD8CCB-B982-458D-AE15-1544101ADE3B}" type="pres">
       <dgm:prSet presAssocID="{4E6F056B-B65F-48C8-BBB6-12B98CE2C400}" presName="Name37" presStyleLbl="parChTrans1D2" presStyleIdx="0" presStyleCnt="3"/>
       <dgm:spPr/>
-      <dgm:t>
-        <a:bodyPr/>
-        <a:lstStyle/>
-        <a:p>
-          <a:endParaRPr lang="fr-FR"/>
-        </a:p>
-      </dgm:t>
     </dgm:pt>
     <dgm:pt modelId="{C8024F59-155C-4389-ACA5-64BB00DED34E}" type="pres">
       <dgm:prSet presAssocID="{E0B44EEC-58AE-4A2F-BCA1-B20D1CC4A828}" presName="hierRoot2" presStyleCnt="0">
@@ -9746,24 +10495,10 @@
         </dgm:presLayoutVars>
       </dgm:prSet>
       <dgm:spPr/>
-      <dgm:t>
-        <a:bodyPr/>
-        <a:lstStyle/>
-        <a:p>
-          <a:endParaRPr lang="fr-FR"/>
-        </a:p>
-      </dgm:t>
     </dgm:pt>
     <dgm:pt modelId="{81CA5B44-85F1-48DE-AF30-162570A12186}" type="pres">
       <dgm:prSet presAssocID="{E0B44EEC-58AE-4A2F-BCA1-B20D1CC4A828}" presName="rootConnector" presStyleLbl="node2" presStyleIdx="0" presStyleCnt="3"/>
       <dgm:spPr/>
-      <dgm:t>
-        <a:bodyPr/>
-        <a:lstStyle/>
-        <a:p>
-          <a:endParaRPr lang="fr-FR"/>
-        </a:p>
-      </dgm:t>
     </dgm:pt>
     <dgm:pt modelId="{1883F63D-D980-44E8-8A26-2DDA4FAB63E5}" type="pres">
       <dgm:prSet presAssocID="{E0B44EEC-58AE-4A2F-BCA1-B20D1CC4A828}" presName="hierChild4" presStyleCnt="0"/>
@@ -9776,13 +10511,6 @@
     <dgm:pt modelId="{071CB2C9-9DAE-4F8D-B893-DEBC3EA1A4E0}" type="pres">
       <dgm:prSet presAssocID="{8FB82173-28CC-4451-A801-F4B20090CD90}" presName="Name37" presStyleLbl="parChTrans1D2" presStyleIdx="1" presStyleCnt="3"/>
       <dgm:spPr/>
-      <dgm:t>
-        <a:bodyPr/>
-        <a:lstStyle/>
-        <a:p>
-          <a:endParaRPr lang="fr-FR"/>
-        </a:p>
-      </dgm:t>
     </dgm:pt>
     <dgm:pt modelId="{D149E94C-3FFB-48BE-BBF9-0C1B02741517}" type="pres">
       <dgm:prSet presAssocID="{D89442D6-713F-498B-991B-C921CDEE9A93}" presName="hierRoot2" presStyleCnt="0">
@@ -9803,24 +10531,10 @@
         </dgm:presLayoutVars>
       </dgm:prSet>
       <dgm:spPr/>
-      <dgm:t>
-        <a:bodyPr/>
-        <a:lstStyle/>
-        <a:p>
-          <a:endParaRPr lang="fr-FR"/>
-        </a:p>
-      </dgm:t>
     </dgm:pt>
     <dgm:pt modelId="{1C19E6C3-6DE9-4DF3-B587-383060B9407E}" type="pres">
       <dgm:prSet presAssocID="{D89442D6-713F-498B-991B-C921CDEE9A93}" presName="rootConnector" presStyleLbl="node2" presStyleIdx="1" presStyleCnt="3"/>
       <dgm:spPr/>
-      <dgm:t>
-        <a:bodyPr/>
-        <a:lstStyle/>
-        <a:p>
-          <a:endParaRPr lang="fr-FR"/>
-        </a:p>
-      </dgm:t>
     </dgm:pt>
     <dgm:pt modelId="{A1D350F8-D2B5-460E-B80C-E8C21067D34C}" type="pres">
       <dgm:prSet presAssocID="{D89442D6-713F-498B-991B-C921CDEE9A93}" presName="hierChild4" presStyleCnt="0"/>
@@ -9833,13 +10547,6 @@
     <dgm:pt modelId="{4B5307ED-0943-4ECD-B818-4787399BC14C}" type="pres">
       <dgm:prSet presAssocID="{72993168-76BC-49FB-A165-6D485542F3C2}" presName="Name37" presStyleLbl="parChTrans1D2" presStyleIdx="2" presStyleCnt="3"/>
       <dgm:spPr/>
-      <dgm:t>
-        <a:bodyPr/>
-        <a:lstStyle/>
-        <a:p>
-          <a:endParaRPr lang="fr-FR"/>
-        </a:p>
-      </dgm:t>
     </dgm:pt>
     <dgm:pt modelId="{6D5D188C-1B22-4D96-BDDE-59A34AF61825}" type="pres">
       <dgm:prSet presAssocID="{30A4A841-32AA-4AD7-A382-E04B7C577945}" presName="hierRoot2" presStyleCnt="0">
@@ -9860,24 +10567,10 @@
         </dgm:presLayoutVars>
       </dgm:prSet>
       <dgm:spPr/>
-      <dgm:t>
-        <a:bodyPr/>
-        <a:lstStyle/>
-        <a:p>
-          <a:endParaRPr lang="fr-FR"/>
-        </a:p>
-      </dgm:t>
     </dgm:pt>
     <dgm:pt modelId="{5B804D6E-63F5-4EED-B155-B8C1F9BBFBB6}" type="pres">
       <dgm:prSet presAssocID="{30A4A841-32AA-4AD7-A382-E04B7C577945}" presName="rootConnector" presStyleLbl="node2" presStyleIdx="2" presStyleCnt="3"/>
       <dgm:spPr/>
-      <dgm:t>
-        <a:bodyPr/>
-        <a:lstStyle/>
-        <a:p>
-          <a:endParaRPr lang="fr-FR"/>
-        </a:p>
-      </dgm:t>
     </dgm:pt>
     <dgm:pt modelId="{3AF6CF58-3E29-41F5-BB98-C2BB1D2E6A1E}" type="pres">
       <dgm:prSet presAssocID="{30A4A841-32AA-4AD7-A382-E04B7C577945}" presName="hierChild4" presStyleCnt="0"/>
@@ -9893,22 +10586,22 @@
     </dgm:pt>
   </dgm:ptLst>
   <dgm:cxnLst>
+    <dgm:cxn modelId="{89A1E510-DE64-443C-980F-9E88B52BA60E}" srcId="{95ADBA4B-572E-429F-B3AA-A4F5D3A53F11}" destId="{E0B44EEC-58AE-4A2F-BCA1-B20D1CC4A828}" srcOrd="0" destOrd="0" parTransId="{4E6F056B-B65F-48C8-BBB6-12B98CE2C400}" sibTransId="{2E834BB8-A8EC-4B70-8FEC-523B8A8B79BE}"/>
+    <dgm:cxn modelId="{6DA66930-619B-4E3F-A93A-FB13DC9A727E}" type="presOf" srcId="{8FB82173-28CC-4451-A801-F4B20090CD90}" destId="{071CB2C9-9DAE-4F8D-B893-DEBC3EA1A4E0}" srcOrd="0" destOrd="0" presId="urn:microsoft.com/office/officeart/2005/8/layout/orgChart1"/>
+    <dgm:cxn modelId="{2AE37E30-5F16-417B-9A65-B35175010C09}" type="presOf" srcId="{E0B44EEC-58AE-4A2F-BCA1-B20D1CC4A828}" destId="{81CA5B44-85F1-48DE-AF30-162570A12186}" srcOrd="1" destOrd="0" presId="urn:microsoft.com/office/officeart/2005/8/layout/orgChart1"/>
+    <dgm:cxn modelId="{3FE31C45-D973-449D-A842-CD67F4019110}" type="presOf" srcId="{D89442D6-713F-498B-991B-C921CDEE9A93}" destId="{A84A639F-B602-4CAD-9A7B-13CCF9E68158}" srcOrd="0" destOrd="0" presId="urn:microsoft.com/office/officeart/2005/8/layout/orgChart1"/>
+    <dgm:cxn modelId="{201F1068-FCB1-463B-B742-AFCF54D07B79}" srcId="{95ADBA4B-572E-429F-B3AA-A4F5D3A53F11}" destId="{30A4A841-32AA-4AD7-A382-E04B7C577945}" srcOrd="2" destOrd="0" parTransId="{72993168-76BC-49FB-A165-6D485542F3C2}" sibTransId="{A02644AD-BA48-44FF-B9AE-32721CA06672}"/>
+    <dgm:cxn modelId="{B9F6104A-CD84-4818-9193-96D9B4EA4843}" type="presOf" srcId="{95ADBA4B-572E-429F-B3AA-A4F5D3A53F11}" destId="{93DC5096-3D5F-493B-B554-A90DAE9AC210}" srcOrd="0" destOrd="0" presId="urn:microsoft.com/office/officeart/2005/8/layout/orgChart1"/>
+    <dgm:cxn modelId="{CCB6646A-8654-482E-B228-225044AFEB4F}" type="presOf" srcId="{D89442D6-713F-498B-991B-C921CDEE9A93}" destId="{1C19E6C3-6DE9-4DF3-B587-383060B9407E}" srcOrd="1" destOrd="0" presId="urn:microsoft.com/office/officeart/2005/8/layout/orgChart1"/>
+    <dgm:cxn modelId="{5325586A-A39A-4755-BAC7-BDA7C06FE3D5}" type="presOf" srcId="{4E6F056B-B65F-48C8-BBB6-12B98CE2C400}" destId="{DACD8CCB-B982-458D-AE15-1544101ADE3B}" srcOrd="0" destOrd="0" presId="urn:microsoft.com/office/officeart/2005/8/layout/orgChart1"/>
+    <dgm:cxn modelId="{6071156D-2DE5-499B-81A7-5CF475003A72}" srcId="{8B00B7F1-E46F-492A-8EB0-194244E63727}" destId="{95ADBA4B-572E-429F-B3AA-A4F5D3A53F11}" srcOrd="0" destOrd="0" parTransId="{F32D8428-BE48-4C26-947A-15B44CC168F0}" sibTransId="{6C224E43-403F-4F1C-87C0-6932269C2689}"/>
+    <dgm:cxn modelId="{ED872F6F-EEBF-468D-9447-9E09A3A15AD0}" type="presOf" srcId="{E0B44EEC-58AE-4A2F-BCA1-B20D1CC4A828}" destId="{5900CFAC-7D18-445B-8703-3A7079AC44D6}" srcOrd="0" destOrd="0" presId="urn:microsoft.com/office/officeart/2005/8/layout/orgChart1"/>
     <dgm:cxn modelId="{358A9153-B294-4851-9B46-C366CC457F80}" type="presOf" srcId="{30A4A841-32AA-4AD7-A382-E04B7C577945}" destId="{5B804D6E-63F5-4EED-B155-B8C1F9BBFBB6}" srcOrd="1" destOrd="0" presId="urn:microsoft.com/office/officeart/2005/8/layout/orgChart1"/>
-    <dgm:cxn modelId="{5325586A-A39A-4755-BAC7-BDA7C06FE3D5}" type="presOf" srcId="{4E6F056B-B65F-48C8-BBB6-12B98CE2C400}" destId="{DACD8CCB-B982-458D-AE15-1544101ADE3B}" srcOrd="0" destOrd="0" presId="urn:microsoft.com/office/officeart/2005/8/layout/orgChart1"/>
-    <dgm:cxn modelId="{B9F6104A-CD84-4818-9193-96D9B4EA4843}" type="presOf" srcId="{95ADBA4B-572E-429F-B3AA-A4F5D3A53F11}" destId="{93DC5096-3D5F-493B-B554-A90DAE9AC210}" srcOrd="0" destOrd="0" presId="urn:microsoft.com/office/officeart/2005/8/layout/orgChart1"/>
-    <dgm:cxn modelId="{6DA66930-619B-4E3F-A93A-FB13DC9A727E}" type="presOf" srcId="{8FB82173-28CC-4451-A801-F4B20090CD90}" destId="{071CB2C9-9DAE-4F8D-B893-DEBC3EA1A4E0}" srcOrd="0" destOrd="0" presId="urn:microsoft.com/office/officeart/2005/8/layout/orgChart1"/>
-    <dgm:cxn modelId="{ED872F6F-EEBF-468D-9447-9E09A3A15AD0}" type="presOf" srcId="{E0B44EEC-58AE-4A2F-BCA1-B20D1CC4A828}" destId="{5900CFAC-7D18-445B-8703-3A7079AC44D6}" srcOrd="0" destOrd="0" presId="urn:microsoft.com/office/officeart/2005/8/layout/orgChart1"/>
+    <dgm:cxn modelId="{FB7BDB89-F974-4760-BE00-7A830CCA325A}" srcId="{95ADBA4B-572E-429F-B3AA-A4F5D3A53F11}" destId="{D89442D6-713F-498B-991B-C921CDEE9A93}" srcOrd="1" destOrd="0" parTransId="{8FB82173-28CC-4451-A801-F4B20090CD90}" sibTransId="{05579F02-4BA9-4AAB-8D98-548CAC79740B}"/>
+    <dgm:cxn modelId="{26A7A396-31A8-4AC0-98D4-35C7041B6A3F}" type="presOf" srcId="{8B00B7F1-E46F-492A-8EB0-194244E63727}" destId="{5CCEEE52-D49C-498F-AF17-3F65BB49C914}" srcOrd="0" destOrd="0" presId="urn:microsoft.com/office/officeart/2005/8/layout/orgChart1"/>
     <dgm:cxn modelId="{F38E1DA4-47E1-4B49-91CF-7B9641511C57}" type="presOf" srcId="{72993168-76BC-49FB-A165-6D485542F3C2}" destId="{4B5307ED-0943-4ECD-B818-4787399BC14C}" srcOrd="0" destOrd="0" presId="urn:microsoft.com/office/officeart/2005/8/layout/orgChart1"/>
-    <dgm:cxn modelId="{CCB6646A-8654-482E-B228-225044AFEB4F}" type="presOf" srcId="{D89442D6-713F-498B-991B-C921CDEE9A93}" destId="{1C19E6C3-6DE9-4DF3-B587-383060B9407E}" srcOrd="1" destOrd="0" presId="urn:microsoft.com/office/officeart/2005/8/layout/orgChart1"/>
-    <dgm:cxn modelId="{6071156D-2DE5-499B-81A7-5CF475003A72}" srcId="{8B00B7F1-E46F-492A-8EB0-194244E63727}" destId="{95ADBA4B-572E-429F-B3AA-A4F5D3A53F11}" srcOrd="0" destOrd="0" parTransId="{F32D8428-BE48-4C26-947A-15B44CC168F0}" sibTransId="{6C224E43-403F-4F1C-87C0-6932269C2689}"/>
+    <dgm:cxn modelId="{540B17C2-AAEA-4722-BB46-3194074FFB48}" type="presOf" srcId="{30A4A841-32AA-4AD7-A382-E04B7C577945}" destId="{32FF733D-1B41-44AF-9E83-CB61EDBDD87F}" srcOrd="0" destOrd="0" presId="urn:microsoft.com/office/officeart/2005/8/layout/orgChart1"/>
     <dgm:cxn modelId="{907577CE-9ACC-4B8C-9738-423BF7263610}" type="presOf" srcId="{95ADBA4B-572E-429F-B3AA-A4F5D3A53F11}" destId="{099BA425-FB7D-475C-97CB-45CC816A4F11}" srcOrd="1" destOrd="0" presId="urn:microsoft.com/office/officeart/2005/8/layout/orgChart1"/>
-    <dgm:cxn modelId="{201F1068-FCB1-463B-B742-AFCF54D07B79}" srcId="{95ADBA4B-572E-429F-B3AA-A4F5D3A53F11}" destId="{30A4A841-32AA-4AD7-A382-E04B7C577945}" srcOrd="2" destOrd="0" parTransId="{72993168-76BC-49FB-A165-6D485542F3C2}" sibTransId="{A02644AD-BA48-44FF-B9AE-32721CA06672}"/>
-    <dgm:cxn modelId="{89A1E510-DE64-443C-980F-9E88B52BA60E}" srcId="{95ADBA4B-572E-429F-B3AA-A4F5D3A53F11}" destId="{E0B44EEC-58AE-4A2F-BCA1-B20D1CC4A828}" srcOrd="0" destOrd="0" parTransId="{4E6F056B-B65F-48C8-BBB6-12B98CE2C400}" sibTransId="{2E834BB8-A8EC-4B70-8FEC-523B8A8B79BE}"/>
-    <dgm:cxn modelId="{540B17C2-AAEA-4722-BB46-3194074FFB48}" type="presOf" srcId="{30A4A841-32AA-4AD7-A382-E04B7C577945}" destId="{32FF733D-1B41-44AF-9E83-CB61EDBDD87F}" srcOrd="0" destOrd="0" presId="urn:microsoft.com/office/officeart/2005/8/layout/orgChart1"/>
-    <dgm:cxn modelId="{FB7BDB89-F974-4760-BE00-7A830CCA325A}" srcId="{95ADBA4B-572E-429F-B3AA-A4F5D3A53F11}" destId="{D89442D6-713F-498B-991B-C921CDEE9A93}" srcOrd="1" destOrd="0" parTransId="{8FB82173-28CC-4451-A801-F4B20090CD90}" sibTransId="{05579F02-4BA9-4AAB-8D98-548CAC79740B}"/>
-    <dgm:cxn modelId="{2AE37E30-5F16-417B-9A65-B35175010C09}" type="presOf" srcId="{E0B44EEC-58AE-4A2F-BCA1-B20D1CC4A828}" destId="{81CA5B44-85F1-48DE-AF30-162570A12186}" srcOrd="1" destOrd="0" presId="urn:microsoft.com/office/officeart/2005/8/layout/orgChart1"/>
-    <dgm:cxn modelId="{26A7A396-31A8-4AC0-98D4-35C7041B6A3F}" type="presOf" srcId="{8B00B7F1-E46F-492A-8EB0-194244E63727}" destId="{5CCEEE52-D49C-498F-AF17-3F65BB49C914}" srcOrd="0" destOrd="0" presId="urn:microsoft.com/office/officeart/2005/8/layout/orgChart1"/>
-    <dgm:cxn modelId="{3FE31C45-D973-449D-A842-CD67F4019110}" type="presOf" srcId="{D89442D6-713F-498B-991B-C921CDEE9A93}" destId="{A84A639F-B602-4CAD-9A7B-13CCF9E68158}" srcOrd="0" destOrd="0" presId="urn:microsoft.com/office/officeart/2005/8/layout/orgChart1"/>
     <dgm:cxn modelId="{49EF7CE2-902C-4955-AFD8-2C036563112A}" type="presParOf" srcId="{5CCEEE52-D49C-498F-AF17-3F65BB49C914}" destId="{3DB13AA0-B4A1-478E-AED9-0201D5F844B5}" srcOrd="0" destOrd="0" presId="urn:microsoft.com/office/officeart/2005/8/layout/orgChart1"/>
     <dgm:cxn modelId="{2E652AB6-74B1-448C-A174-329893C11A1F}" type="presParOf" srcId="{3DB13AA0-B4A1-478E-AED9-0201D5F844B5}" destId="{AF7003B5-BE98-4146-9033-8E5AD65D709B}" srcOrd="0" destOrd="0" presId="urn:microsoft.com/office/officeart/2005/8/layout/orgChart1"/>
     <dgm:cxn modelId="{EFECBD23-A51A-4895-9FE2-9C2D7BE28EBE}" type="presParOf" srcId="{AF7003B5-BE98-4146-9033-8E5AD65D709B}" destId="{93DC5096-3D5F-493B-B554-A90DAE9AC210}" srcOrd="0" destOrd="0" presId="urn:microsoft.com/office/officeart/2005/8/layout/orgChart1"/>
@@ -10134,7 +10827,7 @@
         </a:bodyPr>
         <a:lstStyle/>
         <a:p>
-          <a:pPr lvl="0" algn="ctr" defTabSz="488950">
+          <a:pPr marL="0" lvl="0" indent="0" algn="ctr" defTabSz="488950">
             <a:lnSpc>
               <a:spcPct val="90000"/>
             </a:lnSpc>
@@ -10144,6 +10837,7 @@
             <a:spcAft>
               <a:spcPct val="35000"/>
             </a:spcAft>
+            <a:buNone/>
           </a:pPr>
           <a:r>
             <a:rPr lang="fr-FR" sz="1100" kern="1200"/>
@@ -10151,7 +10845,7 @@
           </a:r>
         </a:p>
         <a:p>
-          <a:pPr lvl="0" algn="ctr" defTabSz="488950">
+          <a:pPr marL="0" lvl="0" indent="0" algn="ctr" defTabSz="488950">
             <a:lnSpc>
               <a:spcPct val="90000"/>
             </a:lnSpc>
@@ -10161,6 +10855,7 @@
             <a:spcAft>
               <a:spcPct val="35000"/>
             </a:spcAft>
+            <a:buNone/>
           </a:pPr>
           <a:r>
             <a:rPr lang="fr-FR" sz="1100" kern="1200"/>
@@ -10168,7 +10863,7 @@
           </a:r>
         </a:p>
         <a:p>
-          <a:pPr lvl="0" algn="ctr" defTabSz="488950">
+          <a:pPr marL="0" lvl="0" indent="0" algn="ctr" defTabSz="488950">
             <a:lnSpc>
               <a:spcPct val="90000"/>
             </a:lnSpc>
@@ -10178,6 +10873,7 @@
             <a:spcAft>
               <a:spcPct val="35000"/>
             </a:spcAft>
+            <a:buNone/>
           </a:pPr>
           <a:r>
             <a:rPr lang="fr-FR" sz="1100" kern="1200"/>
@@ -10185,7 +10881,7 @@
           </a:r>
         </a:p>
         <a:p>
-          <a:pPr lvl="0" algn="ctr" defTabSz="488950">
+          <a:pPr marL="0" lvl="0" indent="0" algn="ctr" defTabSz="488950">
             <a:lnSpc>
               <a:spcPct val="90000"/>
             </a:lnSpc>
@@ -10195,6 +10891,7 @@
             <a:spcAft>
               <a:spcPct val="35000"/>
             </a:spcAft>
+            <a:buNone/>
           </a:pPr>
           <a:r>
             <a:rPr lang="fr-FR" sz="1100" kern="1200"/>
@@ -10202,7 +10899,7 @@
           </a:r>
         </a:p>
         <a:p>
-          <a:pPr lvl="0" algn="ctr" defTabSz="488950">
+          <a:pPr marL="0" lvl="0" indent="0" algn="ctr" defTabSz="488950">
             <a:lnSpc>
               <a:spcPct val="90000"/>
             </a:lnSpc>
@@ -10212,6 +10909,7 @@
             <a:spcAft>
               <a:spcPct val="35000"/>
             </a:spcAft>
+            <a:buNone/>
           </a:pPr>
           <a:r>
             <a:rPr lang="fr-FR" sz="1100" kern="1200"/>
@@ -10219,7 +10917,7 @@
           </a:r>
         </a:p>
         <a:p>
-          <a:pPr lvl="0" algn="ctr" defTabSz="488950">
+          <a:pPr marL="0" lvl="0" indent="0" algn="ctr" defTabSz="488950">
             <a:lnSpc>
               <a:spcPct val="90000"/>
             </a:lnSpc>
@@ -10229,6 +10927,7 @@
             <a:spcAft>
               <a:spcPct val="35000"/>
             </a:spcAft>
+            <a:buNone/>
           </a:pPr>
           <a:r>
             <a:rPr lang="fr-FR" sz="1100" kern="1200"/>
@@ -10236,7 +10935,7 @@
           </a:r>
         </a:p>
         <a:p>
-          <a:pPr lvl="0" algn="ctr" defTabSz="488950">
+          <a:pPr marL="0" lvl="0" indent="0" algn="ctr" defTabSz="488950">
             <a:lnSpc>
               <a:spcPct val="90000"/>
             </a:lnSpc>
@@ -10246,11 +10945,12 @@
             <a:spcAft>
               <a:spcPct val="35000"/>
             </a:spcAft>
+            <a:buNone/>
           </a:pPr>
           <a:endParaRPr lang="fr-FR" sz="1100" kern="1200"/>
         </a:p>
         <a:p>
-          <a:pPr lvl="0" algn="ctr" defTabSz="488950">
+          <a:pPr marL="0" lvl="0" indent="0" algn="ctr" defTabSz="488950">
             <a:lnSpc>
               <a:spcPct val="90000"/>
             </a:lnSpc>
@@ -10260,6 +10960,7 @@
             <a:spcAft>
               <a:spcPct val="35000"/>
             </a:spcAft>
+            <a:buNone/>
           </a:pPr>
           <a:r>
             <a:rPr lang="fr-FR" sz="1100" kern="1200"/>
@@ -10267,7 +10968,7 @@
           </a:r>
         </a:p>
         <a:p>
-          <a:pPr lvl="0" algn="ctr" defTabSz="488950">
+          <a:pPr marL="0" lvl="0" indent="0" algn="ctr" defTabSz="488950">
             <a:lnSpc>
               <a:spcPct val="90000"/>
             </a:lnSpc>
@@ -10277,6 +10978,7 @@
             <a:spcAft>
               <a:spcPct val="35000"/>
             </a:spcAft>
+            <a:buNone/>
           </a:pPr>
           <a:r>
             <a:rPr lang="fr-FR" sz="1100" kern="1200"/>
@@ -10284,7 +10986,7 @@
           </a:r>
         </a:p>
         <a:p>
-          <a:pPr lvl="0" algn="ctr" defTabSz="488950">
+          <a:pPr marL="0" lvl="0" indent="0" algn="ctr" defTabSz="488950">
             <a:lnSpc>
               <a:spcPct val="90000"/>
             </a:lnSpc>
@@ -10294,6 +10996,7 @@
             <a:spcAft>
               <a:spcPct val="35000"/>
             </a:spcAft>
+            <a:buNone/>
           </a:pPr>
           <a:r>
             <a:rPr lang="fr-FR" sz="1100" kern="1200"/>
@@ -10301,7 +11004,7 @@
           </a:r>
         </a:p>
         <a:p>
-          <a:pPr lvl="0" algn="ctr" defTabSz="488950">
+          <a:pPr marL="0" lvl="0" indent="0" algn="ctr" defTabSz="488950">
             <a:lnSpc>
               <a:spcPct val="90000"/>
             </a:lnSpc>
@@ -10311,11 +11014,12 @@
             <a:spcAft>
               <a:spcPct val="35000"/>
             </a:spcAft>
+            <a:buNone/>
           </a:pPr>
           <a:endParaRPr lang="fr-FR" sz="1100" kern="1200"/>
         </a:p>
         <a:p>
-          <a:pPr lvl="0" algn="ctr" defTabSz="488950">
+          <a:pPr marL="0" lvl="0" indent="0" algn="ctr" defTabSz="488950">
             <a:lnSpc>
               <a:spcPct val="90000"/>
             </a:lnSpc>
@@ -10325,11 +11029,12 @@
             <a:spcAft>
               <a:spcPct val="35000"/>
             </a:spcAft>
+            <a:buNone/>
           </a:pPr>
           <a:endParaRPr lang="fr-FR" sz="1100" kern="1200"/>
         </a:p>
         <a:p>
-          <a:pPr lvl="0" algn="ctr" defTabSz="488950">
+          <a:pPr marL="0" lvl="0" indent="0" algn="ctr" defTabSz="488950">
             <a:lnSpc>
               <a:spcPct val="90000"/>
             </a:lnSpc>
@@ -10339,6 +11044,7 @@
             <a:spcAft>
               <a:spcPct val="35000"/>
             </a:spcAft>
+            <a:buNone/>
           </a:pPr>
           <a:endParaRPr lang="fr-FR" sz="1100" kern="1200"/>
         </a:p>
@@ -10403,7 +11109,7 @@
         </a:bodyPr>
         <a:lstStyle/>
         <a:p>
-          <a:pPr lvl="0" algn="ctr" defTabSz="488950">
+          <a:pPr marL="0" lvl="0" indent="0" algn="ctr" defTabSz="488950">
             <a:lnSpc>
               <a:spcPct val="90000"/>
             </a:lnSpc>
@@ -10413,6 +11119,7 @@
             <a:spcAft>
               <a:spcPct val="35000"/>
             </a:spcAft>
+            <a:buNone/>
           </a:pPr>
           <a:r>
             <a:rPr lang="fr-FR" sz="1100" kern="1200"/>
@@ -10420,7 +11127,7 @@
           </a:r>
         </a:p>
         <a:p>
-          <a:pPr lvl="0" algn="ctr" defTabSz="488950">
+          <a:pPr marL="0" lvl="0" indent="0" algn="ctr" defTabSz="488950">
             <a:lnSpc>
               <a:spcPct val="90000"/>
             </a:lnSpc>
@@ -10430,11 +11137,12 @@
             <a:spcAft>
               <a:spcPct val="35000"/>
             </a:spcAft>
+            <a:buNone/>
           </a:pPr>
           <a:endParaRPr lang="fr-FR" sz="1100" kern="1200"/>
         </a:p>
         <a:p>
-          <a:pPr lvl="0" algn="ctr" defTabSz="488950">
+          <a:pPr marL="0" lvl="0" indent="0" algn="ctr" defTabSz="488950">
             <a:lnSpc>
               <a:spcPct val="90000"/>
             </a:lnSpc>
@@ -10444,11 +11152,12 @@
             <a:spcAft>
               <a:spcPct val="35000"/>
             </a:spcAft>
+            <a:buNone/>
           </a:pPr>
           <a:endParaRPr lang="fr-FR" sz="1100" kern="1200"/>
         </a:p>
         <a:p>
-          <a:pPr lvl="0" algn="ctr" defTabSz="488950">
+          <a:pPr marL="0" lvl="0" indent="0" algn="ctr" defTabSz="488950">
             <a:lnSpc>
               <a:spcPct val="90000"/>
             </a:lnSpc>
@@ -10458,11 +11167,12 @@
             <a:spcAft>
               <a:spcPct val="35000"/>
             </a:spcAft>
+            <a:buNone/>
           </a:pPr>
           <a:endParaRPr lang="fr-FR" sz="1100" kern="1200"/>
         </a:p>
         <a:p>
-          <a:pPr lvl="0" algn="ctr" defTabSz="488950">
+          <a:pPr marL="0" lvl="0" indent="0" algn="ctr" defTabSz="488950">
             <a:lnSpc>
               <a:spcPct val="90000"/>
             </a:lnSpc>
@@ -10472,6 +11182,7 @@
             <a:spcAft>
               <a:spcPct val="35000"/>
             </a:spcAft>
+            <a:buNone/>
           </a:pPr>
           <a:r>
             <a:rPr lang="fr-FR" sz="1100" kern="1200"/>
@@ -10479,7 +11190,7 @@
           </a:r>
         </a:p>
         <a:p>
-          <a:pPr lvl="0" algn="ctr" defTabSz="488950">
+          <a:pPr marL="0" lvl="0" indent="0" algn="ctr" defTabSz="488950">
             <a:lnSpc>
               <a:spcPct val="90000"/>
             </a:lnSpc>
@@ -10489,6 +11200,7 @@
             <a:spcAft>
               <a:spcPct val="35000"/>
             </a:spcAft>
+            <a:buNone/>
           </a:pPr>
           <a:r>
             <a:rPr lang="fr-FR" sz="1100" kern="1200"/>
@@ -10496,7 +11208,7 @@
           </a:r>
         </a:p>
         <a:p>
-          <a:pPr lvl="0" algn="ctr" defTabSz="488950">
+          <a:pPr marL="0" lvl="0" indent="0" algn="ctr" defTabSz="488950">
             <a:lnSpc>
               <a:spcPct val="90000"/>
             </a:lnSpc>
@@ -10506,6 +11218,7 @@
             <a:spcAft>
               <a:spcPct val="35000"/>
             </a:spcAft>
+            <a:buNone/>
           </a:pPr>
           <a:r>
             <a:rPr lang="fr-FR" sz="1100" kern="1200"/>
@@ -10513,7 +11226,7 @@
           </a:r>
         </a:p>
         <a:p>
-          <a:pPr lvl="0" algn="ctr" defTabSz="488950">
+          <a:pPr marL="0" lvl="0" indent="0" algn="ctr" defTabSz="488950">
             <a:lnSpc>
               <a:spcPct val="90000"/>
             </a:lnSpc>
@@ -10523,11 +11236,12 @@
             <a:spcAft>
               <a:spcPct val="35000"/>
             </a:spcAft>
+            <a:buNone/>
           </a:pPr>
           <a:endParaRPr lang="fr-FR" sz="1100" kern="1200"/>
         </a:p>
         <a:p>
-          <a:pPr lvl="0" algn="ctr" defTabSz="488950">
+          <a:pPr marL="0" lvl="0" indent="0" algn="ctr" defTabSz="488950">
             <a:lnSpc>
               <a:spcPct val="90000"/>
             </a:lnSpc>
@@ -10537,11 +11251,12 @@
             <a:spcAft>
               <a:spcPct val="35000"/>
             </a:spcAft>
+            <a:buNone/>
           </a:pPr>
           <a:endParaRPr lang="fr-FR" sz="1100" kern="1200"/>
         </a:p>
         <a:p>
-          <a:pPr lvl="0" algn="ctr" defTabSz="488950">
+          <a:pPr marL="0" lvl="0" indent="0" algn="ctr" defTabSz="488950">
             <a:lnSpc>
               <a:spcPct val="90000"/>
             </a:lnSpc>
@@ -10551,11 +11266,12 @@
             <a:spcAft>
               <a:spcPct val="35000"/>
             </a:spcAft>
+            <a:buNone/>
           </a:pPr>
           <a:endParaRPr lang="fr-FR" sz="1100" kern="1200"/>
         </a:p>
         <a:p>
-          <a:pPr lvl="0" algn="ctr" defTabSz="488950">
+          <a:pPr marL="0" lvl="0" indent="0" algn="ctr" defTabSz="488950">
             <a:lnSpc>
               <a:spcPct val="90000"/>
             </a:lnSpc>
@@ -10565,11 +11281,12 @@
             <a:spcAft>
               <a:spcPct val="35000"/>
             </a:spcAft>
+            <a:buNone/>
           </a:pPr>
           <a:endParaRPr lang="fr-FR" sz="1100" kern="1200"/>
         </a:p>
         <a:p>
-          <a:pPr lvl="0" algn="ctr" defTabSz="488950">
+          <a:pPr marL="0" lvl="0" indent="0" algn="ctr" defTabSz="488950">
             <a:lnSpc>
               <a:spcPct val="90000"/>
             </a:lnSpc>
@@ -10579,11 +11296,12 @@
             <a:spcAft>
               <a:spcPct val="35000"/>
             </a:spcAft>
+            <a:buNone/>
           </a:pPr>
           <a:endParaRPr lang="fr-FR" sz="1100" kern="1200"/>
         </a:p>
         <a:p>
-          <a:pPr lvl="0" algn="ctr" defTabSz="488950">
+          <a:pPr marL="0" lvl="0" indent="0" algn="ctr" defTabSz="488950">
             <a:lnSpc>
               <a:spcPct val="90000"/>
             </a:lnSpc>
@@ -10593,6 +11311,7 @@
             <a:spcAft>
               <a:spcPct val="35000"/>
             </a:spcAft>
+            <a:buNone/>
           </a:pPr>
           <a:endParaRPr lang="fr-FR" sz="1100" kern="1200"/>
         </a:p>
@@ -10657,7 +11376,7 @@
         </a:bodyPr>
         <a:lstStyle/>
         <a:p>
-          <a:pPr lvl="0" algn="ctr" defTabSz="488950">
+          <a:pPr marL="0" lvl="0" indent="0" algn="ctr" defTabSz="488950">
             <a:lnSpc>
               <a:spcPct val="90000"/>
             </a:lnSpc>
@@ -10667,6 +11386,7 @@
             <a:spcAft>
               <a:spcPct val="35000"/>
             </a:spcAft>
+            <a:buNone/>
           </a:pPr>
           <a:r>
             <a:rPr lang="fr-FR" sz="1100" kern="1200"/>
@@ -10674,7 +11394,7 @@
           </a:r>
         </a:p>
         <a:p>
-          <a:pPr lvl="0" algn="ctr" defTabSz="488950">
+          <a:pPr marL="0" lvl="0" indent="0" algn="ctr" defTabSz="488950">
             <a:lnSpc>
               <a:spcPct val="90000"/>
             </a:lnSpc>
@@ -10684,6 +11404,7 @@
             <a:spcAft>
               <a:spcPct val="35000"/>
             </a:spcAft>
+            <a:buNone/>
           </a:pPr>
           <a:r>
             <a:rPr lang="fr-FR" sz="1100" kern="1200"/>
@@ -10691,7 +11412,7 @@
           </a:r>
         </a:p>
         <a:p>
-          <a:pPr lvl="0" algn="ctr" defTabSz="488950">
+          <a:pPr marL="0" lvl="0" indent="0" algn="ctr" defTabSz="488950">
             <a:lnSpc>
               <a:spcPct val="90000"/>
             </a:lnSpc>
@@ -10701,11 +11422,12 @@
             <a:spcAft>
               <a:spcPct val="35000"/>
             </a:spcAft>
+            <a:buNone/>
           </a:pPr>
           <a:endParaRPr lang="fr-FR" sz="1100" kern="1200"/>
         </a:p>
         <a:p>
-          <a:pPr lvl="0" algn="ctr" defTabSz="488950">
+          <a:pPr marL="0" lvl="0" indent="0" algn="ctr" defTabSz="488950">
             <a:lnSpc>
               <a:spcPct val="90000"/>
             </a:lnSpc>
@@ -10715,6 +11437,7 @@
             <a:spcAft>
               <a:spcPct val="35000"/>
             </a:spcAft>
+            <a:buNone/>
           </a:pPr>
           <a:r>
             <a:rPr lang="fr-FR" sz="1100" kern="1200"/>
@@ -10722,7 +11445,7 @@
           </a:r>
         </a:p>
         <a:p>
-          <a:pPr lvl="0" algn="ctr" defTabSz="488950">
+          <a:pPr marL="0" lvl="0" indent="0" algn="ctr" defTabSz="488950">
             <a:lnSpc>
               <a:spcPct val="90000"/>
             </a:lnSpc>
@@ -10732,6 +11455,7 @@
             <a:spcAft>
               <a:spcPct val="35000"/>
             </a:spcAft>
+            <a:buNone/>
           </a:pPr>
           <a:r>
             <a:rPr lang="fr-FR" sz="1100" kern="1200"/>
@@ -10739,7 +11463,7 @@
           </a:r>
         </a:p>
         <a:p>
-          <a:pPr lvl="0" algn="ctr" defTabSz="488950">
+          <a:pPr marL="0" lvl="0" indent="0" algn="ctr" defTabSz="488950">
             <a:lnSpc>
               <a:spcPct val="90000"/>
             </a:lnSpc>
@@ -10749,6 +11473,7 @@
             <a:spcAft>
               <a:spcPct val="35000"/>
             </a:spcAft>
+            <a:buNone/>
           </a:pPr>
           <a:r>
             <a:rPr lang="fr-FR" sz="1100" kern="1200"/>
@@ -10756,7 +11481,7 @@
           </a:r>
         </a:p>
         <a:p>
-          <a:pPr lvl="0" algn="ctr" defTabSz="488950">
+          <a:pPr marL="0" lvl="0" indent="0" algn="ctr" defTabSz="488950">
             <a:lnSpc>
               <a:spcPct val="90000"/>
             </a:lnSpc>
@@ -10766,11 +11491,12 @@
             <a:spcAft>
               <a:spcPct val="35000"/>
             </a:spcAft>
+            <a:buNone/>
           </a:pPr>
           <a:endParaRPr lang="fr-FR" sz="1100" kern="1200"/>
         </a:p>
         <a:p>
-          <a:pPr lvl="0" algn="ctr" defTabSz="488950">
+          <a:pPr marL="0" lvl="0" indent="0" algn="ctr" defTabSz="488950">
             <a:lnSpc>
               <a:spcPct val="90000"/>
             </a:lnSpc>
@@ -10780,11 +11506,12 @@
             <a:spcAft>
               <a:spcPct val="35000"/>
             </a:spcAft>
+            <a:buNone/>
           </a:pPr>
           <a:endParaRPr lang="fr-FR" sz="1100" kern="1200"/>
         </a:p>
         <a:p>
-          <a:pPr lvl="0" algn="ctr" defTabSz="488950">
+          <a:pPr marL="0" lvl="0" indent="0" algn="ctr" defTabSz="488950">
             <a:lnSpc>
               <a:spcPct val="90000"/>
             </a:lnSpc>
@@ -10794,6 +11521,7 @@
             <a:spcAft>
               <a:spcPct val="35000"/>
             </a:spcAft>
+            <a:buNone/>
           </a:pPr>
           <a:endParaRPr lang="fr-FR" sz="1100" kern="1200"/>
         </a:p>
@@ -10870,7 +11598,7 @@
         </a:bodyPr>
         <a:lstStyle/>
         <a:p>
-          <a:pPr lvl="0" algn="ctr" defTabSz="622300">
+          <a:pPr marL="0" lvl="0" indent="0" algn="ctr" defTabSz="622300">
             <a:lnSpc>
               <a:spcPct val="90000"/>
             </a:lnSpc>
@@ -10880,6 +11608,7 @@
             <a:spcAft>
               <a:spcPct val="35000"/>
             </a:spcAft>
+            <a:buNone/>
           </a:pPr>
           <a:r>
             <a:rPr lang="fr-FR" sz="1400" kern="1200"/>
@@ -10887,7 +11616,7 @@
           </a:r>
         </a:p>
         <a:p>
-          <a:pPr lvl="0" algn="ctr" defTabSz="622300">
+          <a:pPr marL="0" lvl="0" indent="0" algn="ctr" defTabSz="622300">
             <a:lnSpc>
               <a:spcPct val="90000"/>
             </a:lnSpc>
@@ -10897,6 +11626,7 @@
             <a:spcAft>
               <a:spcPct val="35000"/>
             </a:spcAft>
+            <a:buNone/>
           </a:pPr>
           <a:r>
             <a:rPr lang="fr-FR" sz="1400" kern="1200"/>
@@ -10904,7 +11634,7 @@
           </a:r>
         </a:p>
         <a:p>
-          <a:pPr lvl="0" algn="ctr" defTabSz="622300">
+          <a:pPr marL="0" lvl="0" indent="0" algn="ctr" defTabSz="622300">
             <a:lnSpc>
               <a:spcPct val="90000"/>
             </a:lnSpc>
@@ -10914,11 +11644,12 @@
             <a:spcAft>
               <a:spcPct val="35000"/>
             </a:spcAft>
+            <a:buNone/>
           </a:pPr>
           <a:endParaRPr lang="fr-FR" sz="1400" kern="1200"/>
         </a:p>
         <a:p>
-          <a:pPr lvl="0" algn="ctr" defTabSz="622300">
+          <a:pPr marL="0" lvl="0" indent="0" algn="ctr" defTabSz="622300">
             <a:lnSpc>
               <a:spcPct val="90000"/>
             </a:lnSpc>
@@ -10928,11 +11659,12 @@
             <a:spcAft>
               <a:spcPct val="35000"/>
             </a:spcAft>
+            <a:buNone/>
           </a:pPr>
           <a:endParaRPr lang="fr-FR" sz="1400" kern="1200"/>
         </a:p>
         <a:p>
-          <a:pPr lvl="0" algn="ctr" defTabSz="622300">
+          <a:pPr marL="0" lvl="0" indent="0" algn="ctr" defTabSz="622300">
             <a:lnSpc>
               <a:spcPct val="90000"/>
             </a:lnSpc>
@@ -10942,11 +11674,12 @@
             <a:spcAft>
               <a:spcPct val="35000"/>
             </a:spcAft>
+            <a:buNone/>
           </a:pPr>
           <a:endParaRPr lang="fr-FR" sz="1400" kern="1200"/>
         </a:p>
         <a:p>
-          <a:pPr lvl="0" algn="ctr" defTabSz="622300">
+          <a:pPr marL="0" lvl="0" indent="0" algn="ctr" defTabSz="622300">
             <a:lnSpc>
               <a:spcPct val="90000"/>
             </a:lnSpc>
@@ -10956,11 +11689,12 @@
             <a:spcAft>
               <a:spcPct val="35000"/>
             </a:spcAft>
+            <a:buNone/>
           </a:pPr>
           <a:endParaRPr lang="fr-FR" sz="1400" kern="1200"/>
         </a:p>
         <a:p>
-          <a:pPr lvl="0" algn="ctr" defTabSz="622300">
+          <a:pPr marL="0" lvl="0" indent="0" algn="ctr" defTabSz="622300">
             <a:lnSpc>
               <a:spcPct val="90000"/>
             </a:lnSpc>
@@ -10970,11 +11704,12 @@
             <a:spcAft>
               <a:spcPct val="35000"/>
             </a:spcAft>
+            <a:buNone/>
           </a:pPr>
           <a:endParaRPr lang="fr-FR" sz="1400" kern="1200"/>
         </a:p>
         <a:p>
-          <a:pPr lvl="0" algn="ctr" defTabSz="622300">
+          <a:pPr marL="0" lvl="0" indent="0" algn="ctr" defTabSz="622300">
             <a:lnSpc>
               <a:spcPct val="90000"/>
             </a:lnSpc>
@@ -10984,6 +11719,7 @@
             <a:spcAft>
               <a:spcPct val="35000"/>
             </a:spcAft>
+            <a:buNone/>
           </a:pPr>
           <a:endParaRPr lang="fr-FR" sz="1400" kern="1200"/>
         </a:p>
@@ -11060,7 +11796,7 @@
         </a:bodyPr>
         <a:lstStyle/>
         <a:p>
-          <a:pPr lvl="0" algn="ctr" defTabSz="622300">
+          <a:pPr marL="0" lvl="0" indent="0" algn="ctr" defTabSz="622300">
             <a:lnSpc>
               <a:spcPct val="90000"/>
             </a:lnSpc>
@@ -11070,6 +11806,7 @@
             <a:spcAft>
               <a:spcPct val="35000"/>
             </a:spcAft>
+            <a:buNone/>
           </a:pPr>
           <a:r>
             <a:rPr lang="fr-FR" sz="1400" kern="1200"/>
@@ -11077,7 +11814,7 @@
           </a:r>
         </a:p>
         <a:p>
-          <a:pPr lvl="0" algn="ctr" defTabSz="622300">
+          <a:pPr marL="0" lvl="0" indent="0" algn="ctr" defTabSz="622300">
             <a:lnSpc>
               <a:spcPct val="90000"/>
             </a:lnSpc>
@@ -11087,6 +11824,7 @@
             <a:spcAft>
               <a:spcPct val="35000"/>
             </a:spcAft>
+            <a:buNone/>
           </a:pPr>
           <a:r>
             <a:rPr lang="fr-FR" sz="1400" kern="1200"/>
@@ -11094,7 +11832,7 @@
           </a:r>
         </a:p>
         <a:p>
-          <a:pPr lvl="0" algn="ctr" defTabSz="622300">
+          <a:pPr marL="0" lvl="0" indent="0" algn="ctr" defTabSz="622300">
             <a:lnSpc>
               <a:spcPct val="90000"/>
             </a:lnSpc>
@@ -11104,11 +11842,12 @@
             <a:spcAft>
               <a:spcPct val="35000"/>
             </a:spcAft>
+            <a:buNone/>
           </a:pPr>
           <a:endParaRPr lang="fr-FR" sz="1400" kern="1200"/>
         </a:p>
         <a:p>
-          <a:pPr lvl="0" algn="ctr" defTabSz="622300">
+          <a:pPr marL="0" lvl="0" indent="0" algn="ctr" defTabSz="622300">
             <a:lnSpc>
               <a:spcPct val="90000"/>
             </a:lnSpc>
@@ -11118,11 +11857,12 @@
             <a:spcAft>
               <a:spcPct val="35000"/>
             </a:spcAft>
+            <a:buNone/>
           </a:pPr>
           <a:endParaRPr lang="fr-FR" sz="1400" kern="1200"/>
         </a:p>
         <a:p>
-          <a:pPr lvl="0" algn="ctr" defTabSz="622300">
+          <a:pPr marL="0" lvl="0" indent="0" algn="ctr" defTabSz="622300">
             <a:lnSpc>
               <a:spcPct val="90000"/>
             </a:lnSpc>
@@ -11132,11 +11872,12 @@
             <a:spcAft>
               <a:spcPct val="35000"/>
             </a:spcAft>
+            <a:buNone/>
           </a:pPr>
           <a:endParaRPr lang="fr-FR" sz="1400" kern="1200"/>
         </a:p>
         <a:p>
-          <a:pPr lvl="0" algn="ctr" defTabSz="622300">
+          <a:pPr marL="0" lvl="0" indent="0" algn="ctr" defTabSz="622300">
             <a:lnSpc>
               <a:spcPct val="90000"/>
             </a:lnSpc>
@@ -11146,11 +11887,12 @@
             <a:spcAft>
               <a:spcPct val="35000"/>
             </a:spcAft>
+            <a:buNone/>
           </a:pPr>
           <a:endParaRPr lang="fr-FR" sz="1400" kern="1200"/>
         </a:p>
         <a:p>
-          <a:pPr lvl="0" algn="ctr" defTabSz="622300">
+          <a:pPr marL="0" lvl="0" indent="0" algn="ctr" defTabSz="622300">
             <a:lnSpc>
               <a:spcPct val="90000"/>
             </a:lnSpc>
@@ -11160,11 +11902,12 @@
             <a:spcAft>
               <a:spcPct val="35000"/>
             </a:spcAft>
+            <a:buNone/>
           </a:pPr>
           <a:endParaRPr lang="fr-FR" sz="1400" kern="1200"/>
         </a:p>
         <a:p>
-          <a:pPr lvl="0" algn="ctr" defTabSz="622300">
+          <a:pPr marL="0" lvl="0" indent="0" algn="ctr" defTabSz="622300">
             <a:lnSpc>
               <a:spcPct val="90000"/>
             </a:lnSpc>
@@ -11174,11 +11917,12 @@
             <a:spcAft>
               <a:spcPct val="35000"/>
             </a:spcAft>
+            <a:buNone/>
           </a:pPr>
           <a:endParaRPr lang="fr-FR" sz="1400" kern="1200"/>
         </a:p>
         <a:p>
-          <a:pPr lvl="0" algn="ctr" defTabSz="622300">
+          <a:pPr marL="0" lvl="0" indent="0" algn="ctr" defTabSz="622300">
             <a:lnSpc>
               <a:spcPct val="90000"/>
             </a:lnSpc>
@@ -11188,6 +11932,7 @@
             <a:spcAft>
               <a:spcPct val="35000"/>
             </a:spcAft>
+            <a:buNone/>
           </a:pPr>
           <a:endParaRPr lang="fr-FR" sz="1400" kern="1200"/>
         </a:p>
@@ -11444,7 +12189,7 @@
         </a:bodyPr>
         <a:lstStyle/>
         <a:p>
-          <a:pPr lvl="0" algn="ctr" defTabSz="400050">
+          <a:pPr marL="0" lvl="0" indent="0" algn="ctr" defTabSz="400050">
             <a:lnSpc>
               <a:spcPct val="90000"/>
             </a:lnSpc>
@@ -11454,6 +12199,7 @@
             <a:spcAft>
               <a:spcPct val="35000"/>
             </a:spcAft>
+            <a:buNone/>
           </a:pPr>
           <a:r>
             <a:rPr lang="fr-FR" sz="900" kern="1200"/>
@@ -11461,7 +12207,7 @@
           </a:r>
         </a:p>
         <a:p>
-          <a:pPr lvl="0" algn="ctr" defTabSz="400050">
+          <a:pPr marL="0" lvl="0" indent="0" algn="ctr" defTabSz="400050">
             <a:lnSpc>
               <a:spcPct val="90000"/>
             </a:lnSpc>
@@ -11471,11 +12217,12 @@
             <a:spcAft>
               <a:spcPct val="35000"/>
             </a:spcAft>
+            <a:buNone/>
           </a:pPr>
           <a:endParaRPr lang="fr-FR" sz="900" kern="1200"/>
         </a:p>
         <a:p>
-          <a:pPr lvl="0" algn="ctr" defTabSz="400050">
+          <a:pPr marL="0" lvl="0" indent="0" algn="ctr" defTabSz="400050">
             <a:lnSpc>
               <a:spcPct val="90000"/>
             </a:lnSpc>
@@ -11485,6 +12232,7 @@
             <a:spcAft>
               <a:spcPct val="35000"/>
             </a:spcAft>
+            <a:buNone/>
           </a:pPr>
           <a:r>
             <a:rPr lang="fr-FR" sz="900" kern="1200"/>
@@ -11492,7 +12240,7 @@
           </a:r>
         </a:p>
         <a:p>
-          <a:pPr lvl="0" algn="ctr" defTabSz="400050">
+          <a:pPr marL="0" lvl="0" indent="0" algn="ctr" defTabSz="400050">
             <a:lnSpc>
               <a:spcPct val="90000"/>
             </a:lnSpc>
@@ -11502,6 +12250,7 @@
             <a:spcAft>
               <a:spcPct val="35000"/>
             </a:spcAft>
+            <a:buNone/>
           </a:pPr>
           <a:r>
             <a:rPr lang="fr-FR" sz="900" kern="1200"/>
@@ -11509,7 +12258,7 @@
           </a:r>
         </a:p>
         <a:p>
-          <a:pPr lvl="0" algn="ctr" defTabSz="400050">
+          <a:pPr marL="0" lvl="0" indent="0" algn="ctr" defTabSz="400050">
             <a:lnSpc>
               <a:spcPct val="90000"/>
             </a:lnSpc>
@@ -11519,6 +12268,7 @@
             <a:spcAft>
               <a:spcPct val="35000"/>
             </a:spcAft>
+            <a:buNone/>
           </a:pPr>
           <a:r>
             <a:rPr lang="fr-FR" sz="900" kern="1200"/>
@@ -11526,7 +12276,7 @@
           </a:r>
         </a:p>
         <a:p>
-          <a:pPr lvl="0" algn="ctr" defTabSz="400050">
+          <a:pPr marL="0" lvl="0" indent="0" algn="ctr" defTabSz="400050">
             <a:lnSpc>
               <a:spcPct val="90000"/>
             </a:lnSpc>
@@ -11536,6 +12286,7 @@
             <a:spcAft>
               <a:spcPct val="35000"/>
             </a:spcAft>
+            <a:buNone/>
           </a:pPr>
           <a:r>
             <a:rPr lang="fr-FR" sz="900" kern="1200"/>
@@ -11543,7 +12294,7 @@
           </a:r>
         </a:p>
         <a:p>
-          <a:pPr lvl="0" algn="ctr" defTabSz="400050">
+          <a:pPr marL="0" lvl="0" indent="0" algn="ctr" defTabSz="400050">
             <a:lnSpc>
               <a:spcPct val="90000"/>
             </a:lnSpc>
@@ -11553,11 +12304,12 @@
             <a:spcAft>
               <a:spcPct val="35000"/>
             </a:spcAft>
+            <a:buNone/>
           </a:pPr>
           <a:endParaRPr lang="fr-FR" sz="900" kern="1200"/>
         </a:p>
         <a:p>
-          <a:pPr lvl="0" algn="ctr" defTabSz="400050">
+          <a:pPr marL="0" lvl="0" indent="0" algn="ctr" defTabSz="400050">
             <a:lnSpc>
               <a:spcPct val="90000"/>
             </a:lnSpc>
@@ -11567,6 +12319,7 @@
             <a:spcAft>
               <a:spcPct val="35000"/>
             </a:spcAft>
+            <a:buNone/>
           </a:pPr>
           <a:r>
             <a:rPr lang="fr-FR" sz="900" kern="1200"/>
@@ -11574,7 +12327,7 @@
           </a:r>
         </a:p>
         <a:p>
-          <a:pPr lvl="0" algn="ctr" defTabSz="400050">
+          <a:pPr marL="0" lvl="0" indent="0" algn="ctr" defTabSz="400050">
             <a:lnSpc>
               <a:spcPct val="90000"/>
             </a:lnSpc>
@@ -11584,6 +12337,7 @@
             <a:spcAft>
               <a:spcPct val="35000"/>
             </a:spcAft>
+            <a:buNone/>
           </a:pPr>
           <a:r>
             <a:rPr lang="fr-FR" sz="900" kern="1200"/>
@@ -11591,7 +12345,7 @@
           </a:r>
         </a:p>
         <a:p>
-          <a:pPr lvl="0" algn="ctr" defTabSz="400050">
+          <a:pPr marL="0" lvl="0" indent="0" algn="ctr" defTabSz="400050">
             <a:lnSpc>
               <a:spcPct val="90000"/>
             </a:lnSpc>
@@ -11601,6 +12355,7 @@
             <a:spcAft>
               <a:spcPct val="35000"/>
             </a:spcAft>
+            <a:buNone/>
           </a:pPr>
           <a:r>
             <a:rPr lang="fr-FR" sz="900" kern="1200"/>
@@ -11608,7 +12363,7 @@
           </a:r>
         </a:p>
         <a:p>
-          <a:pPr lvl="0" algn="ctr" defTabSz="400050">
+          <a:pPr marL="0" lvl="0" indent="0" algn="ctr" defTabSz="400050">
             <a:lnSpc>
               <a:spcPct val="90000"/>
             </a:lnSpc>
@@ -11618,6 +12373,7 @@
             <a:spcAft>
               <a:spcPct val="35000"/>
             </a:spcAft>
+            <a:buNone/>
           </a:pPr>
           <a:r>
             <a:rPr lang="fr-FR" sz="900" kern="1200"/>
@@ -11625,7 +12381,7 @@
           </a:r>
         </a:p>
         <a:p>
-          <a:pPr lvl="0" algn="ctr" defTabSz="400050">
+          <a:pPr marL="0" lvl="0" indent="0" algn="ctr" defTabSz="400050">
             <a:lnSpc>
               <a:spcPct val="90000"/>
             </a:lnSpc>
@@ -11635,11 +12391,12 @@
             <a:spcAft>
               <a:spcPct val="35000"/>
             </a:spcAft>
+            <a:buNone/>
           </a:pPr>
           <a:endParaRPr lang="fr-FR" sz="900" kern="1200"/>
         </a:p>
         <a:p>
-          <a:pPr lvl="0" algn="ctr" defTabSz="400050">
+          <a:pPr marL="0" lvl="0" indent="0" algn="ctr" defTabSz="400050">
             <a:lnSpc>
               <a:spcPct val="90000"/>
             </a:lnSpc>
@@ -11649,11 +12406,12 @@
             <a:spcAft>
               <a:spcPct val="35000"/>
             </a:spcAft>
+            <a:buNone/>
           </a:pPr>
           <a:endParaRPr lang="fr-FR" sz="900" kern="1200"/>
         </a:p>
         <a:p>
-          <a:pPr lvl="0" algn="ctr" defTabSz="400050">
+          <a:pPr marL="0" lvl="0" indent="0" algn="ctr" defTabSz="400050">
             <a:lnSpc>
               <a:spcPct val="90000"/>
             </a:lnSpc>
@@ -11663,6 +12421,7 @@
             <a:spcAft>
               <a:spcPct val="35000"/>
             </a:spcAft>
+            <a:buNone/>
           </a:pPr>
           <a:endParaRPr lang="fr-FR" sz="900" kern="1200"/>
         </a:p>
@@ -11727,7 +12486,7 @@
         </a:bodyPr>
         <a:lstStyle/>
         <a:p>
-          <a:pPr lvl="0" algn="ctr" defTabSz="400050">
+          <a:pPr marL="0" lvl="0" indent="0" algn="ctr" defTabSz="400050">
             <a:lnSpc>
               <a:spcPct val="90000"/>
             </a:lnSpc>
@@ -11737,6 +12496,7 @@
             <a:spcAft>
               <a:spcPct val="35000"/>
             </a:spcAft>
+            <a:buNone/>
           </a:pPr>
           <a:r>
             <a:rPr lang="fr-FR" sz="900" kern="1200"/>
@@ -11744,7 +12504,7 @@
           </a:r>
         </a:p>
         <a:p>
-          <a:pPr lvl="0" algn="ctr" defTabSz="400050">
+          <a:pPr marL="0" lvl="0" indent="0" algn="ctr" defTabSz="400050">
             <a:lnSpc>
               <a:spcPct val="90000"/>
             </a:lnSpc>
@@ -11754,11 +12514,12 @@
             <a:spcAft>
               <a:spcPct val="35000"/>
             </a:spcAft>
+            <a:buNone/>
           </a:pPr>
           <a:endParaRPr lang="fr-FR" sz="900" kern="1200"/>
         </a:p>
         <a:p>
-          <a:pPr lvl="0" algn="ctr" defTabSz="400050">
+          <a:pPr marL="0" lvl="0" indent="0" algn="ctr" defTabSz="400050">
             <a:lnSpc>
               <a:spcPct val="90000"/>
             </a:lnSpc>
@@ -11768,6 +12529,7 @@
             <a:spcAft>
               <a:spcPct val="35000"/>
             </a:spcAft>
+            <a:buNone/>
           </a:pPr>
           <a:r>
             <a:rPr lang="fr-FR" sz="900" kern="1200"/>
@@ -11775,7 +12537,7 @@
           </a:r>
         </a:p>
         <a:p>
-          <a:pPr lvl="0" algn="ctr" defTabSz="400050">
+          <a:pPr marL="0" lvl="0" indent="0" algn="ctr" defTabSz="400050">
             <a:lnSpc>
               <a:spcPct val="90000"/>
             </a:lnSpc>
@@ -11785,6 +12547,7 @@
             <a:spcAft>
               <a:spcPct val="35000"/>
             </a:spcAft>
+            <a:buNone/>
           </a:pPr>
           <a:r>
             <a:rPr lang="fr-FR" sz="900" kern="1200"/>
@@ -11792,7 +12555,7 @@
           </a:r>
         </a:p>
         <a:p>
-          <a:pPr lvl="0" algn="ctr" defTabSz="400050">
+          <a:pPr marL="0" lvl="0" indent="0" algn="ctr" defTabSz="400050">
             <a:lnSpc>
               <a:spcPct val="90000"/>
             </a:lnSpc>
@@ -11802,6 +12565,7 @@
             <a:spcAft>
               <a:spcPct val="35000"/>
             </a:spcAft>
+            <a:buNone/>
           </a:pPr>
           <a:r>
             <a:rPr lang="fr-FR" sz="900" kern="1200"/>
@@ -11809,7 +12573,7 @@
           </a:r>
         </a:p>
         <a:p>
-          <a:pPr lvl="0" algn="ctr" defTabSz="400050">
+          <a:pPr marL="0" lvl="0" indent="0" algn="ctr" defTabSz="400050">
             <a:lnSpc>
               <a:spcPct val="90000"/>
             </a:lnSpc>
@@ -11819,11 +12583,12 @@
             <a:spcAft>
               <a:spcPct val="35000"/>
             </a:spcAft>
+            <a:buNone/>
           </a:pPr>
           <a:endParaRPr lang="fr-FR" sz="900" kern="1200"/>
         </a:p>
         <a:p>
-          <a:pPr lvl="0" algn="ctr" defTabSz="400050">
+          <a:pPr marL="0" lvl="0" indent="0" algn="ctr" defTabSz="400050">
             <a:lnSpc>
               <a:spcPct val="90000"/>
             </a:lnSpc>
@@ -11833,6 +12598,7 @@
             <a:spcAft>
               <a:spcPct val="35000"/>
             </a:spcAft>
+            <a:buNone/>
           </a:pPr>
           <a:endParaRPr lang="fr-FR" sz="900" kern="1200"/>
         </a:p>
@@ -11897,7 +12663,7 @@
         </a:bodyPr>
         <a:lstStyle/>
         <a:p>
-          <a:pPr lvl="0" algn="ctr" defTabSz="400050">
+          <a:pPr marL="0" lvl="0" indent="0" algn="ctr" defTabSz="400050">
             <a:lnSpc>
               <a:spcPct val="90000"/>
             </a:lnSpc>
@@ -11907,6 +12673,7 @@
             <a:spcAft>
               <a:spcPct val="35000"/>
             </a:spcAft>
+            <a:buNone/>
           </a:pPr>
           <a:r>
             <a:rPr lang="fr-FR" sz="900" kern="1200"/>
@@ -11914,7 +12681,7 @@
           </a:r>
         </a:p>
         <a:p>
-          <a:pPr lvl="0" algn="ctr" defTabSz="400050">
+          <a:pPr marL="0" lvl="0" indent="0" algn="ctr" defTabSz="400050">
             <a:lnSpc>
               <a:spcPct val="90000"/>
             </a:lnSpc>
@@ -11924,11 +12691,12 @@
             <a:spcAft>
               <a:spcPct val="35000"/>
             </a:spcAft>
+            <a:buNone/>
           </a:pPr>
           <a:endParaRPr lang="fr-FR" sz="900" kern="1200"/>
         </a:p>
         <a:p>
-          <a:pPr lvl="0" algn="ctr" defTabSz="400050">
+          <a:pPr marL="0" lvl="0" indent="0" algn="ctr" defTabSz="400050">
             <a:lnSpc>
               <a:spcPct val="90000"/>
             </a:lnSpc>
@@ -11938,6 +12706,7 @@
             <a:spcAft>
               <a:spcPct val="35000"/>
             </a:spcAft>
+            <a:buNone/>
           </a:pPr>
           <a:r>
             <a:rPr lang="fr-FR" sz="900" kern="1200"/>
@@ -11945,7 +12714,7 @@
           </a:r>
         </a:p>
         <a:p>
-          <a:pPr lvl="0" algn="ctr" defTabSz="400050">
+          <a:pPr marL="0" lvl="0" indent="0" algn="ctr" defTabSz="400050">
             <a:lnSpc>
               <a:spcPct val="90000"/>
             </a:lnSpc>
@@ -11955,11 +12724,12 @@
             <a:spcAft>
               <a:spcPct val="35000"/>
             </a:spcAft>
+            <a:buNone/>
           </a:pPr>
           <a:endParaRPr lang="fr-FR" sz="900" kern="1200"/>
         </a:p>
         <a:p>
-          <a:pPr lvl="0" algn="ctr" defTabSz="400050">
+          <a:pPr marL="0" lvl="0" indent="0" algn="ctr" defTabSz="400050">
             <a:lnSpc>
               <a:spcPct val="90000"/>
             </a:lnSpc>
@@ -11969,11 +12739,12 @@
             <a:spcAft>
               <a:spcPct val="35000"/>
             </a:spcAft>
+            <a:buNone/>
           </a:pPr>
           <a:endParaRPr lang="fr-FR" sz="900" kern="1200"/>
         </a:p>
         <a:p>
-          <a:pPr lvl="0" algn="ctr" defTabSz="400050">
+          <a:pPr marL="0" lvl="0" indent="0" algn="ctr" defTabSz="400050">
             <a:lnSpc>
               <a:spcPct val="90000"/>
             </a:lnSpc>
@@ -11983,6 +12754,7 @@
             <a:spcAft>
               <a:spcPct val="35000"/>
             </a:spcAft>
+            <a:buNone/>
           </a:pPr>
           <a:endParaRPr lang="fr-FR" sz="900" kern="1200"/>
         </a:p>
@@ -12047,7 +12819,7 @@
         </a:bodyPr>
         <a:lstStyle/>
         <a:p>
-          <a:pPr lvl="0" algn="ctr" defTabSz="400050">
+          <a:pPr marL="0" lvl="0" indent="0" algn="ctr" defTabSz="400050">
             <a:lnSpc>
               <a:spcPct val="90000"/>
             </a:lnSpc>
@@ -12057,6 +12829,7 @@
             <a:spcAft>
               <a:spcPct val="35000"/>
             </a:spcAft>
+            <a:buNone/>
           </a:pPr>
           <a:r>
             <a:rPr lang="fr-FR" sz="900" kern="1200"/>
@@ -12064,7 +12837,7 @@
           </a:r>
         </a:p>
         <a:p>
-          <a:pPr lvl="0" algn="ctr" defTabSz="400050">
+          <a:pPr marL="0" lvl="0" indent="0" algn="ctr" defTabSz="400050">
             <a:lnSpc>
               <a:spcPct val="90000"/>
             </a:lnSpc>
@@ -12074,11 +12847,12 @@
             <a:spcAft>
               <a:spcPct val="35000"/>
             </a:spcAft>
+            <a:buNone/>
           </a:pPr>
           <a:endParaRPr lang="fr-FR" sz="900" kern="1200"/>
         </a:p>
         <a:p>
-          <a:pPr lvl="0" algn="ctr" defTabSz="400050">
+          <a:pPr marL="0" lvl="0" indent="0" algn="ctr" defTabSz="400050">
             <a:lnSpc>
               <a:spcPct val="90000"/>
             </a:lnSpc>
@@ -12088,6 +12862,7 @@
             <a:spcAft>
               <a:spcPct val="35000"/>
             </a:spcAft>
+            <a:buNone/>
           </a:pPr>
           <a:r>
             <a:rPr lang="fr-FR" sz="900" kern="1200"/>
@@ -12095,7 +12870,7 @@
           </a:r>
         </a:p>
         <a:p>
-          <a:pPr lvl="0" algn="ctr" defTabSz="400050">
+          <a:pPr marL="0" lvl="0" indent="0" algn="ctr" defTabSz="400050">
             <a:lnSpc>
               <a:spcPct val="90000"/>
             </a:lnSpc>
@@ -12105,11 +12880,12 @@
             <a:spcAft>
               <a:spcPct val="35000"/>
             </a:spcAft>
+            <a:buNone/>
           </a:pPr>
           <a:endParaRPr lang="fr-FR" sz="900" kern="1200"/>
         </a:p>
         <a:p>
-          <a:pPr lvl="0" algn="ctr" defTabSz="400050">
+          <a:pPr marL="0" lvl="0" indent="0" algn="ctr" defTabSz="400050">
             <a:lnSpc>
               <a:spcPct val="90000"/>
             </a:lnSpc>
@@ -12119,11 +12895,12 @@
             <a:spcAft>
               <a:spcPct val="35000"/>
             </a:spcAft>
+            <a:buNone/>
           </a:pPr>
           <a:endParaRPr lang="fr-FR" sz="900" kern="1200"/>
         </a:p>
         <a:p>
-          <a:pPr lvl="0" algn="ctr" defTabSz="400050">
+          <a:pPr marL="0" lvl="0" indent="0" algn="ctr" defTabSz="400050">
             <a:lnSpc>
               <a:spcPct val="90000"/>
             </a:lnSpc>
@@ -12133,6 +12910,7 @@
             <a:spcAft>
               <a:spcPct val="35000"/>
             </a:spcAft>
+            <a:buNone/>
           </a:pPr>
           <a:endParaRPr lang="fr-FR" sz="900" kern="1200"/>
         </a:p>

</xml_diff>

<commit_message>
Modif oubli displayInventory + ajout commentaires choice
</commit_message>
<xml_diff>
--- a/Notes projetV2.docx
+++ b/Notes projetV2.docx
@@ -275,29 +275,7 @@
                               <w:rPr>
                                 <w:color w:val="FFFFFF" w:themeColor="background1"/>
                               </w:rPr>
-                              <w:t>-</w:t>
-                            </w:r>
-                            <w:proofErr w:type="spellStart"/>
-                            <w:proofErr w:type="gramStart"/>
-                            <w:r>
-                              <w:rPr>
-                                <w:color w:val="FFFFFF" w:themeColor="background1"/>
-                              </w:rPr>
-                              <w:t>doCardEffect</w:t>
-                            </w:r>
-                            <w:proofErr w:type="spellEnd"/>
-                            <w:r>
-                              <w:rPr>
-                                <w:color w:val="FFFFFF" w:themeColor="background1"/>
-                              </w:rPr>
-                              <w:t>(</w:t>
-                            </w:r>
-                            <w:proofErr w:type="gramEnd"/>
-                            <w:r>
-                              <w:rPr>
-                                <w:color w:val="FFFFFF" w:themeColor="background1"/>
-                              </w:rPr>
-                              <w:t>) </w:t>
+                              <w:t>-doCardEffect() </w:t>
                             </w:r>
                           </w:p>
                           <w:p>
@@ -391,29 +369,7 @@
                         <w:rPr>
                           <w:color w:val="FFFFFF" w:themeColor="background1"/>
                         </w:rPr>
-                        <w:t>-</w:t>
-                      </w:r>
-                      <w:proofErr w:type="spellStart"/>
-                      <w:proofErr w:type="gramStart"/>
-                      <w:r>
-                        <w:rPr>
-                          <w:color w:val="FFFFFF" w:themeColor="background1"/>
-                        </w:rPr>
-                        <w:t>doCardEffect</w:t>
-                      </w:r>
-                      <w:proofErr w:type="spellEnd"/>
-                      <w:r>
-                        <w:rPr>
-                          <w:color w:val="FFFFFF" w:themeColor="background1"/>
-                        </w:rPr>
-                        <w:t>(</w:t>
-                      </w:r>
-                      <w:proofErr w:type="gramEnd"/>
-                      <w:r>
-                        <w:rPr>
-                          <w:color w:val="FFFFFF" w:themeColor="background1"/>
-                        </w:rPr>
-                        <w:t>) </w:t>
+                        <w:t>-doCardEffect() </w:t>
                       </w:r>
                     </w:p>
                     <w:p>
@@ -522,18 +478,8 @@
                               <w:rPr>
                                 <w:color w:val="FFFFFF" w:themeColor="background1"/>
                               </w:rPr>
-                              <w:t>-</w:t>
+                              <w:t>-playerName:String</w:t>
                             </w:r>
-                            <w:proofErr w:type="spellStart"/>
-                            <w:proofErr w:type="gramStart"/>
-                            <w:r>
-                              <w:rPr>
-                                <w:color w:val="FFFFFF" w:themeColor="background1"/>
-                              </w:rPr>
-                              <w:t>playerName:String</w:t>
-                            </w:r>
-                            <w:proofErr w:type="spellEnd"/>
-                            <w:proofErr w:type="gramEnd"/>
                           </w:p>
                           <w:p>
                             <w:pPr>
@@ -598,18 +544,8 @@
                         <w:rPr>
                           <w:color w:val="FFFFFF" w:themeColor="background1"/>
                         </w:rPr>
-                        <w:t>-</w:t>
+                        <w:t>-playerName:String</w:t>
                       </w:r>
-                      <w:proofErr w:type="spellStart"/>
-                      <w:proofErr w:type="gramStart"/>
-                      <w:r>
-                        <w:rPr>
-                          <w:color w:val="FFFFFF" w:themeColor="background1"/>
-                        </w:rPr>
-                        <w:t>playerName:String</w:t>
-                      </w:r>
-                      <w:proofErr w:type="spellEnd"/>
-                      <w:proofErr w:type="gramEnd"/>
                     </w:p>
                     <w:p>
                       <w:pPr>
@@ -787,32 +723,7 @@
                                 <w:color w:val="FFFFFF" w:themeColor="background1"/>
                                 <w:lang w:val="en-US"/>
                               </w:rPr>
-                              <w:t>-</w:t>
-                            </w:r>
-                            <w:proofErr w:type="spellStart"/>
-                            <w:proofErr w:type="gramStart"/>
-                            <w:r>
-                              <w:rPr>
-                                <w:color w:val="FFFFFF" w:themeColor="background1"/>
-                                <w:lang w:val="en-US"/>
-                              </w:rPr>
-                              <w:t>doCardEffect</w:t>
-                            </w:r>
-                            <w:proofErr w:type="spellEnd"/>
-                            <w:r>
-                              <w:rPr>
-                                <w:color w:val="FFFFFF" w:themeColor="background1"/>
-                                <w:lang w:val="en-US"/>
-                              </w:rPr>
-                              <w:t>(</w:t>
-                            </w:r>
-                            <w:proofErr w:type="gramEnd"/>
-                            <w:r>
-                              <w:rPr>
-                                <w:color w:val="FFFFFF" w:themeColor="background1"/>
-                                <w:lang w:val="en-US"/>
-                              </w:rPr>
-                              <w:t>) </w:t>
+                              <w:t>-doCardEffect() </w:t>
                             </w:r>
                           </w:p>
                           <w:p>
@@ -882,32 +793,7 @@
                           <w:color w:val="FFFFFF" w:themeColor="background1"/>
                           <w:lang w:val="en-US"/>
                         </w:rPr>
-                        <w:t>-</w:t>
-                      </w:r>
-                      <w:proofErr w:type="spellStart"/>
-                      <w:proofErr w:type="gramStart"/>
-                      <w:r>
-                        <w:rPr>
-                          <w:color w:val="FFFFFF" w:themeColor="background1"/>
-                          <w:lang w:val="en-US"/>
-                        </w:rPr>
-                        <w:t>doCardEffect</w:t>
-                      </w:r>
-                      <w:proofErr w:type="spellEnd"/>
-                      <w:r>
-                        <w:rPr>
-                          <w:color w:val="FFFFFF" w:themeColor="background1"/>
-                          <w:lang w:val="en-US"/>
-                        </w:rPr>
-                        <w:t>(</w:t>
-                      </w:r>
-                      <w:proofErr w:type="gramEnd"/>
-                      <w:r>
-                        <w:rPr>
-                          <w:color w:val="FFFFFF" w:themeColor="background1"/>
-                          <w:lang w:val="en-US"/>
-                        </w:rPr>
-                        <w:t>) </w:t>
+                        <w:t>-doCardEffect() </w:t>
                       </w:r>
                     </w:p>
                     <w:p>
@@ -1209,7 +1095,6 @@
                                 <w:lang w:val="en-US"/>
                               </w:rPr>
                             </w:pPr>
-                            <w:proofErr w:type="spellStart"/>
                             <w:r>
                               <w:rPr>
                                 <w:color w:val="FFFFFF" w:themeColor="background1"/>
@@ -1217,7 +1102,6 @@
                               </w:rPr>
                               <w:t>BonusCase</w:t>
                             </w:r>
-                            <w:proofErr w:type="spellEnd"/>
                           </w:p>
                           <w:p>
                             <w:pPr>
@@ -1242,8 +1126,6 @@
                               </w:rPr>
                               <w:t>-</w:t>
                             </w:r>
-                            <w:proofErr w:type="spellStart"/>
-                            <w:proofErr w:type="gramStart"/>
                             <w:r>
                               <w:rPr>
                                 <w:color w:val="FFFFFF" w:themeColor="background1"/>
@@ -1258,8 +1140,6 @@
                               </w:rPr>
                               <w:t>ame:String</w:t>
                             </w:r>
-                            <w:proofErr w:type="spellEnd"/>
-                            <w:proofErr w:type="gramEnd"/>
                           </w:p>
                           <w:p>
                             <w:pPr>
@@ -1283,19 +1163,8 @@
                                 <w:color w:val="FFFFFF" w:themeColor="background1"/>
                                 <w:lang w:val="en-US"/>
                               </w:rPr>
-                              <w:t>-</w:t>
+                              <w:t>-effect:String</w:t>
                             </w:r>
-                            <w:proofErr w:type="spellStart"/>
-                            <w:proofErr w:type="gramStart"/>
-                            <w:r>
-                              <w:rPr>
-                                <w:color w:val="FFFFFF" w:themeColor="background1"/>
-                                <w:lang w:val="en-US"/>
-                              </w:rPr>
-                              <w:t>effect:String</w:t>
-                            </w:r>
-                            <w:proofErr w:type="spellEnd"/>
-                            <w:proofErr w:type="gramEnd"/>
                           </w:p>
                           <w:p>
                             <w:pPr>
@@ -1310,19 +1179,8 @@
                                 <w:color w:val="FFFFFF" w:themeColor="background1"/>
                                 <w:lang w:val="en-US"/>
                               </w:rPr>
-                              <w:t>-</w:t>
+                              <w:t>-kept:boolean</w:t>
                             </w:r>
-                            <w:proofErr w:type="spellStart"/>
-                            <w:proofErr w:type="gramStart"/>
-                            <w:r>
-                              <w:rPr>
-                                <w:color w:val="FFFFFF" w:themeColor="background1"/>
-                                <w:lang w:val="en-US"/>
-                              </w:rPr>
-                              <w:t>kept:boolean</w:t>
-                            </w:r>
-                            <w:proofErr w:type="spellEnd"/>
-                            <w:proofErr w:type="gramEnd"/>
                           </w:p>
                         </w:txbxContent>
                       </wps:txbx>
@@ -1354,7 +1212,6 @@
                           <w:lang w:val="en-US"/>
                         </w:rPr>
                       </w:pPr>
-                      <w:proofErr w:type="spellStart"/>
                       <w:r>
                         <w:rPr>
                           <w:color w:val="FFFFFF" w:themeColor="background1"/>
@@ -1362,7 +1219,6 @@
                         </w:rPr>
                         <w:t>BonusCase</w:t>
                       </w:r>
-                      <w:proofErr w:type="spellEnd"/>
                     </w:p>
                     <w:p>
                       <w:pPr>
@@ -1387,8 +1243,6 @@
                         </w:rPr>
                         <w:t>-</w:t>
                       </w:r>
-                      <w:proofErr w:type="spellStart"/>
-                      <w:proofErr w:type="gramStart"/>
                       <w:r>
                         <w:rPr>
                           <w:color w:val="FFFFFF" w:themeColor="background1"/>
@@ -1403,8 +1257,6 @@
                         </w:rPr>
                         <w:t>ame:String</w:t>
                       </w:r>
-                      <w:proofErr w:type="spellEnd"/>
-                      <w:proofErr w:type="gramEnd"/>
                     </w:p>
                     <w:p>
                       <w:pPr>
@@ -1428,19 +1280,8 @@
                           <w:color w:val="FFFFFF" w:themeColor="background1"/>
                           <w:lang w:val="en-US"/>
                         </w:rPr>
-                        <w:t>-</w:t>
+                        <w:t>-effect:String</w:t>
                       </w:r>
-                      <w:proofErr w:type="spellStart"/>
-                      <w:proofErr w:type="gramStart"/>
-                      <w:r>
-                        <w:rPr>
-                          <w:color w:val="FFFFFF" w:themeColor="background1"/>
-                          <w:lang w:val="en-US"/>
-                        </w:rPr>
-                        <w:t>effect:String</w:t>
-                      </w:r>
-                      <w:proofErr w:type="spellEnd"/>
-                      <w:proofErr w:type="gramEnd"/>
                     </w:p>
                     <w:p>
                       <w:pPr>
@@ -1455,19 +1296,8 @@
                           <w:color w:val="FFFFFF" w:themeColor="background1"/>
                           <w:lang w:val="en-US"/>
                         </w:rPr>
-                        <w:t>-</w:t>
+                        <w:t>-kept:boolean</w:t>
                       </w:r>
-                      <w:proofErr w:type="spellStart"/>
-                      <w:proofErr w:type="gramStart"/>
-                      <w:r>
-                        <w:rPr>
-                          <w:color w:val="FFFFFF" w:themeColor="background1"/>
-                          <w:lang w:val="en-US"/>
-                        </w:rPr>
-                        <w:t>kept:boolean</w:t>
-                      </w:r>
-                      <w:proofErr w:type="spellEnd"/>
-                      <w:proofErr w:type="gramEnd"/>
                     </w:p>
                   </w:txbxContent>
                 </v:textbox>
@@ -1559,18 +1389,8 @@
                               <w:rPr>
                                 <w:color w:val="FFFFFF" w:themeColor="background1"/>
                               </w:rPr>
-                              <w:t>-</w:t>
+                              <w:t>-name:String</w:t>
                             </w:r>
-                            <w:proofErr w:type="spellStart"/>
-                            <w:proofErr w:type="gramStart"/>
-                            <w:r>
-                              <w:rPr>
-                                <w:color w:val="FFFFFF" w:themeColor="background1"/>
-                              </w:rPr>
-                              <w:t>name:String</w:t>
-                            </w:r>
-                            <w:proofErr w:type="spellEnd"/>
-                            <w:proofErr w:type="gramEnd"/>
                           </w:p>
                           <w:p>
                             <w:pPr>
@@ -1583,30 +1403,8 @@
                               <w:rPr>
                                 <w:color w:val="FFFFFF" w:themeColor="background1"/>
                               </w:rPr>
-                              <w:t>-</w:t>
+                              <w:t>-caseNumber :int</w:t>
                             </w:r>
-                            <w:proofErr w:type="spellStart"/>
-                            <w:r>
-                              <w:rPr>
-                                <w:color w:val="FFFFFF" w:themeColor="background1"/>
-                              </w:rPr>
-                              <w:t>caseNumber</w:t>
-                            </w:r>
-                            <w:proofErr w:type="spellEnd"/>
-                            <w:r>
-                              <w:rPr>
-                                <w:color w:val="FFFFFF" w:themeColor="background1"/>
-                              </w:rPr>
-                              <w:t> :</w:t>
-                            </w:r>
-                            <w:proofErr w:type="spellStart"/>
-                            <w:r>
-                              <w:rPr>
-                                <w:color w:val="FFFFFF" w:themeColor="background1"/>
-                              </w:rPr>
-                              <w:t>int</w:t>
-                            </w:r>
-                            <w:proofErr w:type="spellEnd"/>
                           </w:p>
                         </w:txbxContent>
                       </wps:txbx>
@@ -1663,18 +1461,8 @@
                         <w:rPr>
                           <w:color w:val="FFFFFF" w:themeColor="background1"/>
                         </w:rPr>
-                        <w:t>-</w:t>
+                        <w:t>-name:String</w:t>
                       </w:r>
-                      <w:proofErr w:type="spellStart"/>
-                      <w:proofErr w:type="gramStart"/>
-                      <w:r>
-                        <w:rPr>
-                          <w:color w:val="FFFFFF" w:themeColor="background1"/>
-                        </w:rPr>
-                        <w:t>name:String</w:t>
-                      </w:r>
-                      <w:proofErr w:type="spellEnd"/>
-                      <w:proofErr w:type="gramEnd"/>
                     </w:p>
                     <w:p>
                       <w:pPr>
@@ -1687,30 +1475,8 @@
                         <w:rPr>
                           <w:color w:val="FFFFFF" w:themeColor="background1"/>
                         </w:rPr>
-                        <w:t>-</w:t>
+                        <w:t>-caseNumber :int</w:t>
                       </w:r>
-                      <w:proofErr w:type="spellStart"/>
-                      <w:r>
-                        <w:rPr>
-                          <w:color w:val="FFFFFF" w:themeColor="background1"/>
-                        </w:rPr>
-                        <w:t>caseNumber</w:t>
-                      </w:r>
-                      <w:proofErr w:type="spellEnd"/>
-                      <w:r>
-                        <w:rPr>
-                          <w:color w:val="FFFFFF" w:themeColor="background1"/>
-                        </w:rPr>
-                        <w:t> :</w:t>
-                      </w:r>
-                      <w:proofErr w:type="spellStart"/>
-                      <w:r>
-                        <w:rPr>
-                          <w:color w:val="FFFFFF" w:themeColor="background1"/>
-                        </w:rPr>
-                        <w:t>int</w:t>
-                      </w:r>
-                      <w:proofErr w:type="spellEnd"/>
                     </w:p>
                   </w:txbxContent>
                 </v:textbox>
@@ -2165,29 +1931,7 @@
                               <w:rPr>
                                 <w:color w:val="FFFFFF" w:themeColor="background1"/>
                               </w:rPr>
-                              <w:t>-</w:t>
-                            </w:r>
-                            <w:proofErr w:type="spellStart"/>
-                            <w:proofErr w:type="gramStart"/>
-                            <w:r>
-                              <w:rPr>
-                                <w:color w:val="FFFFFF" w:themeColor="background1"/>
-                              </w:rPr>
-                              <w:t>doubleRent</w:t>
-                            </w:r>
-                            <w:proofErr w:type="spellEnd"/>
-                            <w:r>
-                              <w:rPr>
-                                <w:color w:val="FFFFFF" w:themeColor="background1"/>
-                              </w:rPr>
-                              <w:t>(</w:t>
-                            </w:r>
-                            <w:proofErr w:type="gramEnd"/>
-                            <w:r>
-                              <w:rPr>
-                                <w:color w:val="FFFFFF" w:themeColor="background1"/>
-                              </w:rPr>
-                              <w:t>)</w:t>
+                              <w:t>-doubleRent()</w:t>
                             </w:r>
                           </w:p>
                           <w:p>
@@ -2267,29 +2011,7 @@
                         <w:rPr>
                           <w:color w:val="FFFFFF" w:themeColor="background1"/>
                         </w:rPr>
-                        <w:t>-</w:t>
-                      </w:r>
-                      <w:proofErr w:type="spellStart"/>
-                      <w:proofErr w:type="gramStart"/>
-                      <w:r>
-                        <w:rPr>
-                          <w:color w:val="FFFFFF" w:themeColor="background1"/>
-                        </w:rPr>
-                        <w:t>doubleRent</w:t>
-                      </w:r>
-                      <w:proofErr w:type="spellEnd"/>
-                      <w:r>
-                        <w:rPr>
-                          <w:color w:val="FFFFFF" w:themeColor="background1"/>
-                        </w:rPr>
-                        <w:t>(</w:t>
-                      </w:r>
-                      <w:proofErr w:type="gramEnd"/>
-                      <w:r>
-                        <w:rPr>
-                          <w:color w:val="FFFFFF" w:themeColor="background1"/>
-                        </w:rPr>
-                        <w:t>)</w:t>
+                        <w:t>-doubleRent()</w:t>
                       </w:r>
                     </w:p>
                     <w:p>
@@ -2650,7 +2372,6 @@
                                 <w:lang w:val="en-US"/>
                               </w:rPr>
                             </w:pPr>
-                            <w:proofErr w:type="spellStart"/>
                             <w:r>
                               <w:rPr>
                                 <w:color w:val="FFFFFF" w:themeColor="background1"/>
@@ -2658,7 +2379,6 @@
                               </w:rPr>
                               <w:t>Joueur</w:t>
                             </w:r>
-                            <w:proofErr w:type="spellEnd"/>
                             <w:r>
                               <w:rPr>
                                 <w:color w:val="FFFFFF" w:themeColor="background1"/>
@@ -2680,19 +2400,40 @@
                                 <w:color w:val="FFFFFF" w:themeColor="background1"/>
                                 <w:lang w:val="en-US"/>
                               </w:rPr>
-                              <w:t>-</w:t>
+                              <w:t>-name:String</w:t>
                             </w:r>
-                            <w:proofErr w:type="spellStart"/>
-                            <w:proofErr w:type="gramStart"/>
+                          </w:p>
+                          <w:p>
+                            <w:pPr>
+                              <w:jc w:val="center"/>
+                              <w:rPr>
+                                <w:color w:val="FFFFFF" w:themeColor="background1"/>
+                                <w:lang w:val="en-US"/>
+                              </w:rPr>
+                            </w:pPr>
                             <w:r>
                               <w:rPr>
                                 <w:color w:val="FFFFFF" w:themeColor="background1"/>
                                 <w:lang w:val="en-US"/>
                               </w:rPr>
-                              <w:t>name:String</w:t>
+                              <w:t>-capital:int</w:t>
                             </w:r>
-                            <w:proofErr w:type="spellEnd"/>
-                            <w:proofErr w:type="gramEnd"/>
+                          </w:p>
+                          <w:p>
+                            <w:pPr>
+                              <w:jc w:val="center"/>
+                              <w:rPr>
+                                <w:color w:val="FFFFFF" w:themeColor="background1"/>
+                                <w:lang w:val="en-US"/>
+                              </w:rPr>
+                            </w:pPr>
+                            <w:r>
+                              <w:rPr>
+                                <w:color w:val="FFFFFF" w:themeColor="background1"/>
+                                <w:lang w:val="en-US"/>
+                              </w:rPr>
+                              <w:t>-numberCase:int</w:t>
+                            </w:r>
                           </w:p>
                           <w:p>
                             <w:pPr>
@@ -2709,58 +2450,6 @@
                               </w:rPr>
                               <w:t>-</w:t>
                             </w:r>
-                            <w:proofErr w:type="spellStart"/>
-                            <w:r>
-                              <w:rPr>
-                                <w:color w:val="FFFFFF" w:themeColor="background1"/>
-                                <w:lang w:val="en-US"/>
-                              </w:rPr>
-                              <w:t>capital:int</w:t>
-                            </w:r>
-                            <w:proofErr w:type="spellEnd"/>
-                          </w:p>
-                          <w:p>
-                            <w:pPr>
-                              <w:jc w:val="center"/>
-                              <w:rPr>
-                                <w:color w:val="FFFFFF" w:themeColor="background1"/>
-                                <w:lang w:val="en-US"/>
-                              </w:rPr>
-                            </w:pPr>
-                            <w:r>
-                              <w:rPr>
-                                <w:color w:val="FFFFFF" w:themeColor="background1"/>
-                                <w:lang w:val="en-US"/>
-                              </w:rPr>
-                              <w:t>-</w:t>
-                            </w:r>
-                            <w:proofErr w:type="spellStart"/>
-                            <w:r>
-                              <w:rPr>
-                                <w:color w:val="FFFFFF" w:themeColor="background1"/>
-                                <w:lang w:val="en-US"/>
-                              </w:rPr>
-                              <w:t>numberCase:int</w:t>
-                            </w:r>
-                            <w:proofErr w:type="spellEnd"/>
-                          </w:p>
-                          <w:p>
-                            <w:pPr>
-                              <w:jc w:val="center"/>
-                              <w:rPr>
-                                <w:color w:val="FFFFFF" w:themeColor="background1"/>
-                                <w:lang w:val="en-US"/>
-                              </w:rPr>
-                            </w:pPr>
-                            <w:r>
-                              <w:rPr>
-                                <w:color w:val="FFFFFF" w:themeColor="background1"/>
-                                <w:lang w:val="en-US"/>
-                              </w:rPr>
-                              <w:t>-</w:t>
-                            </w:r>
-                            <w:proofErr w:type="spellStart"/>
-                            <w:proofErr w:type="gramStart"/>
                             <w:r>
                               <w:rPr>
                                 <w:color w:val="FFFFFF" w:themeColor="background1"/>
@@ -2782,8 +2471,6 @@
                               </w:rPr>
                               <w:t>Jail:Boolean</w:t>
                             </w:r>
-                            <w:proofErr w:type="spellEnd"/>
-                            <w:proofErr w:type="gramEnd"/>
                           </w:p>
                           <w:p>
                             <w:pPr>
@@ -2798,17 +2485,8 @@
                                 <w:color w:val="FFFFFF" w:themeColor="background1"/>
                                 <w:lang w:val="en-US"/>
                               </w:rPr>
-                              <w:t>-</w:t>
+                              <w:t>-playerNumber:int</w:t>
                             </w:r>
-                            <w:proofErr w:type="spellStart"/>
-                            <w:r>
-                              <w:rPr>
-                                <w:color w:val="FFFFFF" w:themeColor="background1"/>
-                                <w:lang w:val="en-US"/>
-                              </w:rPr>
-                              <w:t>playerNumber:int</w:t>
-                            </w:r>
-                            <w:proofErr w:type="spellEnd"/>
                           </w:p>
                           <w:p>
                             <w:pPr>
@@ -2832,25 +2510,7 @@
                                 <w:color w:val="FFFFFF" w:themeColor="background1"/>
                                 <w:lang w:val="en-US"/>
                               </w:rPr>
-                              <w:t>-</w:t>
-                            </w:r>
-                            <w:proofErr w:type="spellStart"/>
-                            <w:proofErr w:type="gramStart"/>
-                            <w:r>
-                              <w:rPr>
-                                <w:color w:val="FFFFFF" w:themeColor="background1"/>
-                                <w:lang w:val="en-US"/>
-                              </w:rPr>
-                              <w:t>getters,setters</w:t>
-                            </w:r>
-                            <w:proofErr w:type="spellEnd"/>
-                            <w:proofErr w:type="gramEnd"/>
-                            <w:r>
-                              <w:rPr>
-                                <w:color w:val="FFFFFF" w:themeColor="background1"/>
-                                <w:lang w:val="en-US"/>
-                              </w:rPr>
-                              <w:t>…</w:t>
+                              <w:t>-getters,setters…</w:t>
                             </w:r>
                           </w:p>
                           <w:p>
@@ -2866,32 +2526,7 @@
                                 <w:color w:val="FFFFFF" w:themeColor="background1"/>
                                 <w:lang w:val="en-US"/>
                               </w:rPr>
-                              <w:t>-</w:t>
-                            </w:r>
-                            <w:proofErr w:type="spellStart"/>
-                            <w:proofErr w:type="gramStart"/>
-                            <w:r>
-                              <w:rPr>
-                                <w:color w:val="FFFFFF" w:themeColor="background1"/>
-                                <w:lang w:val="en-US"/>
-                              </w:rPr>
-                              <w:t>rollsDice</w:t>
-                            </w:r>
-                            <w:proofErr w:type="spellEnd"/>
-                            <w:r>
-                              <w:rPr>
-                                <w:color w:val="FFFFFF" w:themeColor="background1"/>
-                                <w:lang w:val="en-US"/>
-                              </w:rPr>
-                              <w:t>(</w:t>
-                            </w:r>
-                            <w:proofErr w:type="gramEnd"/>
-                            <w:r>
-                              <w:rPr>
-                                <w:color w:val="FFFFFF" w:themeColor="background1"/>
-                                <w:lang w:val="en-US"/>
-                              </w:rPr>
-                              <w:t>):int</w:t>
+                              <w:t>-rollsDice():int</w:t>
                             </w:r>
                           </w:p>
                           <w:p>
@@ -2907,32 +2542,7 @@
                                 <w:color w:val="FFFFFF" w:themeColor="background1"/>
                                 <w:lang w:val="en-US"/>
                               </w:rPr>
-                              <w:t>-</w:t>
-                            </w:r>
-                            <w:proofErr w:type="spellStart"/>
-                            <w:proofErr w:type="gramStart"/>
-                            <w:r>
-                              <w:rPr>
-                                <w:color w:val="FFFFFF" w:themeColor="background1"/>
-                                <w:lang w:val="en-US"/>
-                              </w:rPr>
-                              <w:t>putHouse</w:t>
-                            </w:r>
-                            <w:proofErr w:type="spellEnd"/>
-                            <w:r>
-                              <w:rPr>
-                                <w:color w:val="FFFFFF" w:themeColor="background1"/>
-                                <w:lang w:val="en-US"/>
-                              </w:rPr>
-                              <w:t>(</w:t>
-                            </w:r>
-                            <w:proofErr w:type="gramEnd"/>
-                            <w:r>
-                              <w:rPr>
-                                <w:color w:val="FFFFFF" w:themeColor="background1"/>
-                                <w:lang w:val="en-US"/>
-                              </w:rPr>
-                              <w:t>)</w:t>
+                              <w:t>-putHouse()</w:t>
                             </w:r>
                           </w:p>
                           <w:p>
@@ -2948,32 +2558,7 @@
                                 <w:color w:val="FFFFFF" w:themeColor="background1"/>
                                 <w:lang w:val="en-US"/>
                               </w:rPr>
-                              <w:t>-</w:t>
-                            </w:r>
-                            <w:proofErr w:type="spellStart"/>
-                            <w:proofErr w:type="gramStart"/>
-                            <w:r>
-                              <w:rPr>
-                                <w:color w:val="FFFFFF" w:themeColor="background1"/>
-                                <w:lang w:val="en-US"/>
-                              </w:rPr>
-                              <w:t>putHotel</w:t>
-                            </w:r>
-                            <w:proofErr w:type="spellEnd"/>
-                            <w:r>
-                              <w:rPr>
-                                <w:color w:val="FFFFFF" w:themeColor="background1"/>
-                                <w:lang w:val="en-US"/>
-                              </w:rPr>
-                              <w:t>(</w:t>
-                            </w:r>
-                            <w:proofErr w:type="gramEnd"/>
-                            <w:r>
-                              <w:rPr>
-                                <w:color w:val="FFFFFF" w:themeColor="background1"/>
-                                <w:lang w:val="en-US"/>
-                              </w:rPr>
-                              <w:t>)</w:t>
+                              <w:t>-putHotel()</w:t>
                             </w:r>
                           </w:p>
                           <w:p>
@@ -2989,32 +2574,7 @@
                                 <w:color w:val="FFFFFF" w:themeColor="background1"/>
                                 <w:lang w:val="en-US"/>
                               </w:rPr>
-                              <w:t>-</w:t>
-                            </w:r>
-                            <w:proofErr w:type="spellStart"/>
-                            <w:proofErr w:type="gramStart"/>
-                            <w:r>
-                              <w:rPr>
-                                <w:color w:val="FFFFFF" w:themeColor="background1"/>
-                                <w:lang w:val="en-US"/>
-                              </w:rPr>
-                              <w:t>inJail</w:t>
-                            </w:r>
-                            <w:proofErr w:type="spellEnd"/>
-                            <w:r>
-                              <w:rPr>
-                                <w:color w:val="FFFFFF" w:themeColor="background1"/>
-                                <w:lang w:val="en-US"/>
-                              </w:rPr>
-                              <w:t>(</w:t>
-                            </w:r>
-                            <w:proofErr w:type="gramEnd"/>
-                            <w:r>
-                              <w:rPr>
-                                <w:color w:val="FFFFFF" w:themeColor="background1"/>
-                                <w:lang w:val="en-US"/>
-                              </w:rPr>
-                              <w:t>)</w:t>
+                              <w:t>-inJail()</w:t>
                             </w:r>
                           </w:p>
                           <w:p>
@@ -3074,7 +2634,6 @@
                           <w:lang w:val="en-US"/>
                         </w:rPr>
                       </w:pPr>
-                      <w:proofErr w:type="spellStart"/>
                       <w:r>
                         <w:rPr>
                           <w:color w:val="FFFFFF" w:themeColor="background1"/>
@@ -3082,7 +2641,6 @@
                         </w:rPr>
                         <w:t>Joueur</w:t>
                       </w:r>
-                      <w:proofErr w:type="spellEnd"/>
                       <w:r>
                         <w:rPr>
                           <w:color w:val="FFFFFF" w:themeColor="background1"/>
@@ -3104,19 +2662,40 @@
                           <w:color w:val="FFFFFF" w:themeColor="background1"/>
                           <w:lang w:val="en-US"/>
                         </w:rPr>
-                        <w:t>-</w:t>
+                        <w:t>-name:String</w:t>
                       </w:r>
-                      <w:proofErr w:type="spellStart"/>
-                      <w:proofErr w:type="gramStart"/>
+                    </w:p>
+                    <w:p>
+                      <w:pPr>
+                        <w:jc w:val="center"/>
+                        <w:rPr>
+                          <w:color w:val="FFFFFF" w:themeColor="background1"/>
+                          <w:lang w:val="en-US"/>
+                        </w:rPr>
+                      </w:pPr>
                       <w:r>
                         <w:rPr>
                           <w:color w:val="FFFFFF" w:themeColor="background1"/>
                           <w:lang w:val="en-US"/>
                         </w:rPr>
-                        <w:t>name:String</w:t>
+                        <w:t>-capital:int</w:t>
                       </w:r>
-                      <w:proofErr w:type="spellEnd"/>
-                      <w:proofErr w:type="gramEnd"/>
+                    </w:p>
+                    <w:p>
+                      <w:pPr>
+                        <w:jc w:val="center"/>
+                        <w:rPr>
+                          <w:color w:val="FFFFFF" w:themeColor="background1"/>
+                          <w:lang w:val="en-US"/>
+                        </w:rPr>
+                      </w:pPr>
+                      <w:r>
+                        <w:rPr>
+                          <w:color w:val="FFFFFF" w:themeColor="background1"/>
+                          <w:lang w:val="en-US"/>
+                        </w:rPr>
+                        <w:t>-numberCase:int</w:t>
+                      </w:r>
                     </w:p>
                     <w:p>
                       <w:pPr>
@@ -3133,58 +2712,6 @@
                         </w:rPr>
                         <w:t>-</w:t>
                       </w:r>
-                      <w:proofErr w:type="spellStart"/>
-                      <w:r>
-                        <w:rPr>
-                          <w:color w:val="FFFFFF" w:themeColor="background1"/>
-                          <w:lang w:val="en-US"/>
-                        </w:rPr>
-                        <w:t>capital:int</w:t>
-                      </w:r>
-                      <w:proofErr w:type="spellEnd"/>
-                    </w:p>
-                    <w:p>
-                      <w:pPr>
-                        <w:jc w:val="center"/>
-                        <w:rPr>
-                          <w:color w:val="FFFFFF" w:themeColor="background1"/>
-                          <w:lang w:val="en-US"/>
-                        </w:rPr>
-                      </w:pPr>
-                      <w:r>
-                        <w:rPr>
-                          <w:color w:val="FFFFFF" w:themeColor="background1"/>
-                          <w:lang w:val="en-US"/>
-                        </w:rPr>
-                        <w:t>-</w:t>
-                      </w:r>
-                      <w:proofErr w:type="spellStart"/>
-                      <w:r>
-                        <w:rPr>
-                          <w:color w:val="FFFFFF" w:themeColor="background1"/>
-                          <w:lang w:val="en-US"/>
-                        </w:rPr>
-                        <w:t>numberCase:int</w:t>
-                      </w:r>
-                      <w:proofErr w:type="spellEnd"/>
-                    </w:p>
-                    <w:p>
-                      <w:pPr>
-                        <w:jc w:val="center"/>
-                        <w:rPr>
-                          <w:color w:val="FFFFFF" w:themeColor="background1"/>
-                          <w:lang w:val="en-US"/>
-                        </w:rPr>
-                      </w:pPr>
-                      <w:r>
-                        <w:rPr>
-                          <w:color w:val="FFFFFF" w:themeColor="background1"/>
-                          <w:lang w:val="en-US"/>
-                        </w:rPr>
-                        <w:t>-</w:t>
-                      </w:r>
-                      <w:proofErr w:type="spellStart"/>
-                      <w:proofErr w:type="gramStart"/>
                       <w:r>
                         <w:rPr>
                           <w:color w:val="FFFFFF" w:themeColor="background1"/>
@@ -3206,8 +2733,6 @@
                         </w:rPr>
                         <w:t>Jail:Boolean</w:t>
                       </w:r>
-                      <w:proofErr w:type="spellEnd"/>
-                      <w:proofErr w:type="gramEnd"/>
                     </w:p>
                     <w:p>
                       <w:pPr>
@@ -3222,17 +2747,8 @@
                           <w:color w:val="FFFFFF" w:themeColor="background1"/>
                           <w:lang w:val="en-US"/>
                         </w:rPr>
-                        <w:t>-</w:t>
+                        <w:t>-playerNumber:int</w:t>
                       </w:r>
-                      <w:proofErr w:type="spellStart"/>
-                      <w:r>
-                        <w:rPr>
-                          <w:color w:val="FFFFFF" w:themeColor="background1"/>
-                          <w:lang w:val="en-US"/>
-                        </w:rPr>
-                        <w:t>playerNumber:int</w:t>
-                      </w:r>
-                      <w:proofErr w:type="spellEnd"/>
                     </w:p>
                     <w:p>
                       <w:pPr>
@@ -3256,25 +2772,7 @@
                           <w:color w:val="FFFFFF" w:themeColor="background1"/>
                           <w:lang w:val="en-US"/>
                         </w:rPr>
-                        <w:t>-</w:t>
-                      </w:r>
-                      <w:proofErr w:type="spellStart"/>
-                      <w:proofErr w:type="gramStart"/>
-                      <w:r>
-                        <w:rPr>
-                          <w:color w:val="FFFFFF" w:themeColor="background1"/>
-                          <w:lang w:val="en-US"/>
-                        </w:rPr>
-                        <w:t>getters,setters</w:t>
-                      </w:r>
-                      <w:proofErr w:type="spellEnd"/>
-                      <w:proofErr w:type="gramEnd"/>
-                      <w:r>
-                        <w:rPr>
-                          <w:color w:val="FFFFFF" w:themeColor="background1"/>
-                          <w:lang w:val="en-US"/>
-                        </w:rPr>
-                        <w:t>…</w:t>
+                        <w:t>-getters,setters…</w:t>
                       </w:r>
                     </w:p>
                     <w:p>
@@ -3290,32 +2788,7 @@
                           <w:color w:val="FFFFFF" w:themeColor="background1"/>
                           <w:lang w:val="en-US"/>
                         </w:rPr>
-                        <w:t>-</w:t>
-                      </w:r>
-                      <w:proofErr w:type="spellStart"/>
-                      <w:proofErr w:type="gramStart"/>
-                      <w:r>
-                        <w:rPr>
-                          <w:color w:val="FFFFFF" w:themeColor="background1"/>
-                          <w:lang w:val="en-US"/>
-                        </w:rPr>
-                        <w:t>rollsDice</w:t>
-                      </w:r>
-                      <w:proofErr w:type="spellEnd"/>
-                      <w:r>
-                        <w:rPr>
-                          <w:color w:val="FFFFFF" w:themeColor="background1"/>
-                          <w:lang w:val="en-US"/>
-                        </w:rPr>
-                        <w:t>(</w:t>
-                      </w:r>
-                      <w:proofErr w:type="gramEnd"/>
-                      <w:r>
-                        <w:rPr>
-                          <w:color w:val="FFFFFF" w:themeColor="background1"/>
-                          <w:lang w:val="en-US"/>
-                        </w:rPr>
-                        <w:t>):int</w:t>
+                        <w:t>-rollsDice():int</w:t>
                       </w:r>
                     </w:p>
                     <w:p>
@@ -3331,32 +2804,7 @@
                           <w:color w:val="FFFFFF" w:themeColor="background1"/>
                           <w:lang w:val="en-US"/>
                         </w:rPr>
-                        <w:t>-</w:t>
-                      </w:r>
-                      <w:proofErr w:type="spellStart"/>
-                      <w:proofErr w:type="gramStart"/>
-                      <w:r>
-                        <w:rPr>
-                          <w:color w:val="FFFFFF" w:themeColor="background1"/>
-                          <w:lang w:val="en-US"/>
-                        </w:rPr>
-                        <w:t>putHouse</w:t>
-                      </w:r>
-                      <w:proofErr w:type="spellEnd"/>
-                      <w:r>
-                        <w:rPr>
-                          <w:color w:val="FFFFFF" w:themeColor="background1"/>
-                          <w:lang w:val="en-US"/>
-                        </w:rPr>
-                        <w:t>(</w:t>
-                      </w:r>
-                      <w:proofErr w:type="gramEnd"/>
-                      <w:r>
-                        <w:rPr>
-                          <w:color w:val="FFFFFF" w:themeColor="background1"/>
-                          <w:lang w:val="en-US"/>
-                        </w:rPr>
-                        <w:t>)</w:t>
+                        <w:t>-putHouse()</w:t>
                       </w:r>
                     </w:p>
                     <w:p>
@@ -3372,32 +2820,7 @@
                           <w:color w:val="FFFFFF" w:themeColor="background1"/>
                           <w:lang w:val="en-US"/>
                         </w:rPr>
-                        <w:t>-</w:t>
-                      </w:r>
-                      <w:proofErr w:type="spellStart"/>
-                      <w:proofErr w:type="gramStart"/>
-                      <w:r>
-                        <w:rPr>
-                          <w:color w:val="FFFFFF" w:themeColor="background1"/>
-                          <w:lang w:val="en-US"/>
-                        </w:rPr>
-                        <w:t>putHotel</w:t>
-                      </w:r>
-                      <w:proofErr w:type="spellEnd"/>
-                      <w:r>
-                        <w:rPr>
-                          <w:color w:val="FFFFFF" w:themeColor="background1"/>
-                          <w:lang w:val="en-US"/>
-                        </w:rPr>
-                        <w:t>(</w:t>
-                      </w:r>
-                      <w:proofErr w:type="gramEnd"/>
-                      <w:r>
-                        <w:rPr>
-                          <w:color w:val="FFFFFF" w:themeColor="background1"/>
-                          <w:lang w:val="en-US"/>
-                        </w:rPr>
-                        <w:t>)</w:t>
+                        <w:t>-putHotel()</w:t>
                       </w:r>
                     </w:p>
                     <w:p>
@@ -3413,32 +2836,7 @@
                           <w:color w:val="FFFFFF" w:themeColor="background1"/>
                           <w:lang w:val="en-US"/>
                         </w:rPr>
-                        <w:t>-</w:t>
-                      </w:r>
-                      <w:proofErr w:type="spellStart"/>
-                      <w:proofErr w:type="gramStart"/>
-                      <w:r>
-                        <w:rPr>
-                          <w:color w:val="FFFFFF" w:themeColor="background1"/>
-                          <w:lang w:val="en-US"/>
-                        </w:rPr>
-                        <w:t>inJail</w:t>
-                      </w:r>
-                      <w:proofErr w:type="spellEnd"/>
-                      <w:r>
-                        <w:rPr>
-                          <w:color w:val="FFFFFF" w:themeColor="background1"/>
-                          <w:lang w:val="en-US"/>
-                        </w:rPr>
-                        <w:t>(</w:t>
-                      </w:r>
-                      <w:proofErr w:type="gramEnd"/>
-                      <w:r>
-                        <w:rPr>
-                          <w:color w:val="FFFFFF" w:themeColor="background1"/>
-                          <w:lang w:val="en-US"/>
-                        </w:rPr>
-                        <w:t>)</w:t>
+                        <w:t>-inJail()</w:t>
                       </w:r>
                     </w:p>
                     <w:p>
@@ -3567,30 +2965,12 @@
                               </w:rPr>
                               <w:t>-</w:t>
                             </w:r>
-                            <w:proofErr w:type="spellStart"/>
-                            <w:proofErr w:type="gramStart"/>
                             <w:r>
                               <w:rPr>
                                 <w:color w:val="FFFFFF" w:themeColor="background1"/>
                                 <w:lang w:val="en-US"/>
                               </w:rPr>
-                              <w:t>makeProfits</w:t>
-                            </w:r>
-                            <w:proofErr w:type="spellEnd"/>
-                            <w:r>
-                              <w:rPr>
-                                <w:color w:val="FFFFFF" w:themeColor="background1"/>
-                                <w:lang w:val="en-US"/>
-                              </w:rPr>
-                              <w:t>(</w:t>
-                            </w:r>
-                            <w:proofErr w:type="gramEnd"/>
-                            <w:r>
-                              <w:rPr>
-                                <w:color w:val="FFFFFF" w:themeColor="background1"/>
-                                <w:lang w:val="en-US"/>
-                              </w:rPr>
-                              <w:t>)</w:t>
+                              <w:t>makeProfits()</w:t>
                             </w:r>
                           </w:p>
                           <w:p>
@@ -3608,8 +2988,6 @@
                               </w:rPr>
                               <w:t>-</w:t>
                             </w:r>
-                            <w:proofErr w:type="spellStart"/>
-                            <w:proofErr w:type="gramStart"/>
                             <w:r>
                               <w:rPr>
                                 <w:color w:val="FFFFFF" w:themeColor="background1"/>
@@ -3624,21 +3002,12 @@
                               </w:rPr>
                               <w:t>Hotel</w:t>
                             </w:r>
-                            <w:proofErr w:type="spellEnd"/>
                             <w:r>
                               <w:rPr>
                                 <w:color w:val="FFFFFF" w:themeColor="background1"/>
                                 <w:lang w:val="en-US"/>
                               </w:rPr>
-                              <w:t>(</w:t>
-                            </w:r>
-                            <w:proofErr w:type="gramEnd"/>
-                            <w:r>
-                              <w:rPr>
-                                <w:color w:val="FFFFFF" w:themeColor="background1"/>
-                                <w:lang w:val="en-US"/>
-                              </w:rPr>
-                              <w:t>)</w:t>
+                              <w:t>()</w:t>
                             </w:r>
                           </w:p>
                         </w:txbxContent>
@@ -3703,30 +3072,12 @@
                         </w:rPr>
                         <w:t>-</w:t>
                       </w:r>
-                      <w:proofErr w:type="spellStart"/>
-                      <w:proofErr w:type="gramStart"/>
                       <w:r>
                         <w:rPr>
                           <w:color w:val="FFFFFF" w:themeColor="background1"/>
                           <w:lang w:val="en-US"/>
                         </w:rPr>
-                        <w:t>makeProfits</w:t>
-                      </w:r>
-                      <w:proofErr w:type="spellEnd"/>
-                      <w:r>
-                        <w:rPr>
-                          <w:color w:val="FFFFFF" w:themeColor="background1"/>
-                          <w:lang w:val="en-US"/>
-                        </w:rPr>
-                        <w:t>(</w:t>
-                      </w:r>
-                      <w:proofErr w:type="gramEnd"/>
-                      <w:r>
-                        <w:rPr>
-                          <w:color w:val="FFFFFF" w:themeColor="background1"/>
-                          <w:lang w:val="en-US"/>
-                        </w:rPr>
-                        <w:t>)</w:t>
+                        <w:t>makeProfits()</w:t>
                       </w:r>
                     </w:p>
                     <w:p>
@@ -3744,8 +3095,6 @@
                         </w:rPr>
                         <w:t>-</w:t>
                       </w:r>
-                      <w:proofErr w:type="spellStart"/>
-                      <w:proofErr w:type="gramStart"/>
                       <w:r>
                         <w:rPr>
                           <w:color w:val="FFFFFF" w:themeColor="background1"/>
@@ -3760,21 +3109,12 @@
                         </w:rPr>
                         <w:t>Hotel</w:t>
                       </w:r>
-                      <w:proofErr w:type="spellEnd"/>
                       <w:r>
                         <w:rPr>
                           <w:color w:val="FFFFFF" w:themeColor="background1"/>
                           <w:lang w:val="en-US"/>
                         </w:rPr>
-                        <w:t>(</w:t>
-                      </w:r>
-                      <w:proofErr w:type="gramEnd"/>
-                      <w:r>
-                        <w:rPr>
-                          <w:color w:val="FFFFFF" w:themeColor="background1"/>
-                          <w:lang w:val="en-US"/>
-                        </w:rPr>
-                        <w:t>)</w:t>
+                        <w:t>()</w:t>
                       </w:r>
                     </w:p>
                   </w:txbxContent>
@@ -3872,32 +3212,7 @@
                                 <w:color w:val="FFFFFF" w:themeColor="background1"/>
                                 <w:lang w:val="en-US"/>
                               </w:rPr>
-                              <w:t>-</w:t>
-                            </w:r>
-                            <w:proofErr w:type="spellStart"/>
-                            <w:proofErr w:type="gramStart"/>
-                            <w:r>
-                              <w:rPr>
-                                <w:color w:val="FFFFFF" w:themeColor="background1"/>
-                                <w:lang w:val="en-US"/>
-                              </w:rPr>
-                              <w:t>moveTo</w:t>
-                            </w:r>
-                            <w:proofErr w:type="spellEnd"/>
-                            <w:r>
-                              <w:rPr>
-                                <w:color w:val="FFFFFF" w:themeColor="background1"/>
-                                <w:lang w:val="en-US"/>
-                              </w:rPr>
-                              <w:t>(</w:t>
-                            </w:r>
-                            <w:proofErr w:type="gramEnd"/>
-                            <w:r>
-                              <w:rPr>
-                                <w:color w:val="FFFFFF" w:themeColor="background1"/>
-                                <w:lang w:val="en-US"/>
-                              </w:rPr>
-                              <w:t>)</w:t>
+                              <w:t>-moveTo()</w:t>
                             </w:r>
                           </w:p>
                         </w:txbxContent>
@@ -3960,32 +3275,7 @@
                           <w:color w:val="FFFFFF" w:themeColor="background1"/>
                           <w:lang w:val="en-US"/>
                         </w:rPr>
-                        <w:t>-</w:t>
-                      </w:r>
-                      <w:proofErr w:type="spellStart"/>
-                      <w:proofErr w:type="gramStart"/>
-                      <w:r>
-                        <w:rPr>
-                          <w:color w:val="FFFFFF" w:themeColor="background1"/>
-                          <w:lang w:val="en-US"/>
-                        </w:rPr>
-                        <w:t>moveTo</w:t>
-                      </w:r>
-                      <w:proofErr w:type="spellEnd"/>
-                      <w:r>
-                        <w:rPr>
-                          <w:color w:val="FFFFFF" w:themeColor="background1"/>
-                          <w:lang w:val="en-US"/>
-                        </w:rPr>
-                        <w:t>(</w:t>
-                      </w:r>
-                      <w:proofErr w:type="gramEnd"/>
-                      <w:r>
-                        <w:rPr>
-                          <w:color w:val="FFFFFF" w:themeColor="background1"/>
-                          <w:lang w:val="en-US"/>
-                        </w:rPr>
-                        <w:t>)</w:t>
+                        <w:t>-moveTo()</w:t>
                       </w:r>
                     </w:p>
                   </w:txbxContent>
@@ -4083,23 +3373,7 @@
                                 <w:color w:val="FFFFFF" w:themeColor="background1"/>
                                 <w:lang w:val="en-US"/>
                               </w:rPr>
-                              <w:t>-</w:t>
-                            </w:r>
-                            <w:proofErr w:type="gramStart"/>
-                            <w:r>
-                              <w:rPr>
-                                <w:color w:val="FFFFFF" w:themeColor="background1"/>
-                                <w:lang w:val="en-US"/>
-                              </w:rPr>
-                              <w:t>shoot(</w:t>
-                            </w:r>
-                            <w:proofErr w:type="gramEnd"/>
-                            <w:r>
-                              <w:rPr>
-                                <w:color w:val="FFFFFF" w:themeColor="background1"/>
-                                <w:lang w:val="en-US"/>
-                              </w:rPr>
-                              <w:t>)</w:t>
+                              <w:t>-shoot()</w:t>
                             </w:r>
                           </w:p>
                         </w:txbxContent>
@@ -4162,23 +3436,7 @@
                           <w:color w:val="FFFFFF" w:themeColor="background1"/>
                           <w:lang w:val="en-US"/>
                         </w:rPr>
-                        <w:t>-</w:t>
-                      </w:r>
-                      <w:proofErr w:type="gramStart"/>
-                      <w:r>
-                        <w:rPr>
-                          <w:color w:val="FFFFFF" w:themeColor="background1"/>
-                          <w:lang w:val="en-US"/>
-                        </w:rPr>
-                        <w:t>shoot(</w:t>
-                      </w:r>
-                      <w:proofErr w:type="gramEnd"/>
-                      <w:r>
-                        <w:rPr>
-                          <w:color w:val="FFFFFF" w:themeColor="background1"/>
-                          <w:lang w:val="en-US"/>
-                        </w:rPr>
-                        <w:t>)</w:t>
+                        <w:t>-shoot()</w:t>
                       </w:r>
                     </w:p>
                   </w:txbxContent>
@@ -4271,29 +3529,7 @@
                               <w:rPr>
                                 <w:color w:val="FFFFFF" w:themeColor="background1"/>
                               </w:rPr>
-                              <w:t>-</w:t>
-                            </w:r>
-                            <w:proofErr w:type="spellStart"/>
-                            <w:proofErr w:type="gramStart"/>
-                            <w:r>
-                              <w:rPr>
-                                <w:color w:val="FFFFFF" w:themeColor="background1"/>
-                              </w:rPr>
-                              <w:t>reduc</w:t>
-                            </w:r>
-                            <w:proofErr w:type="spellEnd"/>
-                            <w:r>
-                              <w:rPr>
-                                <w:color w:val="FFFFFF" w:themeColor="background1"/>
-                              </w:rPr>
-                              <w:t>(</w:t>
-                            </w:r>
-                            <w:proofErr w:type="gramEnd"/>
-                            <w:r>
-                              <w:rPr>
-                                <w:color w:val="FFFFFF" w:themeColor="background1"/>
-                              </w:rPr>
-                              <w:t>)</w:t>
+                              <w:t>-reduc()</w:t>
                             </w:r>
                           </w:p>
                           <w:p>
@@ -4359,29 +3595,7 @@
                         <w:rPr>
                           <w:color w:val="FFFFFF" w:themeColor="background1"/>
                         </w:rPr>
-                        <w:t>-</w:t>
-                      </w:r>
-                      <w:proofErr w:type="spellStart"/>
-                      <w:proofErr w:type="gramStart"/>
-                      <w:r>
-                        <w:rPr>
-                          <w:color w:val="FFFFFF" w:themeColor="background1"/>
-                        </w:rPr>
-                        <w:t>reduc</w:t>
-                      </w:r>
-                      <w:proofErr w:type="spellEnd"/>
-                      <w:r>
-                        <w:rPr>
-                          <w:color w:val="FFFFFF" w:themeColor="background1"/>
-                        </w:rPr>
-                        <w:t>(</w:t>
-                      </w:r>
-                      <w:proofErr w:type="gramEnd"/>
-                      <w:r>
-                        <w:rPr>
-                          <w:color w:val="FFFFFF" w:themeColor="background1"/>
-                        </w:rPr>
-                        <w:t>)</w:t>
+                        <w:t>-reduc()</w:t>
                       </w:r>
                     </w:p>
                     <w:p>
@@ -4478,14 +3692,12 @@
       <w:r>
         <w:sym w:font="Wingdings" w:char="F0E0"/>
       </w:r>
-      <w:proofErr w:type="spellStart"/>
       <w:r>
         <w:t>build</w:t>
       </w:r>
       <w:r>
         <w:t>Hotel</w:t>
       </w:r>
-      <w:proofErr w:type="spellEnd"/>
       <w:r>
         <w:t xml:space="preserve"> </w:t>
       </w:r>
@@ -4498,11 +3710,9 @@
       <w:r>
         <w:sym w:font="Wingdings" w:char="F0E0"/>
       </w:r>
-      <w:proofErr w:type="spellStart"/>
       <w:r>
         <w:t>makeProfits</w:t>
       </w:r>
-      <w:proofErr w:type="spellEnd"/>
       <w:r>
         <w:t>.</w:t>
       </w:r>
@@ -4558,15 +3768,7 @@
         </w:numPr>
       </w:pPr>
       <w:r>
-        <w:t xml:space="preserve">Un joueur </w:t>
-      </w:r>
-      <w:proofErr w:type="spellStart"/>
-      <w:r>
-        <w:t>random</w:t>
-      </w:r>
-      <w:proofErr w:type="spellEnd"/>
-      <w:r>
-        <w:t xml:space="preserve"> doit vendre son terrain</w:t>
+        <w:t>Un joueur random doit vendre son terrain</w:t>
       </w:r>
     </w:p>
     <w:p>
@@ -4654,27 +3856,14 @@
           <w:numId w:val="3"/>
         </w:numPr>
       </w:pPr>
-      <w:proofErr w:type="spellStart"/>
-      <w:r>
-        <w:t>Covid</w:t>
-      </w:r>
-      <w:proofErr w:type="spellEnd"/>
-      <w:r>
-        <w:t>/confinement</w:t>
+      <w:r>
+        <w:t>Covid/confinement</w:t>
       </w:r>
       <w:r>
         <w:sym w:font="Wingdings" w:char="F0E0"/>
       </w:r>
       <w:r>
-        <w:t xml:space="preserve">les hôtels ferment pour une durée de tour </w:t>
-      </w:r>
-      <w:proofErr w:type="spellStart"/>
-      <w:r>
-        <w:t>random</w:t>
-      </w:r>
-      <w:proofErr w:type="spellEnd"/>
-      <w:r>
-        <w:t xml:space="preserve"> (si un joueur passe dessus, aucun loyer à payer)</w:t>
+        <w:t>les hôtels ferment pour une durée de tour random (si un joueur passe dessus, aucun loyer à payer)</w:t>
       </w:r>
     </w:p>
     <w:p>
@@ -4692,13 +3881,8 @@
         <w:sym w:font="Wingdings" w:char="F0E0"/>
       </w:r>
       <w:r>
-        <w:t xml:space="preserve"> gares fermées + compagnies pour une durée de tour </w:t>
-      </w:r>
-      <w:proofErr w:type="spellStart"/>
-      <w:r>
-        <w:t>random</w:t>
-      </w:r>
-      <w:proofErr w:type="spellEnd"/>
+        <w:t xml:space="preserve"> gares fermées + compagnies pour une durée de tour random</w:t>
+      </w:r>
     </w:p>
     <w:p/>
     <w:p/>
@@ -4732,22 +3916,12 @@
     </w:p>
     <w:p/>
     <w:p>
-      <w:proofErr w:type="spellStart"/>
-      <w:r>
-        <w:t>Initialize</w:t>
-      </w:r>
-      <w:proofErr w:type="spellEnd"/>
-      <w:r>
-        <w:t> : message de bienvenue, nombre + noms des joueurs</w:t>
-      </w:r>
-      <w:r>
-        <w:t xml:space="preserve">, définit l’ordre de manière </w:t>
-      </w:r>
-      <w:proofErr w:type="spellStart"/>
-      <w:r>
-        <w:t>random</w:t>
-      </w:r>
-      <w:proofErr w:type="spellEnd"/>
+      <w:r>
+        <w:t>Initialize : message de bienvenue, nombre + noms des joueurs</w:t>
+      </w:r>
+      <w:r>
+        <w:t>, définit l’ordre de manière random</w:t>
+      </w:r>
       <w:r>
         <w:t>, initialise le capital de chaque joueur</w:t>
       </w:r>
@@ -4789,38 +3963,17 @@
     </w:p>
     <w:p>
       <w:r>
-        <w:t xml:space="preserve">2 : boulevard de </w:t>
-      </w:r>
-      <w:proofErr w:type="spellStart"/>
-      <w:r>
-        <w:t>belleville</w:t>
-      </w:r>
-      <w:proofErr w:type="spellEnd"/>
-      <w:r>
-        <w:t xml:space="preserve"> marron 60€</w:t>
+        <w:t>2 : boulevard de belleville marron 60€</w:t>
       </w:r>
     </w:p>
     <w:p>
       <w:r>
-        <w:t xml:space="preserve">3 : caisse de </w:t>
-      </w:r>
-      <w:proofErr w:type="spellStart"/>
-      <w:r>
-        <w:t>commu</w:t>
-      </w:r>
-      <w:proofErr w:type="spellEnd"/>
+        <w:t>3 : caisse de commu</w:t>
+      </w:r>
     </w:p>
     <w:p>
       <w:r>
-        <w:t xml:space="preserve">4 : rue </w:t>
-      </w:r>
-      <w:proofErr w:type="spellStart"/>
-      <w:r>
-        <w:t>lecourbe</w:t>
-      </w:r>
-      <w:proofErr w:type="spellEnd"/>
-      <w:r>
-        <w:t xml:space="preserve"> marron 60€</w:t>
+        <w:t>4 : rue lecourbe marron 60€</w:t>
       </w:r>
     </w:p>
     <w:p>
@@ -4833,28 +3986,12 @@
     </w:p>
     <w:p>
       <w:r>
-        <w:t xml:space="preserve">6 : gare </w:t>
-      </w:r>
-      <w:proofErr w:type="spellStart"/>
-      <w:r>
-        <w:t>montparnasse</w:t>
-      </w:r>
-      <w:proofErr w:type="spellEnd"/>
-      <w:r>
-        <w:t xml:space="preserve"> 200 €</w:t>
+        <w:t>6 : gare montparnasse 200 €</w:t>
       </w:r>
     </w:p>
     <w:p>
       <w:r>
-        <w:t xml:space="preserve">7 : rue </w:t>
-      </w:r>
-      <w:proofErr w:type="spellStart"/>
-      <w:r>
-        <w:t>vaugirard</w:t>
-      </w:r>
-      <w:proofErr w:type="spellEnd"/>
-      <w:r>
-        <w:t xml:space="preserve"> </w:t>
+        <w:t xml:space="preserve">7 : rue vaugirard </w:t>
       </w:r>
       <w:r>
         <w:t>bleu ciel 100 €</w:t>
@@ -4867,15 +4004,7 @@
     </w:p>
     <w:p>
       <w:r>
-        <w:t xml:space="preserve">9 : rue de </w:t>
-      </w:r>
-      <w:proofErr w:type="spellStart"/>
-      <w:r>
-        <w:t>courcelles</w:t>
-      </w:r>
-      <w:proofErr w:type="spellEnd"/>
-      <w:r>
-        <w:t xml:space="preserve"> bleu ciel 100€</w:t>
+        <w:t>9 : rue de courcelles bleu ciel 100€</w:t>
       </w:r>
     </w:p>
     <w:p>
@@ -4903,15 +4032,7 @@
         <w:t xml:space="preserve">14 : </w:t>
       </w:r>
       <w:r>
-        <w:t xml:space="preserve">avenue de </w:t>
-      </w:r>
-      <w:proofErr w:type="spellStart"/>
-      <w:r>
-        <w:t>neuilly</w:t>
-      </w:r>
-      <w:proofErr w:type="spellEnd"/>
-      <w:r>
-        <w:t xml:space="preserve"> rose 140€</w:t>
+        <w:t>avenue de neuilly rose 140€</w:t>
       </w:r>
     </w:p>
     <w:p>
@@ -4933,39 +4054,18 @@
         <w:t xml:space="preserve"> </w:t>
       </w:r>
       <w:r>
-        <w:t xml:space="preserve">gare de </w:t>
-      </w:r>
-      <w:proofErr w:type="spellStart"/>
-      <w:r>
-        <w:t>lyon</w:t>
-      </w:r>
-      <w:proofErr w:type="spellEnd"/>
-      <w:r>
-        <w:t xml:space="preserve"> 200€</w:t>
+        <w:t>gare de lyon 200€</w:t>
       </w:r>
     </w:p>
     <w:p>
       <w:r>
-        <w:t xml:space="preserve">17 : avenue </w:t>
-      </w:r>
-      <w:proofErr w:type="spellStart"/>
-      <w:r>
-        <w:t>mozart</w:t>
-      </w:r>
-      <w:proofErr w:type="spellEnd"/>
-      <w:r>
-        <w:t xml:space="preserve"> orange 180€</w:t>
+        <w:t>17 : avenue mozart orange 180€</w:t>
       </w:r>
     </w:p>
     <w:p>
       <w:r>
-        <w:t xml:space="preserve">18 : caisse de </w:t>
-      </w:r>
-      <w:proofErr w:type="spellStart"/>
-      <w:r>
-        <w:t>commu</w:t>
-      </w:r>
-      <w:proofErr w:type="spellEnd"/>
+        <w:t>18 : caisse de commu</w:t>
+      </w:r>
     </w:p>
     <w:p>
       <w:r>
@@ -4974,15 +4074,7 @@
     </w:p>
     <w:p>
       <w:r>
-        <w:t xml:space="preserve">20 : place </w:t>
-      </w:r>
-      <w:proofErr w:type="spellStart"/>
-      <w:r>
-        <w:t>pigalle</w:t>
-      </w:r>
-      <w:proofErr w:type="spellEnd"/>
-      <w:r>
-        <w:t xml:space="preserve"> orange 200€</w:t>
+        <w:t>20 : place pigalle orange 200€</w:t>
       </w:r>
     </w:p>
     <w:p>
@@ -4995,15 +4087,7 @@
         <w:t>22 :</w:t>
       </w:r>
       <w:r>
-        <w:t xml:space="preserve"> avenue </w:t>
-      </w:r>
-      <w:proofErr w:type="spellStart"/>
-      <w:r>
-        <w:t>matignon</w:t>
-      </w:r>
-      <w:proofErr w:type="spellEnd"/>
-      <w:r>
-        <w:t xml:space="preserve"> rouge 220€</w:t>
+        <w:t xml:space="preserve"> avenue matignon rouge 220€</w:t>
       </w:r>
     </w:p>
     <w:p>
@@ -5013,13 +4097,8 @@
     </w:p>
     <w:p>
       <w:r>
-        <w:t xml:space="preserve">24 : boulevard </w:t>
-      </w:r>
-      <w:proofErr w:type="spellStart"/>
-      <w:r>
-        <w:t>malaisherbes</w:t>
-      </w:r>
-      <w:proofErr w:type="spellEnd"/>
+        <w:t>24 : boulevard malaisherbes</w:t>
+      </w:r>
       <w:r>
         <w:t xml:space="preserve"> rouge 220€</w:t>
       </w:r>
@@ -5077,39 +4156,18 @@
         <w:t>32 :</w:t>
       </w:r>
       <w:r>
-        <w:t xml:space="preserve"> avenue de </w:t>
-      </w:r>
-      <w:proofErr w:type="spellStart"/>
-      <w:r>
-        <w:t>breuteuil</w:t>
-      </w:r>
-      <w:proofErr w:type="spellEnd"/>
-      <w:r>
-        <w:t xml:space="preserve"> vert 300 €</w:t>
+        <w:t xml:space="preserve"> avenue de breuteuil vert 300 €</w:t>
       </w:r>
     </w:p>
     <w:p>
       <w:r>
-        <w:t xml:space="preserve">33 : avenue </w:t>
-      </w:r>
-      <w:proofErr w:type="spellStart"/>
-      <w:r>
-        <w:t>foch</w:t>
-      </w:r>
-      <w:proofErr w:type="spellEnd"/>
-      <w:r>
-        <w:t xml:space="preserve"> vert 300€</w:t>
+        <w:t>33 : avenue foch vert 300€</w:t>
       </w:r>
     </w:p>
     <w:p>
       <w:r>
-        <w:t xml:space="preserve">34 : caisse de </w:t>
-      </w:r>
-      <w:proofErr w:type="spellStart"/>
-      <w:r>
-        <w:t>commu</w:t>
-      </w:r>
-      <w:proofErr w:type="spellEnd"/>
+        <w:t>34 : caisse de commu</w:t>
+      </w:r>
     </w:p>
     <w:p>
       <w:r>
@@ -5118,15 +4176,7 @@
     </w:p>
     <w:p>
       <w:r>
-        <w:t xml:space="preserve">36 : gare saint </w:t>
-      </w:r>
-      <w:proofErr w:type="spellStart"/>
-      <w:r>
-        <w:t>lazarre</w:t>
-      </w:r>
-      <w:proofErr w:type="spellEnd"/>
-      <w:r>
-        <w:t xml:space="preserve"> 200€</w:t>
+        <w:t>36 : gare saint lazarre 200€</w:t>
       </w:r>
     </w:p>
     <w:p>
@@ -5168,23 +4218,7 @@
           <w:b/>
           <w:bCs/>
         </w:rPr>
-        <w:t>Propriété/attaques/</w:t>
-      </w:r>
-      <w:proofErr w:type="spellStart"/>
-      <w:r>
-        <w:rPr>
-          <w:b/>
-          <w:bCs/>
-        </w:rPr>
-        <w:t>event</w:t>
-      </w:r>
-      <w:proofErr w:type="spellEnd"/>
-      <w:r>
-        <w:rPr>
-          <w:b/>
-          <w:bCs/>
-        </w:rPr>
-        <w:t xml:space="preserve"> abstract ?</w:t>
+        <w:t>Propriété/attaques/event abstract ?</w:t>
       </w:r>
     </w:p>
     <w:p/>
@@ -5231,26 +4265,10 @@
     <w:p/>
     <w:p>
       <w:r>
-        <w:t>Chances/</w:t>
-      </w:r>
-      <w:proofErr w:type="spellStart"/>
-      <w:r>
-        <w:t>CommunityChests</w:t>
-      </w:r>
-      <w:proofErr w:type="spellEnd"/>
-      <w:r>
-        <w:t xml:space="preserve"> : </w:t>
-      </w:r>
-      <w:r>
-        <w:t xml:space="preserve">ajouter génération </w:t>
-      </w:r>
-      <w:proofErr w:type="spellStart"/>
-      <w:r>
-        <w:t>random</w:t>
-      </w:r>
-      <w:proofErr w:type="spellEnd"/>
-      <w:r>
-        <w:t xml:space="preserve"> d’un des types de cartes</w:t>
+        <w:t xml:space="preserve">Chances/CommunityChests : </w:t>
+      </w:r>
+      <w:r>
+        <w:t>ajouter génération random d’un des types de cartes</w:t>
       </w:r>
     </w:p>
     <w:p>
@@ -5263,16 +4281,8 @@
         <w:rPr>
           <w:lang w:val="en-US"/>
         </w:rPr>
-        <w:t xml:space="preserve">Chances : earn, pay, move, </w:t>
-      </w:r>
-      <w:proofErr w:type="spellStart"/>
-      <w:r>
-        <w:rPr>
-          <w:lang w:val="en-US"/>
-        </w:rPr>
-        <w:t>goInJail</w:t>
-      </w:r>
-      <w:proofErr w:type="spellEnd"/>
+        <w:t>Chances : earn, pay, move, goInJail</w:t>
+      </w:r>
     </w:p>
     <w:p>
       <w:pPr>
@@ -5290,42 +4300,12 @@
         <w:rPr>
           <w:lang w:val="en-US"/>
         </w:rPr>
-        <w:t xml:space="preserve"> earn, pay, </w:t>
-      </w:r>
-      <w:proofErr w:type="spellStart"/>
-      <w:r>
-        <w:rPr>
-          <w:lang w:val="en-US"/>
-        </w:rPr>
-        <w:t>goInJail</w:t>
-      </w:r>
-      <w:proofErr w:type="spellEnd"/>
-      <w:r>
-        <w:rPr>
-          <w:lang w:val="en-US"/>
-        </w:rPr>
-        <w:t>, free</w:t>
+        <w:t xml:space="preserve"> earn, pay, goInJail, free</w:t>
       </w:r>
     </w:p>
     <w:p>
       <w:r>
-        <w:t xml:space="preserve">Chances et </w:t>
-      </w:r>
-      <w:proofErr w:type="spellStart"/>
-      <w:r>
-        <w:t>community</w:t>
-      </w:r>
-      <w:proofErr w:type="spellEnd"/>
-      <w:r>
-        <w:t xml:space="preserve"> </w:t>
-      </w:r>
-      <w:proofErr w:type="spellStart"/>
-      <w:r>
-        <w:t>chest</w:t>
-      </w:r>
-      <w:proofErr w:type="spellEnd"/>
-      <w:r>
-        <w:t xml:space="preserve"> regroupés en bonus : condition selon le nom de la case</w:t>
+        <w:t>Chances et community chest regroupés en bonus : condition selon le nom de la case</w:t>
       </w:r>
     </w:p>
     <w:p/>
@@ -5363,54 +4343,23 @@
         <w:sym w:font="Wingdings" w:char="F0E0"/>
       </w:r>
       <w:r>
-        <w:t xml:space="preserve">Fonctions tour et </w:t>
-      </w:r>
-      <w:proofErr w:type="spellStart"/>
-      <w:r>
-        <w:t>displayInventory</w:t>
-      </w:r>
-      <w:proofErr w:type="spellEnd"/>
-      <w:r>
-        <w:t xml:space="preserve"> de la classe </w:t>
-      </w:r>
-      <w:proofErr w:type="spellStart"/>
-      <w:r>
-        <w:t>boardgame</w:t>
-      </w:r>
-      <w:proofErr w:type="spellEnd"/>
+        <w:t>Fonctions tour et displayInventory de la classe boardgame</w:t>
+      </w:r>
     </w:p>
     <w:p>
       <w:r>
         <w:sym w:font="Wingdings" w:char="F0E0"/>
       </w:r>
-      <w:proofErr w:type="spellStart"/>
-      <w:r>
-        <w:t>Railroads</w:t>
-      </w:r>
-      <w:proofErr w:type="spellEnd"/>
-      <w:r>
-        <w:t>/</w:t>
-      </w:r>
-      <w:proofErr w:type="spellStart"/>
-      <w:r>
-        <w:t>companies</w:t>
-      </w:r>
-      <w:proofErr w:type="spellEnd"/>
+      <w:r>
+        <w:t>Railroads/companies</w:t>
+      </w:r>
     </w:p>
     <w:p>
       <w:r>
         <w:sym w:font="Wingdings" w:char="F0E0"/>
       </w:r>
       <w:r>
-        <w:t xml:space="preserve">Ajouter l’action à </w:t>
-      </w:r>
-      <w:proofErr w:type="spellStart"/>
-      <w:r>
-        <w:t>effectueraprès</w:t>
-      </w:r>
-      <w:proofErr w:type="spellEnd"/>
-      <w:r>
-        <w:t xml:space="preserve"> un éventuel déplacement dû à une carte chance</w:t>
+        <w:t>Ajouter l’action à effectueraprès un éventuel déplacement dû à une carte chance</w:t>
       </w:r>
       <w:r>
         <w:t xml:space="preserve"> </w:t>
@@ -5456,10 +4405,7 @@
         <w:sym w:font="Wingdings" w:char="F0E0"/>
       </w:r>
       <w:r>
-        <w:rPr>
-          <w:strike/>
-        </w:rPr>
-        <w:t>Attaques</w:t>
+        <w:t>Attaques : inflation = ajouter attribut dans player à vérifier lors de l’achat d’une propriété</w:t>
       </w:r>
     </w:p>
     <w:p>
@@ -5494,15 +4440,7 @@
         <w:sym w:font="Wingdings" w:char="F0E0"/>
       </w:r>
       <w:r>
-        <w:t xml:space="preserve">Choix dans </w:t>
-      </w:r>
-      <w:proofErr w:type="spellStart"/>
-      <w:r>
-        <w:t>boardgame</w:t>
-      </w:r>
-      <w:proofErr w:type="spellEnd"/>
-      <w:r>
-        <w:t xml:space="preserve"> + gérer les tours</w:t>
+        <w:t>Choix dans boardgame + gérer les tours</w:t>
       </w:r>
     </w:p>
     <w:p/>
@@ -5771,6 +4709,118 @@
     </w:lvl>
   </w:abstractNum>
   <w:abstractNum w:abstractNumId="2" w15:restartNumberingAfterBreak="0">
+    <w:nsid w:val="40595E27"/>
+    <w:multiLevelType w:val="hybridMultilevel"/>
+    <w:tmpl w:val="7D3A8684"/>
+    <w:lvl w:ilvl="0" w:tplc="32880560">
+      <w:numFmt w:val="bullet"/>
+      <w:lvlText w:val=""/>
+      <w:lvlJc w:val="left"/>
+      <w:pPr>
+        <w:ind w:left="720" w:hanging="360"/>
+      </w:pPr>
+      <w:rPr>
+        <w:rFonts w:ascii="Wingdings" w:eastAsiaTheme="minorHAnsi" w:hAnsi="Wingdings" w:cstheme="minorBidi" w:hint="default"/>
+      </w:rPr>
+    </w:lvl>
+    <w:lvl w:ilvl="1" w:tplc="040C0003" w:tentative="1">
+      <w:start w:val="1"/>
+      <w:numFmt w:val="bullet"/>
+      <w:lvlText w:val="o"/>
+      <w:lvlJc w:val="left"/>
+      <w:pPr>
+        <w:ind w:left="1440" w:hanging="360"/>
+      </w:pPr>
+      <w:rPr>
+        <w:rFonts w:ascii="Courier New" w:hAnsi="Courier New" w:cs="Courier New" w:hint="default"/>
+      </w:rPr>
+    </w:lvl>
+    <w:lvl w:ilvl="2" w:tplc="040C0005" w:tentative="1">
+      <w:start w:val="1"/>
+      <w:numFmt w:val="bullet"/>
+      <w:lvlText w:val=""/>
+      <w:lvlJc w:val="left"/>
+      <w:pPr>
+        <w:ind w:left="2160" w:hanging="360"/>
+      </w:pPr>
+      <w:rPr>
+        <w:rFonts w:ascii="Wingdings" w:hAnsi="Wingdings" w:hint="default"/>
+      </w:rPr>
+    </w:lvl>
+    <w:lvl w:ilvl="3" w:tplc="040C0001" w:tentative="1">
+      <w:start w:val="1"/>
+      <w:numFmt w:val="bullet"/>
+      <w:lvlText w:val=""/>
+      <w:lvlJc w:val="left"/>
+      <w:pPr>
+        <w:ind w:left="2880" w:hanging="360"/>
+      </w:pPr>
+      <w:rPr>
+        <w:rFonts w:ascii="Symbol" w:hAnsi="Symbol" w:hint="default"/>
+      </w:rPr>
+    </w:lvl>
+    <w:lvl w:ilvl="4" w:tplc="040C0003" w:tentative="1">
+      <w:start w:val="1"/>
+      <w:numFmt w:val="bullet"/>
+      <w:lvlText w:val="o"/>
+      <w:lvlJc w:val="left"/>
+      <w:pPr>
+        <w:ind w:left="3600" w:hanging="360"/>
+      </w:pPr>
+      <w:rPr>
+        <w:rFonts w:ascii="Courier New" w:hAnsi="Courier New" w:cs="Courier New" w:hint="default"/>
+      </w:rPr>
+    </w:lvl>
+    <w:lvl w:ilvl="5" w:tplc="040C0005" w:tentative="1">
+      <w:start w:val="1"/>
+      <w:numFmt w:val="bullet"/>
+      <w:lvlText w:val=""/>
+      <w:lvlJc w:val="left"/>
+      <w:pPr>
+        <w:ind w:left="4320" w:hanging="360"/>
+      </w:pPr>
+      <w:rPr>
+        <w:rFonts w:ascii="Wingdings" w:hAnsi="Wingdings" w:hint="default"/>
+      </w:rPr>
+    </w:lvl>
+    <w:lvl w:ilvl="6" w:tplc="040C0001" w:tentative="1">
+      <w:start w:val="1"/>
+      <w:numFmt w:val="bullet"/>
+      <w:lvlText w:val=""/>
+      <w:lvlJc w:val="left"/>
+      <w:pPr>
+        <w:ind w:left="5040" w:hanging="360"/>
+      </w:pPr>
+      <w:rPr>
+        <w:rFonts w:ascii="Symbol" w:hAnsi="Symbol" w:hint="default"/>
+      </w:rPr>
+    </w:lvl>
+    <w:lvl w:ilvl="7" w:tplc="040C0003" w:tentative="1">
+      <w:start w:val="1"/>
+      <w:numFmt w:val="bullet"/>
+      <w:lvlText w:val="o"/>
+      <w:lvlJc w:val="left"/>
+      <w:pPr>
+        <w:ind w:left="5760" w:hanging="360"/>
+      </w:pPr>
+      <w:rPr>
+        <w:rFonts w:ascii="Courier New" w:hAnsi="Courier New" w:cs="Courier New" w:hint="default"/>
+      </w:rPr>
+    </w:lvl>
+    <w:lvl w:ilvl="8" w:tplc="040C0005" w:tentative="1">
+      <w:start w:val="1"/>
+      <w:numFmt w:val="bullet"/>
+      <w:lvlText w:val=""/>
+      <w:lvlJc w:val="left"/>
+      <w:pPr>
+        <w:ind w:left="6480" w:hanging="360"/>
+      </w:pPr>
+      <w:rPr>
+        <w:rFonts w:ascii="Wingdings" w:hAnsi="Wingdings" w:hint="default"/>
+      </w:rPr>
+    </w:lvl>
+  </w:abstractNum>
+  <w:abstractNum w:abstractNumId="3" w15:restartNumberingAfterBreak="0">
     <w:nsid w:val="5DFE2155"/>
     <w:multiLevelType w:val="hybridMultilevel"/>
     <w:tmpl w:val="FCBAFE28"/>
@@ -5883,7 +4933,7 @@
       </w:rPr>
     </w:lvl>
   </w:abstractNum>
-  <w:abstractNum w:abstractNumId="3" w15:restartNumberingAfterBreak="0">
+  <w:abstractNum w:abstractNumId="4" w15:restartNumberingAfterBreak="0">
     <w:nsid w:val="71A75BF7"/>
     <w:multiLevelType w:val="hybridMultilevel"/>
     <w:tmpl w:val="3618A48A"/>
@@ -6003,9 +5053,12 @@
     <w:abstractNumId w:val="1"/>
   </w:num>
   <w:num w:numId="3">
+    <w:abstractNumId w:val="4"/>
+  </w:num>
+  <w:num w:numId="4">
     <w:abstractNumId w:val="3"/>
   </w:num>
-  <w:num w:numId="4">
+  <w:num w:numId="5">
     <w:abstractNumId w:val="2"/>
   </w:num>
 </w:numbering>
@@ -6134,6 +5187,7 @@
     <w:lsdException w:name="HTML Sample" w:semiHidden="1" w:unhideWhenUsed="1"/>
     <w:lsdException w:name="HTML Typewriter" w:semiHidden="1" w:unhideWhenUsed="1"/>
     <w:lsdException w:name="HTML Variable" w:semiHidden="1" w:unhideWhenUsed="1"/>
+    <w:lsdException w:name="Normal Table" w:semiHidden="1" w:unhideWhenUsed="1"/>
     <w:lsdException w:name="annotation subject" w:semiHidden="1" w:unhideWhenUsed="1"/>
     <w:lsdException w:name="No List" w:semiHidden="1" w:unhideWhenUsed="1"/>
     <w:lsdException w:name="Outline List 1" w:semiHidden="1" w:unhideWhenUsed="1"/>
@@ -6176,8 +5230,11 @@
     <w:lsdException w:name="Table Contemporary" w:semiHidden="1" w:unhideWhenUsed="1"/>
     <w:lsdException w:name="Table Elegant" w:semiHidden="1" w:unhideWhenUsed="1"/>
     <w:lsdException w:name="Table Professional" w:semiHidden="1" w:unhideWhenUsed="1"/>
+    <w:lsdException w:name="Table Subtle 1" w:semiHidden="1" w:unhideWhenUsed="1"/>
     <w:lsdException w:name="Table Subtle 2" w:semiHidden="1" w:unhideWhenUsed="1"/>
     <w:lsdException w:name="Table Web 1" w:semiHidden="1" w:unhideWhenUsed="1"/>
+    <w:lsdException w:name="Table Web 2" w:semiHidden="1" w:unhideWhenUsed="1"/>
+    <w:lsdException w:name="Table Web 3" w:semiHidden="1" w:unhideWhenUsed="1"/>
     <w:lsdException w:name="Balloon Text" w:semiHidden="1" w:unhideWhenUsed="1"/>
     <w:lsdException w:name="Table Grid" w:uiPriority="39"/>
     <w:lsdException w:name="Table Theme" w:semiHidden="1" w:unhideWhenUsed="1"/>

</xml_diff>